<commit_message>
CR en cours d'édition
</commit_message>
<xml_diff>
--- a/Projet_OS_CR.docx
+++ b/Projet_OS_CR.docx
@@ -7,13 +7,11 @@
         <w:pBdr>
           <w:bottom w:val="single" w:sz="12" w:space="1" w:color="auto"/>
         </w:pBdr>
+        <w:spacing w:line="276" w:lineRule="auto"/>
         <w:jc w:val="center"/>
       </w:pPr>
       <w:r>
-        <w:t xml:space="preserve">Projet </w:t>
-      </w:r>
-      <w:r>
-        <w:t>Système d’exploitation – Réveil</w:t>
+        <w:t>Projet Système d’exploitation – Réveil</w:t>
       </w:r>
     </w:p>
     <w:p>
@@ -21,41 +19,133 @@
         <w:pBdr>
           <w:bottom w:val="single" w:sz="12" w:space="1" w:color="auto"/>
         </w:pBdr>
+        <w:spacing w:line="276" w:lineRule="auto"/>
         <w:jc w:val="center"/>
       </w:pPr>
     </w:p>
-    <w:p/>
-    <w:p/>
-    <w:p/>
-    <w:p/>
-    <w:p/>
-    <w:p/>
-    <w:p/>
-    <w:p/>
-    <w:p/>
-    <w:p>
-      <w:pPr>
+    <w:p>
+      <w:pPr>
+        <w:spacing w:line="276" w:lineRule="auto"/>
+      </w:pPr>
+    </w:p>
+    <w:p>
+      <w:pPr>
+        <w:spacing w:line="276" w:lineRule="auto"/>
+      </w:pPr>
+    </w:p>
+    <w:p>
+      <w:pPr>
+        <w:spacing w:line="276" w:lineRule="auto"/>
+      </w:pPr>
+    </w:p>
+    <w:p>
+      <w:pPr>
+        <w:spacing w:line="276" w:lineRule="auto"/>
+      </w:pPr>
+    </w:p>
+    <w:p>
+      <w:pPr>
+        <w:spacing w:line="276" w:lineRule="auto"/>
+      </w:pPr>
+    </w:p>
+    <w:p>
+      <w:pPr>
+        <w:spacing w:line="276" w:lineRule="auto"/>
+      </w:pPr>
+    </w:p>
+    <w:p>
+      <w:pPr>
+        <w:spacing w:line="276" w:lineRule="auto"/>
+      </w:pPr>
+    </w:p>
+    <w:p>
+      <w:pPr>
+        <w:spacing w:line="276" w:lineRule="auto"/>
+      </w:pPr>
+    </w:p>
+    <w:p>
+      <w:pPr>
+        <w:spacing w:line="276" w:lineRule="auto"/>
+      </w:pPr>
+    </w:p>
+    <w:p>
+      <w:pPr>
+        <w:spacing w:line="276" w:lineRule="auto"/>
         <w:jc w:val="center"/>
       </w:pPr>
       <w:r>
         <w:t>PHOTO PROJ</w:t>
       </w:r>
     </w:p>
-    <w:p/>
-    <w:p/>
-    <w:p/>
-    <w:p/>
-    <w:p/>
-    <w:p/>
-    <w:p/>
-    <w:p/>
-    <w:p/>
-    <w:p/>
-    <w:p/>
-    <w:p/>
-    <w:p/>
-    <w:p/>
-    <w:p>
+    <w:p>
+      <w:pPr>
+        <w:spacing w:line="276" w:lineRule="auto"/>
+      </w:pPr>
+    </w:p>
+    <w:p>
+      <w:pPr>
+        <w:spacing w:line="276" w:lineRule="auto"/>
+      </w:pPr>
+    </w:p>
+    <w:p>
+      <w:pPr>
+        <w:spacing w:line="276" w:lineRule="auto"/>
+      </w:pPr>
+    </w:p>
+    <w:p>
+      <w:pPr>
+        <w:spacing w:line="276" w:lineRule="auto"/>
+      </w:pPr>
+    </w:p>
+    <w:p>
+      <w:pPr>
+        <w:spacing w:line="276" w:lineRule="auto"/>
+      </w:pPr>
+    </w:p>
+    <w:p>
+      <w:pPr>
+        <w:spacing w:line="276" w:lineRule="auto"/>
+      </w:pPr>
+    </w:p>
+    <w:p>
+      <w:pPr>
+        <w:spacing w:line="276" w:lineRule="auto"/>
+      </w:pPr>
+    </w:p>
+    <w:p>
+      <w:pPr>
+        <w:spacing w:line="276" w:lineRule="auto"/>
+      </w:pPr>
+    </w:p>
+    <w:p>
+      <w:pPr>
+        <w:spacing w:line="276" w:lineRule="auto"/>
+      </w:pPr>
+    </w:p>
+    <w:p>
+      <w:pPr>
+        <w:spacing w:line="276" w:lineRule="auto"/>
+      </w:pPr>
+    </w:p>
+    <w:p>
+      <w:pPr>
+        <w:spacing w:line="276" w:lineRule="auto"/>
+      </w:pPr>
+    </w:p>
+    <w:p>
+      <w:pPr>
+        <w:spacing w:line="276" w:lineRule="auto"/>
+      </w:pPr>
+    </w:p>
+    <w:p>
+      <w:pPr>
+        <w:spacing w:line="276" w:lineRule="auto"/>
+      </w:pPr>
+    </w:p>
+    <w:p>
+      <w:pPr>
+        <w:spacing w:line="276" w:lineRule="auto"/>
+      </w:pPr>
       <w:r>
         <w:t xml:space="preserve">Projet par : </w:t>
       </w:r>
@@ -86,6 +176,7 @@
           <w:p>
             <w:pPr>
               <w:pStyle w:val="ListParagraph"/>
+              <w:spacing w:line="276" w:lineRule="auto"/>
               <w:ind w:left="1440"/>
             </w:pPr>
           </w:p>
@@ -96,6 +187,7 @@
                 <w:ilvl w:val="0"/>
                 <w:numId w:val="2"/>
               </w:numPr>
+              <w:spacing w:line="276" w:lineRule="auto"/>
             </w:pPr>
             <w:r>
               <w:t>BARBOSA Iléona</w:t>
@@ -109,6 +201,7 @@
           <w:p>
             <w:pPr>
               <w:pStyle w:val="ListParagraph"/>
+              <w:spacing w:line="276" w:lineRule="auto"/>
               <w:ind w:left="1440"/>
             </w:pPr>
           </w:p>
@@ -119,6 +212,7 @@
                 <w:ilvl w:val="0"/>
                 <w:numId w:val="2"/>
               </w:numPr>
+              <w:spacing w:line="276" w:lineRule="auto"/>
             </w:pPr>
             <w:r>
               <w:t>LEGRAND Daniel</w:t>
@@ -138,6 +232,7 @@
                 <w:ilvl w:val="0"/>
                 <w:numId w:val="2"/>
               </w:numPr>
+              <w:spacing w:line="276" w:lineRule="auto"/>
             </w:pPr>
             <w:r>
               <w:t>BOEHM Maxime</w:t>
@@ -155,6 +250,7 @@
                 <w:ilvl w:val="0"/>
                 <w:numId w:val="2"/>
               </w:numPr>
+              <w:spacing w:line="276" w:lineRule="auto"/>
             </w:pPr>
             <w:r>
               <w:t>RAVEL Thomas</w:t>
@@ -174,6 +270,7 @@
                 <w:ilvl w:val="0"/>
                 <w:numId w:val="2"/>
               </w:numPr>
+              <w:spacing w:line="276" w:lineRule="auto"/>
             </w:pPr>
             <w:r>
               <w:t>JEAN Mathilde</w:t>
@@ -184,29 +281,40 @@
           <w:tcPr>
             <w:tcW w:w="4508" w:type="dxa"/>
           </w:tcPr>
-          <w:p/>
+          <w:p>
+            <w:pPr>
+              <w:spacing w:line="276" w:lineRule="auto"/>
+            </w:pPr>
+          </w:p>
         </w:tc>
       </w:tr>
     </w:tbl>
-    <w:p/>
-    <w:p>
-      <w:pPr>
-        <w:spacing w:line="259" w:lineRule="auto"/>
+    <w:p>
+      <w:pPr>
+        <w:spacing w:line="276" w:lineRule="auto"/>
+      </w:pPr>
+    </w:p>
+    <w:p>
+      <w:pPr>
+        <w:spacing w:line="276" w:lineRule="auto"/>
         <w:jc w:val="left"/>
         <w:rPr>
           <w:rFonts w:asciiTheme="majorHAnsi" w:eastAsiaTheme="majorEastAsia" w:hAnsiTheme="majorHAnsi" w:cstheme="majorBidi"/>
           <w:color w:val="2E74B5" w:themeColor="accent1" w:themeShade="BF"/>
           <w:sz w:val="32"/>
           <w:szCs w:val="32"/>
-          <w:lang w:val="en-US"/>
         </w:rPr>
       </w:pPr>
-      <w:r>
-        <w:br w:type="page"/>
-      </w:r>
     </w:p>
     <w:sdt>
       <w:sdtPr>
+        <w:rPr>
+          <w:rFonts w:ascii="Century Gothic" w:eastAsiaTheme="minorHAnsi" w:hAnsi="Century Gothic" w:cstheme="minorBidi"/>
+          <w:color w:val="auto"/>
+          <w:sz w:val="22"/>
+          <w:szCs w:val="22"/>
+          <w:lang w:val="fr-FR"/>
+        </w:rPr>
         <w:id w:val="-764988859"/>
         <w:docPartObj>
           <w:docPartGallery w:val="Table of Contents"/>
@@ -215,37 +323,33 @@
       </w:sdtPr>
       <w:sdtEndPr>
         <w:rPr>
-          <w:rFonts w:ascii="Century Gothic" w:eastAsiaTheme="minorHAnsi" w:hAnsi="Century Gothic" w:cstheme="minorBidi"/>
           <w:b/>
           <w:bCs/>
           <w:noProof/>
-          <w:color w:val="auto"/>
-          <w:sz w:val="22"/>
-          <w:szCs w:val="22"/>
-          <w:lang w:val="fr-FR"/>
         </w:rPr>
       </w:sdtEndPr>
       <w:sdtContent>
         <w:p>
           <w:pPr>
             <w:pStyle w:val="TOCHeading"/>
+            <w:spacing w:line="276" w:lineRule="auto"/>
             <w:jc w:val="center"/>
             <w:rPr>
               <w:sz w:val="72"/>
+              <w:lang w:val="fr-FR"/>
             </w:rPr>
           </w:pPr>
           <w:r>
             <w:rPr>
               <w:sz w:val="72"/>
+              <w:lang w:val="fr-FR"/>
             </w:rPr>
             <w:t>SOMMAIRE</w:t>
           </w:r>
         </w:p>
         <w:p>
           <w:pPr>
-            <w:rPr>
-              <w:lang w:val="en-US"/>
-            </w:rPr>
+            <w:spacing w:line="276" w:lineRule="auto"/>
           </w:pPr>
         </w:p>
         <w:p>
@@ -269,7 +373,7 @@
           <w:r>
             <w:fldChar w:fldCharType="separate"/>
           </w:r>
-          <w:hyperlink w:anchor="_Toc117518244" w:history="1">
+          <w:hyperlink w:anchor="_Toc117585328" w:history="1">
             <w:r>
               <w:rPr>
                 <w:rStyle w:val="Hyperlink"/>
@@ -296,7 +400,7 @@
                 <w:noProof/>
                 <w:webHidden/>
               </w:rPr>
-              <w:instrText xml:space="preserve"> PAGEREF _Toc117518244 \h </w:instrText>
+              <w:instrText xml:space="preserve"> PAGEREF _Toc117585328 \h </w:instrText>
             </w:r>
             <w:r>
               <w:rPr>
@@ -339,7 +443,7 @@
               <w:lang w:eastAsia="fr-FR"/>
             </w:rPr>
           </w:pPr>
-          <w:hyperlink w:anchor="_Toc117518245" w:history="1">
+          <w:hyperlink w:anchor="_Toc117585329" w:history="1">
             <w:r>
               <w:rPr>
                 <w:rStyle w:val="Hyperlink"/>
@@ -366,7 +470,7 @@
                 <w:noProof/>
                 <w:webHidden/>
               </w:rPr>
-              <w:instrText xml:space="preserve"> PAGEREF _Toc117518245 \h </w:instrText>
+              <w:instrText xml:space="preserve"> PAGEREF _Toc117585329 \h </w:instrText>
             </w:r>
             <w:r>
               <w:rPr>
@@ -409,7 +513,7 @@
               <w:lang w:eastAsia="fr-FR"/>
             </w:rPr>
           </w:pPr>
-          <w:hyperlink w:anchor="_Toc117518246" w:history="1">
+          <w:hyperlink w:anchor="_Toc117585330" w:history="1">
             <w:r>
               <w:rPr>
                 <w:rStyle w:val="Hyperlink"/>
@@ -436,7 +540,7 @@
                 <w:noProof/>
                 <w:webHidden/>
               </w:rPr>
-              <w:instrText xml:space="preserve"> PAGEREF _Toc117518246 \h </w:instrText>
+              <w:instrText xml:space="preserve"> PAGEREF _Toc117585330 \h </w:instrText>
             </w:r>
             <w:r>
               <w:rPr>
@@ -479,7 +583,7 @@
               <w:lang w:eastAsia="fr-FR"/>
             </w:rPr>
           </w:pPr>
-          <w:hyperlink w:anchor="_Toc117518247" w:history="1">
+          <w:hyperlink w:anchor="_Toc117585331" w:history="1">
             <w:r>
               <w:rPr>
                 <w:rStyle w:val="Hyperlink"/>
@@ -506,7 +610,7 @@
                 <w:noProof/>
                 <w:webHidden/>
               </w:rPr>
-              <w:instrText xml:space="preserve"> PAGEREF _Toc117518247 \h </w:instrText>
+              <w:instrText xml:space="preserve"> PAGEREF _Toc117585331 \h </w:instrText>
             </w:r>
             <w:r>
               <w:rPr>
@@ -549,7 +653,7 @@
               <w:lang w:eastAsia="fr-FR"/>
             </w:rPr>
           </w:pPr>
-          <w:hyperlink w:anchor="_Toc117518248" w:history="1">
+          <w:hyperlink w:anchor="_Toc117585332" w:history="1">
             <w:r>
               <w:rPr>
                 <w:rStyle w:val="Hyperlink"/>
@@ -576,7 +680,7 @@
                 <w:noProof/>
                 <w:webHidden/>
               </w:rPr>
-              <w:instrText xml:space="preserve"> PAGEREF _Toc117518248 \h </w:instrText>
+              <w:instrText xml:space="preserve"> PAGEREF _Toc117585332 \h </w:instrText>
             </w:r>
             <w:r>
               <w:rPr>
@@ -619,7 +723,7 @@
               <w:lang w:eastAsia="fr-FR"/>
             </w:rPr>
           </w:pPr>
-          <w:hyperlink w:anchor="_Toc117518249" w:history="1">
+          <w:hyperlink w:anchor="_Toc117585333" w:history="1">
             <w:r>
               <w:rPr>
                 <w:rStyle w:val="Hyperlink"/>
@@ -646,7 +750,7 @@
                 <w:noProof/>
                 <w:webHidden/>
               </w:rPr>
-              <w:instrText xml:space="preserve"> PAGEREF _Toc117518249 \h </w:instrText>
+              <w:instrText xml:space="preserve"> PAGEREF _Toc117585333 \h </w:instrText>
             </w:r>
             <w:r>
               <w:rPr>
@@ -689,7 +793,7 @@
               <w:lang w:eastAsia="fr-FR"/>
             </w:rPr>
           </w:pPr>
-          <w:hyperlink w:anchor="_Toc117518250" w:history="1">
+          <w:hyperlink w:anchor="_Toc117585334" w:history="1">
             <w:r>
               <w:rPr>
                 <w:rStyle w:val="Hyperlink"/>
@@ -716,7 +820,7 @@
                 <w:noProof/>
                 <w:webHidden/>
               </w:rPr>
-              <w:instrText xml:space="preserve"> PAGEREF _Toc117518250 \h </w:instrText>
+              <w:instrText xml:space="preserve"> PAGEREF _Toc117585334 \h </w:instrText>
             </w:r>
             <w:r>
               <w:rPr>
@@ -736,7 +840,7 @@
                 <w:noProof/>
                 <w:webHidden/>
               </w:rPr>
-              <w:t>9</w:t>
+              <w:t>10</w:t>
             </w:r>
             <w:r>
               <w:rPr>
@@ -759,7 +863,7 @@
               <w:lang w:eastAsia="fr-FR"/>
             </w:rPr>
           </w:pPr>
-          <w:hyperlink w:anchor="_Toc117518251" w:history="1">
+          <w:hyperlink w:anchor="_Toc117585335" w:history="1">
             <w:r>
               <w:rPr>
                 <w:rStyle w:val="Hyperlink"/>
@@ -786,7 +890,7 @@
                 <w:noProof/>
                 <w:webHidden/>
               </w:rPr>
-              <w:instrText xml:space="preserve"> PAGEREF _Toc117518251 \h </w:instrText>
+              <w:instrText xml:space="preserve"> PAGEREF _Toc117585335 \h </w:instrText>
             </w:r>
             <w:r>
               <w:rPr>
@@ -806,7 +910,7 @@
                 <w:noProof/>
                 <w:webHidden/>
               </w:rPr>
-              <w:t>9</w:t>
+              <w:t>10</w:t>
             </w:r>
             <w:r>
               <w:rPr>
@@ -829,13 +933,27 @@
               <w:lang w:eastAsia="fr-FR"/>
             </w:rPr>
           </w:pPr>
-          <w:hyperlink w:anchor="_Toc117518252" w:history="1">
+          <w:hyperlink w:anchor="_Toc117585336" w:history="1">
             <w:r>
               <w:rPr>
                 <w:rStyle w:val="Hyperlink"/>
                 <w:noProof/>
               </w:rPr>
-              <w:t>BOEHM Maxime</w:t>
+              <w:t>BOEHM Ma</w:t>
+            </w:r>
+            <w:r>
+              <w:rPr>
+                <w:rStyle w:val="Hyperlink"/>
+                <w:noProof/>
+              </w:rPr>
+              <w:t>x</w:t>
+            </w:r>
+            <w:r>
+              <w:rPr>
+                <w:rStyle w:val="Hyperlink"/>
+                <w:noProof/>
+              </w:rPr>
+              <w:t>ime</w:t>
             </w:r>
             <w:r>
               <w:rPr>
@@ -856,7 +974,7 @@
                 <w:noProof/>
                 <w:webHidden/>
               </w:rPr>
-              <w:instrText xml:space="preserve"> PAGEREF _Toc117518252 \h </w:instrText>
+              <w:instrText xml:space="preserve"> PAGEREF _Toc117585336 \h </w:instrText>
             </w:r>
             <w:r>
               <w:rPr>
@@ -876,7 +994,7 @@
                 <w:noProof/>
                 <w:webHidden/>
               </w:rPr>
-              <w:t>9</w:t>
+              <w:t>11</w:t>
             </w:r>
             <w:r>
               <w:rPr>
@@ -899,7 +1017,7 @@
               <w:lang w:eastAsia="fr-FR"/>
             </w:rPr>
           </w:pPr>
-          <w:hyperlink w:anchor="_Toc117518253" w:history="1">
+          <w:hyperlink w:anchor="_Toc117585337" w:history="1">
             <w:r>
               <w:rPr>
                 <w:rStyle w:val="Hyperlink"/>
@@ -926,7 +1044,7 @@
                 <w:noProof/>
                 <w:webHidden/>
               </w:rPr>
-              <w:instrText xml:space="preserve"> PAGEREF _Toc117518253 \h </w:instrText>
+              <w:instrText xml:space="preserve"> PAGEREF _Toc117585337 \h </w:instrText>
             </w:r>
             <w:r>
               <w:rPr>
@@ -946,7 +1064,7 @@
                 <w:noProof/>
                 <w:webHidden/>
               </w:rPr>
-              <w:t>9</w:t>
+              <w:t>12</w:t>
             </w:r>
             <w:r>
               <w:rPr>
@@ -969,7 +1087,7 @@
               <w:lang w:eastAsia="fr-FR"/>
             </w:rPr>
           </w:pPr>
-          <w:hyperlink w:anchor="_Toc117518254" w:history="1">
+          <w:hyperlink w:anchor="_Toc117585338" w:history="1">
             <w:r>
               <w:rPr>
                 <w:rStyle w:val="Hyperlink"/>
@@ -996,7 +1114,7 @@
                 <w:noProof/>
                 <w:webHidden/>
               </w:rPr>
-              <w:instrText xml:space="preserve"> PAGEREF _Toc117518254 \h </w:instrText>
+              <w:instrText xml:space="preserve"> PAGEREF _Toc117585338 \h </w:instrText>
             </w:r>
             <w:r>
               <w:rPr>
@@ -1016,7 +1134,7 @@
                 <w:noProof/>
                 <w:webHidden/>
               </w:rPr>
-              <w:t>9</w:t>
+              <w:t>13</w:t>
             </w:r>
             <w:r>
               <w:rPr>
@@ -1039,7 +1157,7 @@
               <w:lang w:eastAsia="fr-FR"/>
             </w:rPr>
           </w:pPr>
-          <w:hyperlink w:anchor="_Toc117518255" w:history="1">
+          <w:hyperlink w:anchor="_Toc117585339" w:history="1">
             <w:r>
               <w:rPr>
                 <w:rStyle w:val="Hyperlink"/>
@@ -1066,7 +1184,7 @@
                 <w:noProof/>
                 <w:webHidden/>
               </w:rPr>
-              <w:instrText xml:space="preserve"> PAGEREF _Toc117518255 \h </w:instrText>
+              <w:instrText xml:space="preserve"> PAGEREF _Toc117585339 \h </w:instrText>
             </w:r>
             <w:r>
               <w:rPr>
@@ -1086,7 +1204,7 @@
                 <w:noProof/>
                 <w:webHidden/>
               </w:rPr>
-              <w:t>9</w:t>
+              <w:t>14</w:t>
             </w:r>
             <w:r>
               <w:rPr>
@@ -1109,7 +1227,7 @@
               <w:lang w:eastAsia="fr-FR"/>
             </w:rPr>
           </w:pPr>
-          <w:hyperlink w:anchor="_Toc117518256" w:history="1">
+          <w:hyperlink w:anchor="_Toc117585340" w:history="1">
             <w:r>
               <w:rPr>
                 <w:rStyle w:val="Hyperlink"/>
@@ -1136,7 +1254,7 @@
                 <w:noProof/>
                 <w:webHidden/>
               </w:rPr>
-              <w:instrText xml:space="preserve"> PAGEREF _Toc117518256 \h </w:instrText>
+              <w:instrText xml:space="preserve"> PAGEREF _Toc117585340 \h </w:instrText>
             </w:r>
             <w:r>
               <w:rPr>
@@ -1156,7 +1274,7 @@
                 <w:noProof/>
                 <w:webHidden/>
               </w:rPr>
-              <w:t>9</w:t>
+              <w:t>15</w:t>
             </w:r>
             <w:r>
               <w:rPr>
@@ -1168,6 +1286,9 @@
           </w:hyperlink>
         </w:p>
         <w:p>
+          <w:pPr>
+            <w:spacing w:line="276" w:lineRule="auto"/>
+          </w:pPr>
           <w:r>
             <w:rPr>
               <w:b/>
@@ -1180,33 +1301,333 @@
       </w:sdtContent>
     </w:sdt>
     <w:p>
+      <w:pPr>
+        <w:spacing w:line="276" w:lineRule="auto"/>
+      </w:pPr>
+      <w:r>
+        <mc:AlternateContent>
+          <mc:Choice Requires="wpg">
+            <w:drawing>
+              <wp:anchor distT="0" distB="0" distL="114300" distR="114300" simplePos="0" relativeHeight="251659264" behindDoc="0" locked="0" layoutInCell="1" allowOverlap="1" wp14:anchorId="2515E0B8" wp14:editId="55B84C37">
+                <wp:simplePos x="0" y="0"/>
+                <wp:positionH relativeFrom="margin">
+                  <wp:align>center</wp:align>
+                </wp:positionH>
+                <wp:positionV relativeFrom="paragraph">
+                  <wp:posOffset>3629025</wp:posOffset>
+                </wp:positionV>
+                <wp:extent cx="4486275" cy="561975"/>
+                <wp:effectExtent l="0" t="0" r="9525" b="28575"/>
+                <wp:wrapNone/>
+                <wp:docPr id="12" name="Group 8"/>
+                <wp:cNvGraphicFramePr/>
+                <a:graphic xmlns:a="http://schemas.openxmlformats.org/drawingml/2006/main">
+                  <a:graphicData uri="http://schemas.microsoft.com/office/word/2010/wordprocessingGroup">
+                    <wpg:wgp>
+                      <wpg:cNvGrpSpPr/>
+                      <wpg:grpSpPr>
+                        <a:xfrm>
+                          <a:off x="0" y="0"/>
+                          <a:ext cx="4486275" cy="561975"/>
+                          <a:chOff x="0" y="0"/>
+                          <a:chExt cx="5186454" cy="1411779"/>
+                        </a:xfrm>
+                      </wpg:grpSpPr>
+                      <wps:wsp>
+                        <wps:cNvPr id="13" name="L-Shape 13"/>
+                        <wps:cNvSpPr/>
+                        <wps:spPr>
+                          <a:xfrm rot="5400000">
+                            <a:off x="210935" y="-210935"/>
+                            <a:ext cx="468803" cy="890674"/>
+                          </a:xfrm>
+                          <a:prstGeom prst="corner">
+                            <a:avLst>
+                              <a:gd name="adj1" fmla="val 15770"/>
+                              <a:gd name="adj2" fmla="val 12828"/>
+                            </a:avLst>
+                          </a:prstGeom>
+                        </wps:spPr>
+                        <wps:style>
+                          <a:lnRef idx="2">
+                            <a:schemeClr val="accent1">
+                              <a:shade val="50000"/>
+                            </a:schemeClr>
+                          </a:lnRef>
+                          <a:fillRef idx="1">
+                            <a:schemeClr val="accent1"/>
+                          </a:fillRef>
+                          <a:effectRef idx="0">
+                            <a:schemeClr val="accent1"/>
+                          </a:effectRef>
+                          <a:fontRef idx="minor">
+                            <a:schemeClr val="lt1"/>
+                          </a:fontRef>
+                        </wps:style>
+                        <wps:bodyPr rot="0" spcFirstLastPara="0" vert="horz" wrap="square" lIns="91440" tIns="45720" rIns="91440" bIns="45720" numCol="1" spcCol="0" rtlCol="0" fromWordArt="0" anchor="ctr" anchorCtr="0" forceAA="0" compatLnSpc="1">
+                          <a:prstTxWarp prst="textNoShape">
+                            <a:avLst/>
+                          </a:prstTxWarp>
+                          <a:noAutofit/>
+                        </wps:bodyPr>
+                      </wps:wsp>
+                      <wps:wsp>
+                        <wps:cNvPr id="14" name="L-Shape 14"/>
+                        <wps:cNvSpPr/>
+                        <wps:spPr>
+                          <a:xfrm rot="16200000">
+                            <a:off x="4506715" y="732041"/>
+                            <a:ext cx="468803" cy="890674"/>
+                          </a:xfrm>
+                          <a:prstGeom prst="corner">
+                            <a:avLst>
+                              <a:gd name="adj1" fmla="val 15770"/>
+                              <a:gd name="adj2" fmla="val 12828"/>
+                            </a:avLst>
+                          </a:prstGeom>
+                        </wps:spPr>
+                        <wps:style>
+                          <a:lnRef idx="2">
+                            <a:schemeClr val="accent1">
+                              <a:shade val="50000"/>
+                            </a:schemeClr>
+                          </a:lnRef>
+                          <a:fillRef idx="1">
+                            <a:schemeClr val="accent1"/>
+                          </a:fillRef>
+                          <a:effectRef idx="0">
+                            <a:schemeClr val="accent1"/>
+                          </a:effectRef>
+                          <a:fontRef idx="minor">
+                            <a:schemeClr val="lt1"/>
+                          </a:fontRef>
+                        </wps:style>
+                        <wps:bodyPr rot="0" spcFirstLastPara="0" vert="horz" wrap="square" lIns="91440" tIns="45720" rIns="91440" bIns="45720" numCol="1" spcCol="0" rtlCol="0" fromWordArt="0" anchor="ctr" anchorCtr="0" forceAA="0" compatLnSpc="1">
+                          <a:prstTxWarp prst="textNoShape">
+                            <a:avLst/>
+                          </a:prstTxWarp>
+                          <a:noAutofit/>
+                        </wps:bodyPr>
+                      </wps:wsp>
+                      <wps:wsp>
+                        <wps:cNvPr id="15" name="TextBox 7"/>
+                        <wps:cNvSpPr txBox="1"/>
+                        <wps:spPr>
+                          <a:xfrm>
+                            <a:off x="166775" y="133351"/>
+                            <a:ext cx="4848225" cy="1124484"/>
+                          </a:xfrm>
+                          <a:prstGeom prst="rect">
+                            <a:avLst/>
+                          </a:prstGeom>
+                          <a:noFill/>
+                        </wps:spPr>
+                        <wps:txbx>
+                          <w:txbxContent>
+                            <w:p>
+                              <w:pPr>
+                                <w:pStyle w:val="NormalWeb"/>
+                                <w:spacing w:before="0" w:beforeAutospacing="0" w:after="0" w:afterAutospacing="0"/>
+                                <w:rPr>
+                                  <w:rFonts w:ascii="Century Gothic" w:hAnsi="Century Gothic" w:cstheme="minorBidi"/>
+                                  <w:b/>
+                                  <w:i/>
+                                  <w:color w:val="000000" w:themeColor="text1"/>
+                                  <w:kern w:val="24"/>
+                                  <w:sz w:val="22"/>
+                                  <w:szCs w:val="20"/>
+                                </w:rPr>
+                              </w:pPr>
+                              <w:r>
+                                <w:rPr>
+                                  <w:rFonts w:ascii="Century Gothic" w:hAnsi="Century Gothic" w:cstheme="minorBidi"/>
+                                  <w:b/>
+                                  <w:i/>
+                                  <w:color w:val="000000" w:themeColor="text1"/>
+                                  <w:kern w:val="24"/>
+                                  <w:sz w:val="22"/>
+                                  <w:szCs w:val="20"/>
+                                </w:rPr>
+                                <w:t>Fun Fact :</w:t>
+                              </w:r>
+                            </w:p>
+                            <w:p>
+                              <w:pPr>
+                                <w:pStyle w:val="NormalWeb"/>
+                                <w:spacing w:before="0" w:beforeAutospacing="0" w:after="0" w:afterAutospacing="0"/>
+                                <w:rPr>
+                                  <w:rFonts w:ascii="Century Gothic" w:hAnsi="Century Gothic" w:cstheme="minorBidi"/>
+                                  <w:i/>
+                                  <w:color w:val="000000" w:themeColor="text1"/>
+                                  <w:kern w:val="24"/>
+                                  <w:sz w:val="18"/>
+                                  <w:szCs w:val="20"/>
+                                </w:rPr>
+                              </w:pPr>
+                              <w:r>
+                                <w:rPr>
+                                  <w:rFonts w:ascii="Century Gothic" w:hAnsi="Century Gothic" w:cstheme="minorBidi"/>
+                                  <w:i/>
+                                  <w:color w:val="000000" w:themeColor="text1"/>
+                                  <w:kern w:val="24"/>
+                                  <w:sz w:val="18"/>
+                                  <w:szCs w:val="20"/>
+                                </w:rPr>
+                                <w:t>Le record de temps passé sans dormir est de 11 jours et 25 minutes</w:t>
+                              </w:r>
+                              <w:r>
+                                <w:rPr>
+                                  <w:rFonts w:ascii="Century Gothic" w:hAnsi="Century Gothic" w:cstheme="minorBidi"/>
+                                  <w:i/>
+                                  <w:color w:val="000000" w:themeColor="text1"/>
+                                  <w:kern w:val="24"/>
+                                  <w:sz w:val="18"/>
+                                  <w:szCs w:val="20"/>
+                                </w:rPr>
+                                <w:t xml:space="preserve">. </w:t>
+                              </w:r>
+                            </w:p>
+                          </w:txbxContent>
+                        </wps:txbx>
+                        <wps:bodyPr wrap="square" rtlCol="0">
+                          <a:noAutofit/>
+                        </wps:bodyPr>
+                      </wps:wsp>
+                    </wpg:wgp>
+                  </a:graphicData>
+                </a:graphic>
+                <wp14:sizeRelH relativeFrom="margin">
+                  <wp14:pctWidth>0</wp14:pctWidth>
+                </wp14:sizeRelH>
+                <wp14:sizeRelV relativeFrom="margin">
+                  <wp14:pctHeight>0</wp14:pctHeight>
+                </wp14:sizeRelV>
+              </wp:anchor>
+            </w:drawing>
+          </mc:Choice>
+          <mc:Fallback>
+            <w:pict>
+              <v:group w14:anchorId="2515E0B8" id="Group 8" o:spid="_x0000_s1026" style="position:absolute;left:0;text-align:left;margin-left:0;margin-top:285.75pt;width:353.25pt;height:44.25pt;z-index:251659264;mso-position-horizontal:center;mso-position-horizontal-relative:margin;mso-width-relative:margin;mso-height-relative:margin" coordsize="51864,14117" o:gfxdata="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">
+                <v:shape id="L-Shape 13" o:spid="_x0000_s1027" style="position:absolute;left:2109;top:-2109;width:4688;height:8906;rotation:90;visibility:visible;mso-wrap-style:square;v-text-anchor:middle" coordsize="468803,890674" o:gfxdata="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" path="m,l60138,r,816744l468803,816744r,73930l,890674,,xe" fillcolor="#5b9bd5 [3204]" strokecolor="#1f4d78 [1604]" strokeweight="1pt">
+                  <v:stroke joinstyle="miter"/>
+                  <v:path arrowok="t" o:connecttype="custom" o:connectlocs="0,0;60138,0;60138,816744;468803,816744;468803,890674;0,890674;0,0" o:connectangles="0,0,0,0,0,0,0"/>
+                </v:shape>
+                <v:shape id="L-Shape 14" o:spid="_x0000_s1028" style="position:absolute;left:45067;top:7319;width:4688;height:8907;rotation:-90;visibility:visible;mso-wrap-style:square;v-text-anchor:middle" coordsize="468803,890674" o:gfxdata="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" path="m,l60138,r,816744l468803,816744r,73930l,890674,,xe" fillcolor="#5b9bd5 [3204]" strokecolor="#1f4d78 [1604]" strokeweight="1pt">
+                  <v:stroke joinstyle="miter"/>
+                  <v:path arrowok="t" o:connecttype="custom" o:connectlocs="0,0;60138,0;60138,816744;468803,816744;468803,890674;0,890674;0,0" o:connectangles="0,0,0,0,0,0,0"/>
+                </v:shape>
+                <v:shapetype id="_x0000_t202" coordsize="21600,21600" o:spt="202" path="m,l,21600r21600,l21600,xe">
+                  <v:stroke joinstyle="miter"/>
+                  <v:path gradientshapeok="t" o:connecttype="rect"/>
+                </v:shapetype>
+                <v:shape id="TextBox 7" o:spid="_x0000_s1029" type="#_x0000_t202" style="position:absolute;left:1667;top:1333;width:48483;height:11245;visibility:visible;mso-wrap-style:square;v-text-anchor:top" o:gfxdata="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" filled="f" stroked="f">
+                  <v:textbox>
+                    <w:txbxContent>
+                      <w:p>
+                        <w:pPr>
+                          <w:pStyle w:val="NormalWeb"/>
+                          <w:spacing w:before="0" w:beforeAutospacing="0" w:after="0" w:afterAutospacing="0"/>
+                          <w:rPr>
+                            <w:rFonts w:ascii="Century Gothic" w:hAnsi="Century Gothic" w:cstheme="minorBidi"/>
+                            <w:b/>
+                            <w:i/>
+                            <w:color w:val="000000" w:themeColor="text1"/>
+                            <w:kern w:val="24"/>
+                            <w:sz w:val="22"/>
+                            <w:szCs w:val="20"/>
+                          </w:rPr>
+                        </w:pPr>
+                        <w:r>
+                          <w:rPr>
+                            <w:rFonts w:ascii="Century Gothic" w:hAnsi="Century Gothic" w:cstheme="minorBidi"/>
+                            <w:b/>
+                            <w:i/>
+                            <w:color w:val="000000" w:themeColor="text1"/>
+                            <w:kern w:val="24"/>
+                            <w:sz w:val="22"/>
+                            <w:szCs w:val="20"/>
+                          </w:rPr>
+                          <w:t>Fun Fact :</w:t>
+                        </w:r>
+                      </w:p>
+                      <w:p>
+                        <w:pPr>
+                          <w:pStyle w:val="NormalWeb"/>
+                          <w:spacing w:before="0" w:beforeAutospacing="0" w:after="0" w:afterAutospacing="0"/>
+                          <w:rPr>
+                            <w:rFonts w:ascii="Century Gothic" w:hAnsi="Century Gothic" w:cstheme="minorBidi"/>
+                            <w:i/>
+                            <w:color w:val="000000" w:themeColor="text1"/>
+                            <w:kern w:val="24"/>
+                            <w:sz w:val="18"/>
+                            <w:szCs w:val="20"/>
+                          </w:rPr>
+                        </w:pPr>
+                        <w:r>
+                          <w:rPr>
+                            <w:rFonts w:ascii="Century Gothic" w:hAnsi="Century Gothic" w:cstheme="minorBidi"/>
+                            <w:i/>
+                            <w:color w:val="000000" w:themeColor="text1"/>
+                            <w:kern w:val="24"/>
+                            <w:sz w:val="18"/>
+                            <w:szCs w:val="20"/>
+                          </w:rPr>
+                          <w:t>Le record de temps passé sans dormir est de 11 jours et 25 minutes</w:t>
+                        </w:r>
+                        <w:r>
+                          <w:rPr>
+                            <w:rFonts w:ascii="Century Gothic" w:hAnsi="Century Gothic" w:cstheme="minorBidi"/>
+                            <w:i/>
+                            <w:color w:val="000000" w:themeColor="text1"/>
+                            <w:kern w:val="24"/>
+                            <w:sz w:val="18"/>
+                            <w:szCs w:val="20"/>
+                          </w:rPr>
+                          <w:t xml:space="preserve">. </w:t>
+                        </w:r>
+                      </w:p>
+                    </w:txbxContent>
+                  </v:textbox>
+                </v:shape>
+                <w10:wrap anchorx="margin"/>
+              </v:group>
+            </w:pict>
+          </mc:Fallback>
+        </mc:AlternateContent>
+      </w:r>
       <w:r>
         <w:br w:type="page"/>
       </w:r>
-      <w:bookmarkStart w:id="0" w:name="_GoBack"/>
-      <w:bookmarkEnd w:id="0"/>
     </w:p>
     <w:p>
       <w:pPr>
         <w:pStyle w:val="Heading1"/>
-      </w:pPr>
-      <w:bookmarkStart w:id="1" w:name="_Toc117518244"/>
+        <w:spacing w:line="276" w:lineRule="auto"/>
+      </w:pPr>
+      <w:bookmarkStart w:id="0" w:name="_Toc117585328"/>
       <w:r>
         <w:lastRenderedPageBreak/>
         <w:t>Introduction</w:t>
       </w:r>
-      <w:bookmarkEnd w:id="1"/>
-    </w:p>
-    <w:p/>
-    <w:p>
-      <w:r>
-        <w:t>Saviez-vous qu’à l’âge de 75 ans, nous serons restés 25 années à dormir dans les bras de Morphée</w:t>
-      </w:r>
-      <w:r>
-        <w:t> ?</w:t>
-      </w:r>
-    </w:p>
-    <w:p>
+      <w:bookmarkEnd w:id="0"/>
+    </w:p>
+    <w:p>
+      <w:pPr>
+        <w:spacing w:line="276" w:lineRule="auto"/>
+      </w:pPr>
+    </w:p>
+    <w:p>
+      <w:pPr>
+        <w:spacing w:line="276" w:lineRule="auto"/>
+      </w:pPr>
+      <w:r>
+        <w:t>Saviez-vous qu’à l’âge de 75 ans, nous serons restés 25 années à dormir dans les bras de Morphée ?</w:t>
+      </w:r>
+    </w:p>
+    <w:p>
+      <w:pPr>
+        <w:spacing w:line="276" w:lineRule="auto"/>
+      </w:pPr>
       <w:r>
         <w:t>En effet, le</w:t>
       </w:r>
@@ -1218,6 +1639,9 @@
       </w:r>
     </w:p>
     <w:p>
+      <w:pPr>
+        <w:spacing w:line="276" w:lineRule="auto"/>
+      </w:pPr>
       <w:r>
         <w:t>Ainsi, bien dormir est un pari gagnant sur l</w:t>
       </w:r>
@@ -1235,6 +1659,7 @@
           <w:ilvl w:val="0"/>
           <w:numId w:val="3"/>
         </w:numPr>
+        <w:spacing w:line="276" w:lineRule="auto"/>
       </w:pPr>
       <w:r>
         <w:t>Sa durée</w:t>
@@ -1247,6 +1672,7 @@
           <w:ilvl w:val="0"/>
           <w:numId w:val="3"/>
         </w:numPr>
+        <w:spacing w:line="276" w:lineRule="auto"/>
       </w:pPr>
       <w:r>
         <w:t>Sa qualité</w:t>
@@ -1259,6 +1685,7 @@
           <w:ilvl w:val="0"/>
           <w:numId w:val="3"/>
         </w:numPr>
+        <w:spacing w:line="276" w:lineRule="auto"/>
       </w:pPr>
       <w:r>
         <w:t>Sa</w:t>
@@ -1268,34 +1695,68 @@
       </w:r>
     </w:p>
     <w:p>
+      <w:pPr>
+        <w:spacing w:line="276" w:lineRule="auto"/>
+      </w:pPr>
       <w:r>
         <w:t>C’est dans cette optique que nous avons décidé de créer un Réveil pour notre très aimé professeur Julien.</w:t>
       </w:r>
     </w:p>
-    <w:p/>
+    <w:p>
+      <w:pPr>
+        <w:spacing w:line="276" w:lineRule="auto"/>
+      </w:pPr>
+    </w:p>
     <w:p>
       <w:pPr>
         <w:pStyle w:val="Heading1"/>
-      </w:pPr>
-      <w:bookmarkStart w:id="2" w:name="_Toc117518245"/>
-      <w:r>
-        <w:t>Scrum Team</w:t>
-      </w:r>
-      <w:bookmarkEnd w:id="2"/>
+        <w:spacing w:line="276" w:lineRule="auto"/>
+      </w:pPr>
+      <w:bookmarkStart w:id="1" w:name="_Toc117585329"/>
+      <w:proofErr w:type="spellStart"/>
+      <w:r>
+        <w:t>Scrum</w:t>
+      </w:r>
+      <w:proofErr w:type="spellEnd"/>
+      <w:r>
+        <w:t xml:space="preserve"> Team</w:t>
+      </w:r>
+      <w:bookmarkEnd w:id="1"/>
       <w:r>
         <w:t xml:space="preserve"> </w:t>
       </w:r>
     </w:p>
-    <w:p/>
-    <w:p>
-      <w:r>
-        <w:t>Notre Scrum Team se présentera de la manière suivante :</w:t>
-      </w:r>
-    </w:p>
-    <w:p/>
+    <w:p>
+      <w:pPr>
+        <w:spacing w:line="276" w:lineRule="auto"/>
+      </w:pPr>
+    </w:p>
+    <w:p>
+      <w:pPr>
+        <w:spacing w:line="276" w:lineRule="auto"/>
+      </w:pPr>
+      <w:r>
+        <w:t xml:space="preserve">Notre </w:t>
+      </w:r>
+      <w:proofErr w:type="spellStart"/>
+      <w:r>
+        <w:t>Scrum</w:t>
+      </w:r>
+      <w:proofErr w:type="spellEnd"/>
+      <w:r>
+        <w:t xml:space="preserve"> Team se présentera de la manière suivante :</w:t>
+      </w:r>
+    </w:p>
+    <w:p>
+      <w:pPr>
+        <w:spacing w:line="276" w:lineRule="auto"/>
+      </w:pPr>
+    </w:p>
     <w:p>
       <w:pPr>
         <w:keepNext/>
+        <w:spacing w:line="276" w:lineRule="auto"/>
+        <w:jc w:val="center"/>
       </w:pPr>
       <w:r>
         <w:rPr>
@@ -1304,8 +1765,8 @@
         </w:rPr>
         <w:drawing>
           <wp:inline distT="0" distB="0" distL="0" distR="0" wp14:anchorId="1FBB55AF" wp14:editId="7C645E88">
-            <wp:extent cx="5731510" cy="2232025"/>
-            <wp:effectExtent l="0" t="0" r="2540" b="0"/>
+            <wp:extent cx="5251025" cy="2232025"/>
+            <wp:effectExtent l="0" t="0" r="6985" b="0"/>
             <wp:docPr id="1" name="Picture 1"/>
             <wp:cNvGraphicFramePr>
               <a:graphicFrameLocks xmlns:a="http://schemas.openxmlformats.org/drawingml/2006/main" noChangeAspect="1"/>
@@ -1318,7 +1779,13 @@
                     <pic:cNvPicPr/>
                   </pic:nvPicPr>
                   <pic:blipFill>
-                    <a:blip r:embed="rId8"/>
+                    <a:blip r:embed="rId8">
+                      <a:extLst>
+                        <a:ext uri="{28A0092B-C50C-407E-A947-70E740481C1C}">
+                          <a14:useLocalDpi xmlns:a14="http://schemas.microsoft.com/office/drawing/2010/main" val="0"/>
+                        </a:ext>
+                      </a:extLst>
+                    </a:blip>
                     <a:stretch>
                       <a:fillRect/>
                     </a:stretch>
@@ -1326,7 +1793,7 @@
                   <pic:spPr>
                     <a:xfrm>
                       <a:off x="0" y="0"/>
-                      <a:ext cx="5731510" cy="2232025"/>
+                      <a:ext cx="5251025" cy="2232025"/>
                     </a:xfrm>
                     <a:prstGeom prst="rect">
                       <a:avLst/>
@@ -1342,6 +1809,7 @@
     <w:p>
       <w:pPr>
         <w:pStyle w:val="Caption"/>
+        <w:spacing w:line="276" w:lineRule="auto"/>
         <w:jc w:val="center"/>
       </w:pPr>
       <w:r>
@@ -1370,45 +1838,322 @@
       </w:r>
     </w:p>
     <w:p>
-      <w:r>
-        <w:t>A noter que tout le monde aura un minimum de développement à faire.</w:t>
-      </w:r>
-    </w:p>
-    <w:p>
-      <w:pPr>
-        <w:spacing w:line="259" w:lineRule="auto"/>
+      <w:pPr>
+        <w:spacing w:line="276" w:lineRule="auto"/>
         <w:jc w:val="left"/>
       </w:pPr>
       <w:r>
+        <mc:AlternateContent>
+          <mc:Choice Requires="wpg">
+            <w:drawing>
+              <wp:anchor distT="0" distB="0" distL="114300" distR="114300" simplePos="0" relativeHeight="251670528" behindDoc="0" locked="0" layoutInCell="1" allowOverlap="1" wp14:anchorId="3AC59518" wp14:editId="48F593A2">
+                <wp:simplePos x="0" y="0"/>
+                <wp:positionH relativeFrom="margin">
+                  <wp:align>center</wp:align>
+                </wp:positionH>
+                <wp:positionV relativeFrom="paragraph">
+                  <wp:posOffset>295275</wp:posOffset>
+                </wp:positionV>
+                <wp:extent cx="4486275" cy="695325"/>
+                <wp:effectExtent l="0" t="0" r="28575" b="28575"/>
+                <wp:wrapNone/>
+                <wp:docPr id="16" name="Group 8"/>
+                <wp:cNvGraphicFramePr/>
+                <a:graphic xmlns:a="http://schemas.openxmlformats.org/drawingml/2006/main">
+                  <a:graphicData uri="http://schemas.microsoft.com/office/word/2010/wordprocessingGroup">
+                    <wpg:wgp>
+                      <wpg:cNvGrpSpPr/>
+                      <wpg:grpSpPr>
+                        <a:xfrm>
+                          <a:off x="0" y="0"/>
+                          <a:ext cx="4486275" cy="695325"/>
+                          <a:chOff x="0" y="0"/>
+                          <a:chExt cx="5186454" cy="1411779"/>
+                        </a:xfrm>
+                      </wpg:grpSpPr>
+                      <wps:wsp>
+                        <wps:cNvPr id="17" name="L-Shape 17"/>
+                        <wps:cNvSpPr/>
+                        <wps:spPr>
+                          <a:xfrm rot="5400000">
+                            <a:off x="210935" y="-210935"/>
+                            <a:ext cx="468803" cy="890674"/>
+                          </a:xfrm>
+                          <a:prstGeom prst="corner">
+                            <a:avLst>
+                              <a:gd name="adj1" fmla="val 15770"/>
+                              <a:gd name="adj2" fmla="val 12828"/>
+                            </a:avLst>
+                          </a:prstGeom>
+                        </wps:spPr>
+                        <wps:style>
+                          <a:lnRef idx="2">
+                            <a:schemeClr val="accent1">
+                              <a:shade val="50000"/>
+                            </a:schemeClr>
+                          </a:lnRef>
+                          <a:fillRef idx="1">
+                            <a:schemeClr val="accent1"/>
+                          </a:fillRef>
+                          <a:effectRef idx="0">
+                            <a:schemeClr val="accent1"/>
+                          </a:effectRef>
+                          <a:fontRef idx="minor">
+                            <a:schemeClr val="lt1"/>
+                          </a:fontRef>
+                        </wps:style>
+                        <wps:bodyPr rot="0" spcFirstLastPara="0" vert="horz" wrap="square" lIns="91440" tIns="45720" rIns="91440" bIns="45720" numCol="1" spcCol="0" rtlCol="0" fromWordArt="0" anchor="ctr" anchorCtr="0" forceAA="0" compatLnSpc="1">
+                          <a:prstTxWarp prst="textNoShape">
+                            <a:avLst/>
+                          </a:prstTxWarp>
+                          <a:noAutofit/>
+                        </wps:bodyPr>
+                      </wps:wsp>
+                      <wps:wsp>
+                        <wps:cNvPr id="18" name="L-Shape 18"/>
+                        <wps:cNvSpPr/>
+                        <wps:spPr>
+                          <a:xfrm rot="16200000">
+                            <a:off x="4506715" y="732041"/>
+                            <a:ext cx="468803" cy="890674"/>
+                          </a:xfrm>
+                          <a:prstGeom prst="corner">
+                            <a:avLst>
+                              <a:gd name="adj1" fmla="val 15770"/>
+                              <a:gd name="adj2" fmla="val 12828"/>
+                            </a:avLst>
+                          </a:prstGeom>
+                        </wps:spPr>
+                        <wps:style>
+                          <a:lnRef idx="2">
+                            <a:schemeClr val="accent1">
+                              <a:shade val="50000"/>
+                            </a:schemeClr>
+                          </a:lnRef>
+                          <a:fillRef idx="1">
+                            <a:schemeClr val="accent1"/>
+                          </a:fillRef>
+                          <a:effectRef idx="0">
+                            <a:schemeClr val="accent1"/>
+                          </a:effectRef>
+                          <a:fontRef idx="minor">
+                            <a:schemeClr val="lt1"/>
+                          </a:fontRef>
+                        </wps:style>
+                        <wps:bodyPr rot="0" spcFirstLastPara="0" vert="horz" wrap="square" lIns="91440" tIns="45720" rIns="91440" bIns="45720" numCol="1" spcCol="0" rtlCol="0" fromWordArt="0" anchor="ctr" anchorCtr="0" forceAA="0" compatLnSpc="1">
+                          <a:prstTxWarp prst="textNoShape">
+                            <a:avLst/>
+                          </a:prstTxWarp>
+                          <a:noAutofit/>
+                        </wps:bodyPr>
+                      </wps:wsp>
+                      <wps:wsp>
+                        <wps:cNvPr id="19" name="TextBox 7"/>
+                        <wps:cNvSpPr txBox="1"/>
+                        <wps:spPr>
+                          <a:xfrm>
+                            <a:off x="166775" y="133351"/>
+                            <a:ext cx="4848225" cy="1124484"/>
+                          </a:xfrm>
+                          <a:prstGeom prst="rect">
+                            <a:avLst/>
+                          </a:prstGeom>
+                          <a:noFill/>
+                        </wps:spPr>
+                        <wps:txbx>
+                          <w:txbxContent>
+                            <w:p>
+                              <w:pPr>
+                                <w:pStyle w:val="NormalWeb"/>
+                                <w:spacing w:before="0" w:beforeAutospacing="0" w:after="0" w:afterAutospacing="0"/>
+                                <w:rPr>
+                                  <w:rFonts w:ascii="Century Gothic" w:hAnsi="Century Gothic" w:cstheme="minorBidi"/>
+                                  <w:b/>
+                                  <w:i/>
+                                  <w:color w:val="000000" w:themeColor="text1"/>
+                                  <w:kern w:val="24"/>
+                                  <w:sz w:val="22"/>
+                                  <w:szCs w:val="20"/>
+                                </w:rPr>
+                              </w:pPr>
+                              <w:r>
+                                <w:rPr>
+                                  <w:rFonts w:ascii="Century Gothic" w:hAnsi="Century Gothic" w:cstheme="minorBidi"/>
+                                  <w:b/>
+                                  <w:i/>
+                                  <w:color w:val="000000" w:themeColor="text1"/>
+                                  <w:kern w:val="24"/>
+                                  <w:sz w:val="22"/>
+                                  <w:szCs w:val="20"/>
+                                </w:rPr>
+                                <w:t>Fun Fact :</w:t>
+                              </w:r>
+                            </w:p>
+                            <w:p>
+                              <w:pPr>
+                                <w:pStyle w:val="NormalWeb"/>
+                                <w:spacing w:before="0" w:beforeAutospacing="0" w:after="0" w:afterAutospacing="0"/>
+                                <w:rPr>
+                                  <w:rFonts w:ascii="Century Gothic" w:hAnsi="Century Gothic" w:cstheme="minorBidi"/>
+                                  <w:i/>
+                                  <w:color w:val="000000" w:themeColor="text1"/>
+                                  <w:kern w:val="24"/>
+                                  <w:sz w:val="18"/>
+                                  <w:szCs w:val="20"/>
+                                </w:rPr>
+                              </w:pPr>
+                              <w:r>
+                                <w:rPr>
+                                  <w:rFonts w:ascii="Century Gothic" w:hAnsi="Century Gothic" w:cstheme="minorBidi"/>
+                                  <w:i/>
+                                  <w:color w:val="000000" w:themeColor="text1"/>
+                                  <w:kern w:val="24"/>
+                                  <w:sz w:val="18"/>
+                                  <w:szCs w:val="20"/>
+                                </w:rPr>
+                                <w:t>Avant l’apparition des téléviseurs en couleur, la majorité des gens rêvaient en noir et blanc.</w:t>
+                              </w:r>
+                            </w:p>
+                          </w:txbxContent>
+                        </wps:txbx>
+                        <wps:bodyPr wrap="square" rtlCol="0">
+                          <a:noAutofit/>
+                        </wps:bodyPr>
+                      </wps:wsp>
+                    </wpg:wgp>
+                  </a:graphicData>
+                </a:graphic>
+                <wp14:sizeRelH relativeFrom="margin">
+                  <wp14:pctWidth>0</wp14:pctWidth>
+                </wp14:sizeRelH>
+                <wp14:sizeRelV relativeFrom="margin">
+                  <wp14:pctHeight>0</wp14:pctHeight>
+                </wp14:sizeRelV>
+              </wp:anchor>
+            </w:drawing>
+          </mc:Choice>
+          <mc:Fallback>
+            <w:pict>
+              <v:group w14:anchorId="3AC59518" id="_x0000_s1030" style="position:absolute;margin-left:0;margin-top:23.25pt;width:353.25pt;height:54.75pt;z-index:251670528;mso-position-horizontal:center;mso-position-horizontal-relative:margin;mso-width-relative:margin;mso-height-relative:margin" coordsize="51864,14117" o:gfxdata="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">
+                <v:shape id="L-Shape 17" o:spid="_x0000_s1031" style="position:absolute;left:2109;top:-2109;width:4688;height:8906;rotation:90;visibility:visible;mso-wrap-style:square;v-text-anchor:middle" coordsize="468803,890674" o:gfxdata="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" path="m,l60138,r,816744l468803,816744r,73930l,890674,,xe" fillcolor="#5b9bd5 [3204]" strokecolor="#1f4d78 [1604]" strokeweight="1pt">
+                  <v:stroke joinstyle="miter"/>
+                  <v:path arrowok="t" o:connecttype="custom" o:connectlocs="0,0;60138,0;60138,816744;468803,816744;468803,890674;0,890674;0,0" o:connectangles="0,0,0,0,0,0,0"/>
+                </v:shape>
+                <v:shape id="L-Shape 18" o:spid="_x0000_s1032" style="position:absolute;left:45067;top:7319;width:4688;height:8907;rotation:-90;visibility:visible;mso-wrap-style:square;v-text-anchor:middle" coordsize="468803,890674" o:gfxdata="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" path="m,l60138,r,816744l468803,816744r,73930l,890674,,xe" fillcolor="#5b9bd5 [3204]" strokecolor="#1f4d78 [1604]" strokeweight="1pt">
+                  <v:stroke joinstyle="miter"/>
+                  <v:path arrowok="t" o:connecttype="custom" o:connectlocs="0,0;60138,0;60138,816744;468803,816744;468803,890674;0,890674;0,0" o:connectangles="0,0,0,0,0,0,0"/>
+                </v:shape>
+                <v:shape id="TextBox 7" o:spid="_x0000_s1033" type="#_x0000_t202" style="position:absolute;left:1667;top:1333;width:48483;height:11245;visibility:visible;mso-wrap-style:square;v-text-anchor:top" o:gfxdata="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" filled="f" stroked="f">
+                  <v:textbox>
+                    <w:txbxContent>
+                      <w:p>
+                        <w:pPr>
+                          <w:pStyle w:val="NormalWeb"/>
+                          <w:spacing w:before="0" w:beforeAutospacing="0" w:after="0" w:afterAutospacing="0"/>
+                          <w:rPr>
+                            <w:rFonts w:ascii="Century Gothic" w:hAnsi="Century Gothic" w:cstheme="minorBidi"/>
+                            <w:b/>
+                            <w:i/>
+                            <w:color w:val="000000" w:themeColor="text1"/>
+                            <w:kern w:val="24"/>
+                            <w:sz w:val="22"/>
+                            <w:szCs w:val="20"/>
+                          </w:rPr>
+                        </w:pPr>
+                        <w:r>
+                          <w:rPr>
+                            <w:rFonts w:ascii="Century Gothic" w:hAnsi="Century Gothic" w:cstheme="minorBidi"/>
+                            <w:b/>
+                            <w:i/>
+                            <w:color w:val="000000" w:themeColor="text1"/>
+                            <w:kern w:val="24"/>
+                            <w:sz w:val="22"/>
+                            <w:szCs w:val="20"/>
+                          </w:rPr>
+                          <w:t>Fun Fact :</w:t>
+                        </w:r>
+                      </w:p>
+                      <w:p>
+                        <w:pPr>
+                          <w:pStyle w:val="NormalWeb"/>
+                          <w:spacing w:before="0" w:beforeAutospacing="0" w:after="0" w:afterAutospacing="0"/>
+                          <w:rPr>
+                            <w:rFonts w:ascii="Century Gothic" w:hAnsi="Century Gothic" w:cstheme="minorBidi"/>
+                            <w:i/>
+                            <w:color w:val="000000" w:themeColor="text1"/>
+                            <w:kern w:val="24"/>
+                            <w:sz w:val="18"/>
+                            <w:szCs w:val="20"/>
+                          </w:rPr>
+                        </w:pPr>
+                        <w:r>
+                          <w:rPr>
+                            <w:rFonts w:ascii="Century Gothic" w:hAnsi="Century Gothic" w:cstheme="minorBidi"/>
+                            <w:i/>
+                            <w:color w:val="000000" w:themeColor="text1"/>
+                            <w:kern w:val="24"/>
+                            <w:sz w:val="18"/>
+                            <w:szCs w:val="20"/>
+                          </w:rPr>
+                          <w:t>Avant l’apparition des téléviseurs en couleur, la majorité des gens rêvaient en noir et blanc.</w:t>
+                        </w:r>
+                      </w:p>
+                    </w:txbxContent>
+                  </v:textbox>
+                </v:shape>
+                <w10:wrap anchorx="margin"/>
+              </v:group>
+            </w:pict>
+          </mc:Fallback>
+        </mc:AlternateContent>
+      </w:r>
+      <w:r>
         <w:br w:type="page"/>
       </w:r>
     </w:p>
     <w:p>
       <w:pPr>
         <w:pStyle w:val="Heading1"/>
-      </w:pPr>
-      <w:bookmarkStart w:id="3" w:name="_Toc117518246"/>
+        <w:spacing w:line="276" w:lineRule="auto"/>
+      </w:pPr>
+      <w:bookmarkStart w:id="2" w:name="_Toc117585330"/>
+      <w:bookmarkStart w:id="3" w:name="_Organisation"/>
+      <w:bookmarkEnd w:id="3"/>
       <w:r>
         <w:lastRenderedPageBreak/>
         <w:t>Organisation</w:t>
       </w:r>
-      <w:bookmarkEnd w:id="3"/>
-    </w:p>
-    <w:p/>
-    <w:p>
+      <w:bookmarkEnd w:id="2"/>
+    </w:p>
+    <w:p>
+      <w:pPr>
+        <w:spacing w:line="276" w:lineRule="auto"/>
+      </w:pPr>
+    </w:p>
+    <w:p>
+      <w:pPr>
+        <w:spacing w:line="276" w:lineRule="auto"/>
+      </w:pPr>
       <w:r>
         <w:t>L’organisation est un point primordial dans la réussite d’un projet, de ce fait, le chef de projet en collaboration avec son équipe, a édité le GANTT suivant avec les différentes tâches et objectifs à venir, en répartissant équitablement les charges de travail.</w:t>
       </w:r>
     </w:p>
-    <w:p/>
-    <w:p>
+    <w:p>
+      <w:pPr>
+        <w:spacing w:line="276" w:lineRule="auto"/>
+      </w:pPr>
+    </w:p>
+    <w:p>
+      <w:pPr>
+        <w:spacing w:line="276" w:lineRule="auto"/>
+      </w:pPr>
       <w:r>
         <w:t>METTRE GANTT</w:t>
       </w:r>
     </w:p>
     <w:p>
       <w:pPr>
-        <w:spacing w:line="259" w:lineRule="auto"/>
+        <w:spacing w:line="276" w:lineRule="auto"/>
         <w:jc w:val="left"/>
       </w:pPr>
       <w:r>
@@ -1418,13 +2163,454 @@
     <w:p>
       <w:pPr>
         <w:pStyle w:val="Heading1"/>
-      </w:pPr>
-      <w:bookmarkStart w:id="4" w:name="_Toc117518247"/>
+        <w:spacing w:line="276" w:lineRule="auto"/>
+      </w:pPr>
+      <w:bookmarkStart w:id="4" w:name="_Toc117585331"/>
       <w:r>
         <w:lastRenderedPageBreak/>
         <w:t>Spécifications</w:t>
       </w:r>
       <w:bookmarkEnd w:id="4"/>
+    </w:p>
+    <w:p>
+      <w:pPr>
+        <w:spacing w:line="276" w:lineRule="auto"/>
+      </w:pPr>
+    </w:p>
+    <w:p>
+      <w:pPr>
+        <w:spacing w:line="276" w:lineRule="auto"/>
+      </w:pPr>
+      <w:r>
+        <w:t xml:space="preserve">Lors de réunions de Brainstorming l’équipe à élaborer </w:t>
+      </w:r>
+      <w:r>
+        <w:t>un ensemble de spécificités principales qui sont en accord avec les besoins du client. Par la suite nous avons décidé d’envisager des fonctionnalités secondaires, qui pourront être mises en places si le temps nous le permet.</w:t>
+      </w:r>
+    </w:p>
+    <w:p>
+      <w:pPr>
+        <w:spacing w:line="276" w:lineRule="auto"/>
+      </w:pPr>
+    </w:p>
+    <w:p>
+      <w:pPr>
+        <w:keepNext/>
+        <w:spacing w:line="276" w:lineRule="auto"/>
+      </w:pPr>
+      <w:r>
+        <w:pict>
+          <v:shape id="_x0000_i1028" type="#_x0000_t75" style="width:451.5pt;height:349.5pt">
+            <v:imagedata r:id="rId9" o:title="Spec"/>
+          </v:shape>
+        </w:pict>
+      </w:r>
+    </w:p>
+    <w:p>
+      <w:pPr>
+        <w:pStyle w:val="Caption"/>
+        <w:spacing w:line="276" w:lineRule="auto"/>
+        <w:jc w:val="center"/>
+      </w:pPr>
+      <w:r>
+        <w:t xml:space="preserve">Figure </w:t>
+      </w:r>
+      <w:r>
+        <w:fldChar w:fldCharType="begin"/>
+      </w:r>
+      <w:r>
+        <w:instrText xml:space="preserve"> SEQ Figure \* ARABIC </w:instrText>
+      </w:r>
+      <w:r>
+        <w:fldChar w:fldCharType="separate"/>
+      </w:r>
+      <w:r>
+        <w:rPr>
+          <w:noProof/>
+        </w:rPr>
+        <w:t>2</w:t>
+      </w:r>
+      <w:r>
+        <w:fldChar w:fldCharType="end"/>
+      </w:r>
+      <w:r>
+        <w:t xml:space="preserve"> : Spécifications</w:t>
+      </w:r>
+    </w:p>
+    <w:p>
+      <w:pPr>
+        <w:spacing w:line="276" w:lineRule="auto"/>
+      </w:pPr>
+    </w:p>
+    <w:p>
+      <w:pPr>
+        <w:spacing w:line="276" w:lineRule="auto"/>
+      </w:pPr>
+      <w:r>
+        <mc:AlternateContent>
+          <mc:Choice Requires="wpg">
+            <w:drawing>
+              <wp:anchor distT="0" distB="0" distL="114300" distR="114300" simplePos="0" relativeHeight="251672576" behindDoc="0" locked="0" layoutInCell="1" allowOverlap="1" wp14:anchorId="76804539" wp14:editId="31EC9099">
+                <wp:simplePos x="0" y="0"/>
+                <wp:positionH relativeFrom="margin">
+                  <wp:align>center</wp:align>
+                </wp:positionH>
+                <wp:positionV relativeFrom="paragraph">
+                  <wp:posOffset>1009650</wp:posOffset>
+                </wp:positionV>
+                <wp:extent cx="4486275" cy="885825"/>
+                <wp:effectExtent l="0" t="0" r="28575" b="28575"/>
+                <wp:wrapNone/>
+                <wp:docPr id="20" name="Group 8"/>
+                <wp:cNvGraphicFramePr/>
+                <a:graphic xmlns:a="http://schemas.openxmlformats.org/drawingml/2006/main">
+                  <a:graphicData uri="http://schemas.microsoft.com/office/word/2010/wordprocessingGroup">
+                    <wpg:wgp>
+                      <wpg:cNvGrpSpPr/>
+                      <wpg:grpSpPr>
+                        <a:xfrm>
+                          <a:off x="0" y="0"/>
+                          <a:ext cx="4486275" cy="885825"/>
+                          <a:chOff x="0" y="0"/>
+                          <a:chExt cx="5186454" cy="1411779"/>
+                        </a:xfrm>
+                      </wpg:grpSpPr>
+                      <wps:wsp>
+                        <wps:cNvPr id="21" name="L-Shape 21"/>
+                        <wps:cNvSpPr/>
+                        <wps:spPr>
+                          <a:xfrm rot="5400000">
+                            <a:off x="210935" y="-210935"/>
+                            <a:ext cx="468803" cy="890674"/>
+                          </a:xfrm>
+                          <a:prstGeom prst="corner">
+                            <a:avLst>
+                              <a:gd name="adj1" fmla="val 15770"/>
+                              <a:gd name="adj2" fmla="val 12828"/>
+                            </a:avLst>
+                          </a:prstGeom>
+                        </wps:spPr>
+                        <wps:style>
+                          <a:lnRef idx="2">
+                            <a:schemeClr val="accent1">
+                              <a:shade val="50000"/>
+                            </a:schemeClr>
+                          </a:lnRef>
+                          <a:fillRef idx="1">
+                            <a:schemeClr val="accent1"/>
+                          </a:fillRef>
+                          <a:effectRef idx="0">
+                            <a:schemeClr val="accent1"/>
+                          </a:effectRef>
+                          <a:fontRef idx="minor">
+                            <a:schemeClr val="lt1"/>
+                          </a:fontRef>
+                        </wps:style>
+                        <wps:bodyPr rot="0" spcFirstLastPara="0" vert="horz" wrap="square" lIns="91440" tIns="45720" rIns="91440" bIns="45720" numCol="1" spcCol="0" rtlCol="0" fromWordArt="0" anchor="ctr" anchorCtr="0" forceAA="0" compatLnSpc="1">
+                          <a:prstTxWarp prst="textNoShape">
+                            <a:avLst/>
+                          </a:prstTxWarp>
+                          <a:noAutofit/>
+                        </wps:bodyPr>
+                      </wps:wsp>
+                      <wps:wsp>
+                        <wps:cNvPr id="22" name="L-Shape 22"/>
+                        <wps:cNvSpPr/>
+                        <wps:spPr>
+                          <a:xfrm rot="16200000">
+                            <a:off x="4506715" y="732041"/>
+                            <a:ext cx="468803" cy="890674"/>
+                          </a:xfrm>
+                          <a:prstGeom prst="corner">
+                            <a:avLst>
+                              <a:gd name="adj1" fmla="val 15770"/>
+                              <a:gd name="adj2" fmla="val 12828"/>
+                            </a:avLst>
+                          </a:prstGeom>
+                        </wps:spPr>
+                        <wps:style>
+                          <a:lnRef idx="2">
+                            <a:schemeClr val="accent1">
+                              <a:shade val="50000"/>
+                            </a:schemeClr>
+                          </a:lnRef>
+                          <a:fillRef idx="1">
+                            <a:schemeClr val="accent1"/>
+                          </a:fillRef>
+                          <a:effectRef idx="0">
+                            <a:schemeClr val="accent1"/>
+                          </a:effectRef>
+                          <a:fontRef idx="minor">
+                            <a:schemeClr val="lt1"/>
+                          </a:fontRef>
+                        </wps:style>
+                        <wps:bodyPr rot="0" spcFirstLastPara="0" vert="horz" wrap="square" lIns="91440" tIns="45720" rIns="91440" bIns="45720" numCol="1" spcCol="0" rtlCol="0" fromWordArt="0" anchor="ctr" anchorCtr="0" forceAA="0" compatLnSpc="1">
+                          <a:prstTxWarp prst="textNoShape">
+                            <a:avLst/>
+                          </a:prstTxWarp>
+                          <a:noAutofit/>
+                        </wps:bodyPr>
+                      </wps:wsp>
+                      <wps:wsp>
+                        <wps:cNvPr id="23" name="TextBox 7"/>
+                        <wps:cNvSpPr txBox="1"/>
+                        <wps:spPr>
+                          <a:xfrm>
+                            <a:off x="166775" y="133351"/>
+                            <a:ext cx="4848225" cy="1124484"/>
+                          </a:xfrm>
+                          <a:prstGeom prst="rect">
+                            <a:avLst/>
+                          </a:prstGeom>
+                          <a:noFill/>
+                        </wps:spPr>
+                        <wps:txbx>
+                          <w:txbxContent>
+                            <w:p>
+                              <w:pPr>
+                                <w:pStyle w:val="NormalWeb"/>
+                                <w:spacing w:before="0" w:beforeAutospacing="0" w:after="0" w:afterAutospacing="0"/>
+                                <w:jc w:val="both"/>
+                                <w:rPr>
+                                  <w:rFonts w:ascii="Century Gothic" w:hAnsi="Century Gothic" w:cstheme="minorBidi"/>
+                                  <w:b/>
+                                  <w:i/>
+                                  <w:color w:val="000000" w:themeColor="text1"/>
+                                  <w:kern w:val="24"/>
+                                  <w:sz w:val="22"/>
+                                  <w:szCs w:val="20"/>
+                                </w:rPr>
+                              </w:pPr>
+                              <w:r>
+                                <w:rPr>
+                                  <w:rFonts w:ascii="Century Gothic" w:hAnsi="Century Gothic" w:cstheme="minorBidi"/>
+                                  <w:b/>
+                                  <w:i/>
+                                  <w:color w:val="000000" w:themeColor="text1"/>
+                                  <w:kern w:val="24"/>
+                                  <w:sz w:val="22"/>
+                                  <w:szCs w:val="20"/>
+                                </w:rPr>
+                                <w:t>Fun Fact :</w:t>
+                              </w:r>
+                              <w:r>
+                                <w:rPr>
+                                  <w:rFonts w:ascii="Century Gothic" w:hAnsi="Century Gothic" w:cstheme="minorBidi"/>
+                                  <w:b/>
+                                  <w:i/>
+                                  <w:color w:val="000000" w:themeColor="text1"/>
+                                  <w:kern w:val="24"/>
+                                  <w:sz w:val="22"/>
+                                  <w:szCs w:val="20"/>
+                                </w:rPr>
+                                <w:t xml:space="preserve"> Commettre</w:t>
+                              </w:r>
+                              <w:r>
+                                <w:rPr>
+                                  <w:rFonts w:ascii="Century Gothic" w:hAnsi="Century Gothic" w:cstheme="minorBidi"/>
+                                  <w:b/>
+                                  <w:i/>
+                                  <w:color w:val="000000" w:themeColor="text1"/>
+                                  <w:kern w:val="24"/>
+                                  <w:sz w:val="22"/>
+                                  <w:szCs w:val="20"/>
+                                </w:rPr>
+                                <w:t xml:space="preserve"> des crimes pendant </w:t>
+                              </w:r>
+                              <w:r>
+                                <w:rPr>
+                                  <w:rFonts w:ascii="Century Gothic" w:hAnsi="Century Gothic" w:cstheme="minorBidi"/>
+                                  <w:b/>
+                                  <w:i/>
+                                  <w:color w:val="000000" w:themeColor="text1"/>
+                                  <w:kern w:val="24"/>
+                                  <w:sz w:val="22"/>
+                                  <w:szCs w:val="20"/>
+                                </w:rPr>
+                                <w:t>son</w:t>
+                              </w:r>
+                              <w:r>
+                                <w:rPr>
+                                  <w:rFonts w:ascii="Century Gothic" w:hAnsi="Century Gothic" w:cstheme="minorBidi"/>
+                                  <w:b/>
+                                  <w:i/>
+                                  <w:color w:val="000000" w:themeColor="text1"/>
+                                  <w:kern w:val="24"/>
+                                  <w:sz w:val="22"/>
+                                  <w:szCs w:val="20"/>
+                                </w:rPr>
+                                <w:t xml:space="preserve"> sommeil.</w:t>
+                              </w:r>
+                            </w:p>
+                            <w:p>
+                              <w:pPr>
+                                <w:pStyle w:val="NormalWeb"/>
+                                <w:spacing w:before="0" w:beforeAutospacing="0" w:after="0" w:afterAutospacing="0"/>
+                                <w:jc w:val="both"/>
+                                <w:rPr>
+                                  <w:rFonts w:ascii="Century Gothic" w:hAnsi="Century Gothic" w:cstheme="minorBidi"/>
+                                  <w:i/>
+                                  <w:color w:val="000000" w:themeColor="text1"/>
+                                  <w:kern w:val="24"/>
+                                  <w:sz w:val="18"/>
+                                  <w:szCs w:val="20"/>
+                                </w:rPr>
+                              </w:pPr>
+                              <w:r>
+                                <w:rPr>
+                                  <w:rFonts w:ascii="Century Gothic" w:hAnsi="Century Gothic" w:cstheme="minorBidi"/>
+                                  <w:i/>
+                                  <w:color w:val="000000" w:themeColor="text1"/>
+                                  <w:kern w:val="24"/>
+                                  <w:sz w:val="18"/>
+                                  <w:szCs w:val="20"/>
+                                </w:rPr>
+                                <w:t>Tout le monde connaît le somnambulisme, mais connaissez-vous la parasomnie. Cette condition occasionne des mouvements non naturels, et a déjà porté des gens à commettre des meurtres.</w:t>
+                              </w:r>
+                            </w:p>
+                          </w:txbxContent>
+                        </wps:txbx>
+                        <wps:bodyPr wrap="square" rtlCol="0">
+                          <a:noAutofit/>
+                        </wps:bodyPr>
+                      </wps:wsp>
+                    </wpg:wgp>
+                  </a:graphicData>
+                </a:graphic>
+                <wp14:sizeRelH relativeFrom="margin">
+                  <wp14:pctWidth>0</wp14:pctWidth>
+                </wp14:sizeRelH>
+                <wp14:sizeRelV relativeFrom="margin">
+                  <wp14:pctHeight>0</wp14:pctHeight>
+                </wp14:sizeRelV>
+              </wp:anchor>
+            </w:drawing>
+          </mc:Choice>
+          <mc:Fallback>
+            <w:pict>
+              <v:group w14:anchorId="76804539" id="_x0000_s1034" style="position:absolute;left:0;text-align:left;margin-left:0;margin-top:79.5pt;width:353.25pt;height:69.75pt;z-index:251672576;mso-position-horizontal:center;mso-position-horizontal-relative:margin;mso-width-relative:margin;mso-height-relative:margin" coordsize="51864,14117" o:gfxdata="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">
+                <v:shape id="L-Shape 21" o:spid="_x0000_s1035" style="position:absolute;left:2109;top:-2109;width:4688;height:8906;rotation:90;visibility:visible;mso-wrap-style:square;v-text-anchor:middle" coordsize="468803,890674" o:gfxdata="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" path="m,l60138,r,816744l468803,816744r,73930l,890674,,xe" fillcolor="#5b9bd5 [3204]" strokecolor="#1f4d78 [1604]" strokeweight="1pt">
+                  <v:stroke joinstyle="miter"/>
+                  <v:path arrowok="t" o:connecttype="custom" o:connectlocs="0,0;60138,0;60138,816744;468803,816744;468803,890674;0,890674;0,0" o:connectangles="0,0,0,0,0,0,0"/>
+                </v:shape>
+                <v:shape id="L-Shape 22" o:spid="_x0000_s1036" style="position:absolute;left:45067;top:7319;width:4688;height:8907;rotation:-90;visibility:visible;mso-wrap-style:square;v-text-anchor:middle" coordsize="468803,890674" o:gfxdata="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" path="m,l60138,r,816744l468803,816744r,73930l,890674,,xe" fillcolor="#5b9bd5 [3204]" strokecolor="#1f4d78 [1604]" strokeweight="1pt">
+                  <v:stroke joinstyle="miter"/>
+                  <v:path arrowok="t" o:connecttype="custom" o:connectlocs="0,0;60138,0;60138,816744;468803,816744;468803,890674;0,890674;0,0" o:connectangles="0,0,0,0,0,0,0"/>
+                </v:shape>
+                <v:shape id="TextBox 7" o:spid="_x0000_s1037" type="#_x0000_t202" style="position:absolute;left:1667;top:1333;width:48483;height:11245;visibility:visible;mso-wrap-style:square;v-text-anchor:top" o:gfxdata="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" filled="f" stroked="f">
+                  <v:textbox>
+                    <w:txbxContent>
+                      <w:p>
+                        <w:pPr>
+                          <w:pStyle w:val="NormalWeb"/>
+                          <w:spacing w:before="0" w:beforeAutospacing="0" w:after="0" w:afterAutospacing="0"/>
+                          <w:jc w:val="both"/>
+                          <w:rPr>
+                            <w:rFonts w:ascii="Century Gothic" w:hAnsi="Century Gothic" w:cstheme="minorBidi"/>
+                            <w:b/>
+                            <w:i/>
+                            <w:color w:val="000000" w:themeColor="text1"/>
+                            <w:kern w:val="24"/>
+                            <w:sz w:val="22"/>
+                            <w:szCs w:val="20"/>
+                          </w:rPr>
+                        </w:pPr>
+                        <w:r>
+                          <w:rPr>
+                            <w:rFonts w:ascii="Century Gothic" w:hAnsi="Century Gothic" w:cstheme="minorBidi"/>
+                            <w:b/>
+                            <w:i/>
+                            <w:color w:val="000000" w:themeColor="text1"/>
+                            <w:kern w:val="24"/>
+                            <w:sz w:val="22"/>
+                            <w:szCs w:val="20"/>
+                          </w:rPr>
+                          <w:t>Fun Fact :</w:t>
+                        </w:r>
+                        <w:r>
+                          <w:rPr>
+                            <w:rFonts w:ascii="Century Gothic" w:hAnsi="Century Gothic" w:cstheme="minorBidi"/>
+                            <w:b/>
+                            <w:i/>
+                            <w:color w:val="000000" w:themeColor="text1"/>
+                            <w:kern w:val="24"/>
+                            <w:sz w:val="22"/>
+                            <w:szCs w:val="20"/>
+                          </w:rPr>
+                          <w:t xml:space="preserve"> Commettre</w:t>
+                        </w:r>
+                        <w:r>
+                          <w:rPr>
+                            <w:rFonts w:ascii="Century Gothic" w:hAnsi="Century Gothic" w:cstheme="minorBidi"/>
+                            <w:b/>
+                            <w:i/>
+                            <w:color w:val="000000" w:themeColor="text1"/>
+                            <w:kern w:val="24"/>
+                            <w:sz w:val="22"/>
+                            <w:szCs w:val="20"/>
+                          </w:rPr>
+                          <w:t xml:space="preserve"> des crimes pendant </w:t>
+                        </w:r>
+                        <w:r>
+                          <w:rPr>
+                            <w:rFonts w:ascii="Century Gothic" w:hAnsi="Century Gothic" w:cstheme="minorBidi"/>
+                            <w:b/>
+                            <w:i/>
+                            <w:color w:val="000000" w:themeColor="text1"/>
+                            <w:kern w:val="24"/>
+                            <w:sz w:val="22"/>
+                            <w:szCs w:val="20"/>
+                          </w:rPr>
+                          <w:t>son</w:t>
+                        </w:r>
+                        <w:r>
+                          <w:rPr>
+                            <w:rFonts w:ascii="Century Gothic" w:hAnsi="Century Gothic" w:cstheme="minorBidi"/>
+                            <w:b/>
+                            <w:i/>
+                            <w:color w:val="000000" w:themeColor="text1"/>
+                            <w:kern w:val="24"/>
+                            <w:sz w:val="22"/>
+                            <w:szCs w:val="20"/>
+                          </w:rPr>
+                          <w:t xml:space="preserve"> sommeil.</w:t>
+                        </w:r>
+                      </w:p>
+                      <w:p>
+                        <w:pPr>
+                          <w:pStyle w:val="NormalWeb"/>
+                          <w:spacing w:before="0" w:beforeAutospacing="0" w:after="0" w:afterAutospacing="0"/>
+                          <w:jc w:val="both"/>
+                          <w:rPr>
+                            <w:rFonts w:ascii="Century Gothic" w:hAnsi="Century Gothic" w:cstheme="minorBidi"/>
+                            <w:i/>
+                            <w:color w:val="000000" w:themeColor="text1"/>
+                            <w:kern w:val="24"/>
+                            <w:sz w:val="18"/>
+                            <w:szCs w:val="20"/>
+                          </w:rPr>
+                        </w:pPr>
+                        <w:r>
+                          <w:rPr>
+                            <w:rFonts w:ascii="Century Gothic" w:hAnsi="Century Gothic" w:cstheme="minorBidi"/>
+                            <w:i/>
+                            <w:color w:val="000000" w:themeColor="text1"/>
+                            <w:kern w:val="24"/>
+                            <w:sz w:val="18"/>
+                            <w:szCs w:val="20"/>
+                          </w:rPr>
+                          <w:t>Tout le monde connaît le somnambulisme, mais connaissez-vous la parasomnie. Cette condition occasionne des mouvements non naturels, et a déjà porté des gens à commettre des meurtres.</w:t>
+                        </w:r>
+                      </w:p>
+                    </w:txbxContent>
+                  </v:textbox>
+                </v:shape>
+                <w10:wrap anchorx="margin"/>
+              </v:group>
+            </w:pict>
+          </mc:Fallback>
+        </mc:AlternateContent>
+      </w:r>
       <w:r>
         <w:br w:type="page"/>
       </w:r>
@@ -1432,8 +2618,11 @@
     <w:p>
       <w:pPr>
         <w:pStyle w:val="Heading1"/>
-      </w:pPr>
-      <w:bookmarkStart w:id="5" w:name="_Toc117518248"/>
+        <w:spacing w:line="276" w:lineRule="auto"/>
+      </w:pPr>
+      <w:bookmarkStart w:id="5" w:name="_Toc117585332"/>
+      <w:bookmarkStart w:id="6" w:name="_Développement_Software"/>
+      <w:bookmarkEnd w:id="6"/>
       <w:r>
         <w:lastRenderedPageBreak/>
         <w:t>Développement Software</w:t>
@@ -1442,13 +2631,13 @@
     </w:p>
     <w:p>
       <w:pPr>
-        <w:spacing w:line="259" w:lineRule="auto"/>
+        <w:spacing w:line="276" w:lineRule="auto"/>
         <w:jc w:val="left"/>
       </w:pPr>
     </w:p>
     <w:p>
       <w:pPr>
-        <w:spacing w:line="259" w:lineRule="auto"/>
+        <w:spacing w:line="276" w:lineRule="auto"/>
         <w:jc w:val="left"/>
       </w:pPr>
       <w:r>
@@ -1458,7 +2647,7 @@
     <w:p>
       <w:pPr>
         <w:keepNext/>
-        <w:spacing w:line="259" w:lineRule="auto"/>
+        <w:spacing w:line="276" w:lineRule="auto"/>
         <w:jc w:val="center"/>
       </w:pPr>
       <w:r>
@@ -1482,7 +2671,7 @@
                     <pic:cNvPicPr/>
                   </pic:nvPicPr>
                   <pic:blipFill>
-                    <a:blip r:embed="rId9">
+                    <a:blip r:embed="rId10">
                       <a:extLst>
                         <a:ext uri="{28A0092B-C50C-407E-A947-70E740481C1C}">
                           <a14:useLocalDpi xmlns:a14="http://schemas.microsoft.com/office/drawing/2010/main" val="0"/>
@@ -1512,6 +2701,7 @@
     <w:p>
       <w:pPr>
         <w:pStyle w:val="Caption"/>
+        <w:spacing w:line="276" w:lineRule="auto"/>
         <w:jc w:val="center"/>
       </w:pPr>
       <w:r>
@@ -1530,7 +2720,7 @@
         <w:rPr>
           <w:noProof/>
         </w:rPr>
-        <w:t>2</w:t>
+        <w:t>3</w:t>
       </w:r>
       <w:r>
         <w:fldChar w:fldCharType="end"/>
@@ -1542,7 +2732,7 @@
     <w:p>
       <w:pPr>
         <w:keepNext/>
-        <w:spacing w:line="259" w:lineRule="auto"/>
+        <w:spacing w:line="276" w:lineRule="auto"/>
         <w:jc w:val="center"/>
       </w:pPr>
       <w:r>
@@ -1572,7 +2762,7 @@
                     </pic:cNvPicPr>
                   </pic:nvPicPr>
                   <pic:blipFill rotWithShape="1">
-                    <a:blip r:embed="rId10">
+                    <a:blip r:embed="rId11">
                       <a:extLst>
                         <a:ext uri="{28A0092B-C50C-407E-A947-70E740481C1C}">
                           <a14:useLocalDpi xmlns:a14="http://schemas.microsoft.com/office/drawing/2010/main" val="0"/>
@@ -1610,6 +2800,7 @@
     <w:p>
       <w:pPr>
         <w:pStyle w:val="Caption"/>
+        <w:spacing w:line="276" w:lineRule="auto"/>
         <w:jc w:val="center"/>
       </w:pPr>
       <w:r>
@@ -1628,20 +2819,30 @@
         <w:rPr>
           <w:noProof/>
         </w:rPr>
-        <w:t>3</w:t>
+        <w:t>4</w:t>
       </w:r>
       <w:r>
         <w:fldChar w:fldCharType="end"/>
       </w:r>
       <w:r>
-        <w:t xml:space="preserve"> : Architecture FPChrono</w:t>
-      </w:r>
-    </w:p>
-    <w:p/>
+        <w:t xml:space="preserve"> : Architecture </w:t>
+      </w:r>
+      <w:proofErr w:type="spellStart"/>
+      <w:r>
+        <w:t>FPChrono</w:t>
+      </w:r>
+      <w:proofErr w:type="spellEnd"/>
+    </w:p>
+    <w:p>
+      <w:pPr>
+        <w:spacing w:line="276" w:lineRule="auto"/>
+      </w:pPr>
+    </w:p>
     <w:p>
       <w:pPr>
         <w:pStyle w:val="Caption"/>
         <w:keepNext/>
+        <w:spacing w:line="276" w:lineRule="auto"/>
         <w:jc w:val="center"/>
       </w:pPr>
       <w:r>
@@ -1667,7 +2868,7 @@
                     </pic:cNvPicPr>
                   </pic:nvPicPr>
                   <pic:blipFill>
-                    <a:blip r:embed="rId11">
+                    <a:blip r:embed="rId12">
                       <a:extLst>
                         <a:ext uri="{28A0092B-C50C-407E-A947-70E740481C1C}">
                           <a14:useLocalDpi xmlns:a14="http://schemas.microsoft.com/office/drawing/2010/main" val="0"/>
@@ -1702,51 +2903,7 @@
     <w:p>
       <w:pPr>
         <w:pStyle w:val="Caption"/>
-        <w:jc w:val="center"/>
-      </w:pPr>
-      <w:r>
-        <w:t xml:space="preserve">Figure </w:t>
-      </w:r>
-      <w:r>
-        <w:fldChar w:fldCharType="begin"/>
-      </w:r>
-      <w:r>
-        <w:instrText xml:space="preserve"> SEQ Figure \* ARABIC </w:instrText>
-      </w:r>
-      <w:r>
-        <w:fldChar w:fldCharType="separate"/>
-      </w:r>
-      <w:r>
-        <w:rPr>
-          <w:noProof/>
-        </w:rPr>
-        <w:t>4</w:t>
-      </w:r>
-      <w:r>
-        <w:fldChar w:fldCharType="end"/>
-      </w:r>
-      <w:r>
-        <w:t xml:space="preserve"> : Architecture FPAlarm</w:t>
-      </w:r>
-    </w:p>
-    <w:p>
-      <w:pPr>
-        <w:keepNext/>
-        <w:spacing w:line="259" w:lineRule="auto"/>
-        <w:jc w:val="center"/>
-      </w:pPr>
-      <w:r>
-        <w:lastRenderedPageBreak/>
-        <w:pict>
-          <v:shape id="_x0000_i1026" type="#_x0000_t75" style="width:249.75pt;height:277.5pt">
-            <v:imagedata r:id="rId12" o:title="Archi_FPAffHD"/>
-          </v:shape>
-        </w:pict>
-      </w:r>
-    </w:p>
-    <w:p>
-      <w:pPr>
-        <w:pStyle w:val="Caption"/>
+        <w:spacing w:line="276" w:lineRule="auto"/>
         <w:jc w:val="center"/>
       </w:pPr>
       <w:r>
@@ -1771,12 +2928,68 @@
         <w:fldChar w:fldCharType="end"/>
       </w:r>
       <w:r>
-        <w:t xml:space="preserve"> : FPAffHD</w:t>
-      </w:r>
-    </w:p>
-    <w:p>
-      <w:pPr>
-        <w:spacing w:line="259" w:lineRule="auto"/>
+        <w:t xml:space="preserve"> : Architecture </w:t>
+      </w:r>
+      <w:proofErr w:type="spellStart"/>
+      <w:r>
+        <w:t>FPAlarm</w:t>
+      </w:r>
+      <w:proofErr w:type="spellEnd"/>
+    </w:p>
+    <w:p>
+      <w:pPr>
+        <w:keepNext/>
+        <w:spacing w:line="276" w:lineRule="auto"/>
+        <w:jc w:val="center"/>
+      </w:pPr>
+      <w:r>
+        <w:lastRenderedPageBreak/>
+        <w:pict>
+          <v:shape id="_x0000_i1027" type="#_x0000_t75" style="width:249.75pt;height:277.5pt">
+            <v:imagedata r:id="rId13" o:title="Archi_FPAffHD"/>
+          </v:shape>
+        </w:pict>
+      </w:r>
+    </w:p>
+    <w:p>
+      <w:pPr>
+        <w:pStyle w:val="Caption"/>
+        <w:spacing w:line="276" w:lineRule="auto"/>
+        <w:jc w:val="center"/>
+      </w:pPr>
+      <w:r>
+        <w:t xml:space="preserve">Figure </w:t>
+      </w:r>
+      <w:r>
+        <w:fldChar w:fldCharType="begin"/>
+      </w:r>
+      <w:r>
+        <w:instrText xml:space="preserve"> SEQ Figure \* ARABIC </w:instrText>
+      </w:r>
+      <w:r>
+        <w:fldChar w:fldCharType="separate"/>
+      </w:r>
+      <w:r>
+        <w:rPr>
+          <w:noProof/>
+        </w:rPr>
+        <w:t>6</w:t>
+      </w:r>
+      <w:r>
+        <w:fldChar w:fldCharType="end"/>
+      </w:r>
+      <w:r>
+        <w:t xml:space="preserve"> : </w:t>
+      </w:r>
+      <w:proofErr w:type="spellStart"/>
+      <w:r>
+        <w:t>FPAffHD</w:t>
+      </w:r>
+      <w:proofErr w:type="spellEnd"/>
+    </w:p>
+    <w:p>
+      <w:pPr>
+        <w:spacing w:line="276" w:lineRule="auto"/>
       </w:pPr>
       <w:r>
         <w:t xml:space="preserve">Vous retrouverez les différents codes en </w:t>
@@ -1786,133 +2999,738 @@
           <w:rPr>
             <w:rStyle w:val="Hyperlink"/>
           </w:rPr>
-          <w:t>Ann</w:t>
+          <w:t>Annexe</w:t>
+        </w:r>
+      </w:hyperlink>
+      <w:r>
+        <w:t>.</w:t>
+      </w:r>
+    </w:p>
+    <w:p>
+      <w:pPr>
+        <w:spacing w:line="276" w:lineRule="auto"/>
+      </w:pPr>
+      <w:r>
+        <mc:AlternateContent>
+          <mc:Choice Requires="wpg">
+            <w:drawing>
+              <wp:anchor distT="0" distB="0" distL="114300" distR="114300" simplePos="0" relativeHeight="251665408" behindDoc="0" locked="0" layoutInCell="1" allowOverlap="1" wp14:anchorId="631CC135" wp14:editId="612CE95D">
+                <wp:simplePos x="0" y="0"/>
+                <wp:positionH relativeFrom="margin">
+                  <wp:align>center</wp:align>
+                </wp:positionH>
+                <wp:positionV relativeFrom="paragraph">
+                  <wp:posOffset>3691890</wp:posOffset>
+                </wp:positionV>
+                <wp:extent cx="4486275" cy="895350"/>
+                <wp:effectExtent l="0" t="0" r="28575" b="19050"/>
+                <wp:wrapNone/>
+                <wp:docPr id="24" name="Group 8"/>
+                <wp:cNvGraphicFramePr/>
+                <a:graphic xmlns:a="http://schemas.openxmlformats.org/drawingml/2006/main">
+                  <a:graphicData uri="http://schemas.microsoft.com/office/word/2010/wordprocessingGroup">
+                    <wpg:wgp>
+                      <wpg:cNvGrpSpPr/>
+                      <wpg:grpSpPr>
+                        <a:xfrm>
+                          <a:off x="0" y="0"/>
+                          <a:ext cx="4486275" cy="895350"/>
+                          <a:chOff x="0" y="0"/>
+                          <a:chExt cx="5186454" cy="1411779"/>
+                        </a:xfrm>
+                      </wpg:grpSpPr>
+                      <wps:wsp>
+                        <wps:cNvPr id="25" name="L-Shape 25"/>
+                        <wps:cNvSpPr/>
+                        <wps:spPr>
+                          <a:xfrm rot="5400000">
+                            <a:off x="210935" y="-210935"/>
+                            <a:ext cx="468803" cy="890674"/>
+                          </a:xfrm>
+                          <a:prstGeom prst="corner">
+                            <a:avLst>
+                              <a:gd name="adj1" fmla="val 15770"/>
+                              <a:gd name="adj2" fmla="val 12828"/>
+                            </a:avLst>
+                          </a:prstGeom>
+                        </wps:spPr>
+                        <wps:style>
+                          <a:lnRef idx="2">
+                            <a:schemeClr val="accent1">
+                              <a:shade val="50000"/>
+                            </a:schemeClr>
+                          </a:lnRef>
+                          <a:fillRef idx="1">
+                            <a:schemeClr val="accent1"/>
+                          </a:fillRef>
+                          <a:effectRef idx="0">
+                            <a:schemeClr val="accent1"/>
+                          </a:effectRef>
+                          <a:fontRef idx="minor">
+                            <a:schemeClr val="lt1"/>
+                          </a:fontRef>
+                        </wps:style>
+                        <wps:bodyPr rot="0" spcFirstLastPara="0" vert="horz" wrap="square" lIns="91440" tIns="45720" rIns="91440" bIns="45720" numCol="1" spcCol="0" rtlCol="0" fromWordArt="0" anchor="ctr" anchorCtr="0" forceAA="0" compatLnSpc="1">
+                          <a:prstTxWarp prst="textNoShape">
+                            <a:avLst/>
+                          </a:prstTxWarp>
+                          <a:noAutofit/>
+                        </wps:bodyPr>
+                      </wps:wsp>
+                      <wps:wsp>
+                        <wps:cNvPr id="26" name="L-Shape 26"/>
+                        <wps:cNvSpPr/>
+                        <wps:spPr>
+                          <a:xfrm rot="16200000">
+                            <a:off x="4506715" y="732041"/>
+                            <a:ext cx="468803" cy="890674"/>
+                          </a:xfrm>
+                          <a:prstGeom prst="corner">
+                            <a:avLst>
+                              <a:gd name="adj1" fmla="val 15770"/>
+                              <a:gd name="adj2" fmla="val 12828"/>
+                            </a:avLst>
+                          </a:prstGeom>
+                        </wps:spPr>
+                        <wps:style>
+                          <a:lnRef idx="2">
+                            <a:schemeClr val="accent1">
+                              <a:shade val="50000"/>
+                            </a:schemeClr>
+                          </a:lnRef>
+                          <a:fillRef idx="1">
+                            <a:schemeClr val="accent1"/>
+                          </a:fillRef>
+                          <a:effectRef idx="0">
+                            <a:schemeClr val="accent1"/>
+                          </a:effectRef>
+                          <a:fontRef idx="minor">
+                            <a:schemeClr val="lt1"/>
+                          </a:fontRef>
+                        </wps:style>
+                        <wps:bodyPr rot="0" spcFirstLastPara="0" vert="horz" wrap="square" lIns="91440" tIns="45720" rIns="91440" bIns="45720" numCol="1" spcCol="0" rtlCol="0" fromWordArt="0" anchor="ctr" anchorCtr="0" forceAA="0" compatLnSpc="1">
+                          <a:prstTxWarp prst="textNoShape">
+                            <a:avLst/>
+                          </a:prstTxWarp>
+                          <a:noAutofit/>
+                        </wps:bodyPr>
+                      </wps:wsp>
+                      <wps:wsp>
+                        <wps:cNvPr id="27" name="TextBox 7"/>
+                        <wps:cNvSpPr txBox="1"/>
+                        <wps:spPr>
+                          <a:xfrm>
+                            <a:off x="166775" y="133351"/>
+                            <a:ext cx="4848225" cy="1124484"/>
+                          </a:xfrm>
+                          <a:prstGeom prst="rect">
+                            <a:avLst/>
+                          </a:prstGeom>
+                          <a:noFill/>
+                        </wps:spPr>
+                        <wps:txbx>
+                          <w:txbxContent>
+                            <w:p>
+                              <w:pPr>
+                                <w:pStyle w:val="NormalWeb"/>
+                                <w:spacing w:before="0" w:beforeAutospacing="0" w:after="0" w:afterAutospacing="0"/>
+                                <w:rPr>
+                                  <w:rFonts w:ascii="Century Gothic" w:hAnsi="Century Gothic" w:cstheme="minorBidi"/>
+                                  <w:b/>
+                                  <w:i/>
+                                  <w:color w:val="000000" w:themeColor="text1"/>
+                                  <w:kern w:val="24"/>
+                                  <w:sz w:val="22"/>
+                                  <w:szCs w:val="20"/>
+                                </w:rPr>
+                              </w:pPr>
+                              <w:r>
+                                <w:rPr>
+                                  <w:rFonts w:ascii="Century Gothic" w:hAnsi="Century Gothic" w:cstheme="minorBidi"/>
+                                  <w:b/>
+                                  <w:i/>
+                                  <w:color w:val="000000" w:themeColor="text1"/>
+                                  <w:kern w:val="24"/>
+                                  <w:sz w:val="22"/>
+                                  <w:szCs w:val="20"/>
+                                </w:rPr>
+                                <w:t>Fun Fact :</w:t>
+                              </w:r>
+                            </w:p>
+                            <w:p>
+                              <w:pPr>
+                                <w:pStyle w:val="NormalWeb"/>
+                                <w:spacing w:before="0" w:beforeAutospacing="0" w:after="0" w:afterAutospacing="0"/>
+                                <w:jc w:val="both"/>
+                                <w:rPr>
+                                  <w:rFonts w:ascii="Century Gothic" w:hAnsi="Century Gothic" w:cstheme="minorBidi"/>
+                                  <w:i/>
+                                  <w:color w:val="000000" w:themeColor="text1"/>
+                                  <w:kern w:val="24"/>
+                                  <w:sz w:val="18"/>
+                                  <w:szCs w:val="20"/>
+                                </w:rPr>
+                              </w:pPr>
+                              <w:r>
+                                <w:rPr>
+                                  <w:rFonts w:ascii="Century Gothic" w:hAnsi="Century Gothic" w:cstheme="minorBidi"/>
+                                  <w:i/>
+                                  <w:color w:val="000000" w:themeColor="text1"/>
+                                  <w:kern w:val="24"/>
+                                  <w:sz w:val="18"/>
+                                  <w:szCs w:val="20"/>
+                                </w:rPr>
+                                <w:t xml:space="preserve">La personne détenant le record pour être restée éveillée le plus longtemps a réussi cet exploit en ne succombant </w:t>
+                              </w:r>
+                              <w:r>
+                                <w:rPr>
+                                  <w:rFonts w:ascii="Century Gothic" w:hAnsi="Century Gothic" w:cstheme="minorBidi"/>
+                                  <w:i/>
+                                  <w:color w:val="000000" w:themeColor="text1"/>
+                                  <w:kern w:val="24"/>
+                                  <w:sz w:val="18"/>
+                                  <w:szCs w:val="20"/>
+                                </w:rPr>
+                                <w:t xml:space="preserve">au sommeil qu’après 264 heures. </w:t>
+                              </w:r>
+                              <w:r>
+                                <w:rPr>
+                                  <w:rFonts w:ascii="Century Gothic" w:hAnsi="Century Gothic" w:cstheme="minorBidi"/>
+                                  <w:i/>
+                                  <w:color w:val="000000" w:themeColor="text1"/>
+                                  <w:kern w:val="24"/>
+                                  <w:sz w:val="18"/>
+                                  <w:szCs w:val="20"/>
+                                </w:rPr>
+                                <w:t>Elle n’a pas dormi pendant 11 jours!</w:t>
+                              </w:r>
+                            </w:p>
+                          </w:txbxContent>
+                        </wps:txbx>
+                        <wps:bodyPr wrap="square" rtlCol="0">
+                          <a:noAutofit/>
+                        </wps:bodyPr>
+                      </wps:wsp>
+                    </wpg:wgp>
+                  </a:graphicData>
+                </a:graphic>
+                <wp14:sizeRelH relativeFrom="margin">
+                  <wp14:pctWidth>0</wp14:pctWidth>
+                </wp14:sizeRelH>
+                <wp14:sizeRelV relativeFrom="margin">
+                  <wp14:pctHeight>0</wp14:pctHeight>
+                </wp14:sizeRelV>
+              </wp:anchor>
+            </w:drawing>
+          </mc:Choice>
+          <mc:Fallback>
+            <w:pict>
+              <v:group w14:anchorId="631CC135" id="_x0000_s1038" style="position:absolute;left:0;text-align:left;margin-left:0;margin-top:290.7pt;width:353.25pt;height:70.5pt;z-index:251665408;mso-position-horizontal:center;mso-position-horizontal-relative:margin;mso-width-relative:margin;mso-height-relative:margin" coordsize="51864,14117" o:gfxdata="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">
+                <v:shape id="L-Shape 25" o:spid="_x0000_s1039" style="position:absolute;left:2109;top:-2109;width:4688;height:8906;rotation:90;visibility:visible;mso-wrap-style:square;v-text-anchor:middle" coordsize="468803,890674" o:gfxdata="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" path="m,l60138,r,816744l468803,816744r,73930l,890674,,xe" fillcolor="#5b9bd5 [3204]" strokecolor="#1f4d78 [1604]" strokeweight="1pt">
+                  <v:stroke joinstyle="miter"/>
+                  <v:path arrowok="t" o:connecttype="custom" o:connectlocs="0,0;60138,0;60138,816744;468803,816744;468803,890674;0,890674;0,0" o:connectangles="0,0,0,0,0,0,0"/>
+                </v:shape>
+                <v:shape id="L-Shape 26" o:spid="_x0000_s1040" style="position:absolute;left:45067;top:7319;width:4688;height:8907;rotation:-90;visibility:visible;mso-wrap-style:square;v-text-anchor:middle" coordsize="468803,890674" o:gfxdata="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" path="m,l60138,r,816744l468803,816744r,73930l,890674,,xe" fillcolor="#5b9bd5 [3204]" strokecolor="#1f4d78 [1604]" strokeweight="1pt">
+                  <v:stroke joinstyle="miter"/>
+                  <v:path arrowok="t" o:connecttype="custom" o:connectlocs="0,0;60138,0;60138,816744;468803,816744;468803,890674;0,890674;0,0" o:connectangles="0,0,0,0,0,0,0"/>
+                </v:shape>
+                <v:shape id="TextBox 7" o:spid="_x0000_s1041" type="#_x0000_t202" style="position:absolute;left:1667;top:1333;width:48483;height:11245;visibility:visible;mso-wrap-style:square;v-text-anchor:top" o:gfxdata="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" filled="f" stroked="f">
+                  <v:textbox>
+                    <w:txbxContent>
+                      <w:p>
+                        <w:pPr>
+                          <w:pStyle w:val="NormalWeb"/>
+                          <w:spacing w:before="0" w:beforeAutospacing="0" w:after="0" w:afterAutospacing="0"/>
+                          <w:rPr>
+                            <w:rFonts w:ascii="Century Gothic" w:hAnsi="Century Gothic" w:cstheme="minorBidi"/>
+                            <w:b/>
+                            <w:i/>
+                            <w:color w:val="000000" w:themeColor="text1"/>
+                            <w:kern w:val="24"/>
+                            <w:sz w:val="22"/>
+                            <w:szCs w:val="20"/>
+                          </w:rPr>
+                        </w:pPr>
+                        <w:r>
+                          <w:rPr>
+                            <w:rFonts w:ascii="Century Gothic" w:hAnsi="Century Gothic" w:cstheme="minorBidi"/>
+                            <w:b/>
+                            <w:i/>
+                            <w:color w:val="000000" w:themeColor="text1"/>
+                            <w:kern w:val="24"/>
+                            <w:sz w:val="22"/>
+                            <w:szCs w:val="20"/>
+                          </w:rPr>
+                          <w:t>Fun Fact :</w:t>
+                        </w:r>
+                      </w:p>
+                      <w:p>
+                        <w:pPr>
+                          <w:pStyle w:val="NormalWeb"/>
+                          <w:spacing w:before="0" w:beforeAutospacing="0" w:after="0" w:afterAutospacing="0"/>
+                          <w:jc w:val="both"/>
+                          <w:rPr>
+                            <w:rFonts w:ascii="Century Gothic" w:hAnsi="Century Gothic" w:cstheme="minorBidi"/>
+                            <w:i/>
+                            <w:color w:val="000000" w:themeColor="text1"/>
+                            <w:kern w:val="24"/>
+                            <w:sz w:val="18"/>
+                            <w:szCs w:val="20"/>
+                          </w:rPr>
+                        </w:pPr>
+                        <w:r>
+                          <w:rPr>
+                            <w:rFonts w:ascii="Century Gothic" w:hAnsi="Century Gothic" w:cstheme="minorBidi"/>
+                            <w:i/>
+                            <w:color w:val="000000" w:themeColor="text1"/>
+                            <w:kern w:val="24"/>
+                            <w:sz w:val="18"/>
+                            <w:szCs w:val="20"/>
+                          </w:rPr>
+                          <w:t xml:space="preserve">La personne détenant le record pour être restée éveillée le plus longtemps a réussi cet exploit en ne succombant </w:t>
+                        </w:r>
+                        <w:r>
+                          <w:rPr>
+                            <w:rFonts w:ascii="Century Gothic" w:hAnsi="Century Gothic" w:cstheme="minorBidi"/>
+                            <w:i/>
+                            <w:color w:val="000000" w:themeColor="text1"/>
+                            <w:kern w:val="24"/>
+                            <w:sz w:val="18"/>
+                            <w:szCs w:val="20"/>
+                          </w:rPr>
+                          <w:t xml:space="preserve">au sommeil qu’après 264 heures. </w:t>
+                        </w:r>
+                        <w:r>
+                          <w:rPr>
+                            <w:rFonts w:ascii="Century Gothic" w:hAnsi="Century Gothic" w:cstheme="minorBidi"/>
+                            <w:i/>
+                            <w:color w:val="000000" w:themeColor="text1"/>
+                            <w:kern w:val="24"/>
+                            <w:sz w:val="18"/>
+                            <w:szCs w:val="20"/>
+                          </w:rPr>
+                          <w:t>Elle n’a pas dormi pendant 11 jours!</w:t>
+                        </w:r>
+                      </w:p>
+                    </w:txbxContent>
+                  </v:textbox>
+                </v:shape>
+                <w10:wrap anchorx="margin"/>
+              </v:group>
+            </w:pict>
+          </mc:Fallback>
+        </mc:AlternateContent>
+      </w:r>
+      <w:r>
+        <w:br w:type="page"/>
+      </w:r>
+    </w:p>
+    <w:p>
+      <w:pPr>
+        <w:pStyle w:val="Heading1"/>
+        <w:spacing w:line="276" w:lineRule="auto"/>
+      </w:pPr>
+      <w:bookmarkStart w:id="7" w:name="_Toc117585333"/>
+      <w:r>
+        <w:lastRenderedPageBreak/>
+        <w:t>Développement Hardware</w:t>
+      </w:r>
+      <w:bookmarkEnd w:id="7"/>
+    </w:p>
+    <w:p>
+      <w:pPr>
+        <w:spacing w:line="276" w:lineRule="auto"/>
+      </w:pPr>
+    </w:p>
+    <w:p>
+      <w:pPr>
+        <w:spacing w:line="276" w:lineRule="auto"/>
+      </w:pPr>
+      <w:r>
+        <w:rPr>
+          <w:noProof/>
+          <w:lang w:eastAsia="fr-FR"/>
+        </w:rPr>
+        <w:drawing>
+          <wp:anchor distT="0" distB="0" distL="114300" distR="114300" simplePos="0" relativeHeight="251666432" behindDoc="0" locked="0" layoutInCell="1" allowOverlap="1">
+            <wp:simplePos x="0" y="0"/>
+            <wp:positionH relativeFrom="margin">
+              <wp:align>center</wp:align>
+            </wp:positionH>
+            <wp:positionV relativeFrom="paragraph">
+              <wp:posOffset>1905</wp:posOffset>
+            </wp:positionV>
+            <wp:extent cx="6440014" cy="5991225"/>
+            <wp:effectExtent l="0" t="0" r="0" b="8255"/>
+            <wp:wrapSquare wrapText="bothSides"/>
+            <wp:docPr id="28" name="Picture 28"/>
+            <wp:cNvGraphicFramePr>
+              <a:graphicFrameLocks xmlns:a="http://schemas.openxmlformats.org/drawingml/2006/main" noChangeAspect="1"/>
+            </wp:cNvGraphicFramePr>
+            <a:graphic xmlns:a="http://schemas.openxmlformats.org/drawingml/2006/main">
+              <a:graphicData uri="http://schemas.openxmlformats.org/drawingml/2006/picture">
+                <pic:pic xmlns:pic="http://schemas.openxmlformats.org/drawingml/2006/picture">
+                  <pic:nvPicPr>
+                    <pic:cNvPr id="1" name=""/>
+                    <pic:cNvPicPr/>
+                  </pic:nvPicPr>
+                  <pic:blipFill>
+                    <a:blip r:embed="rId14">
+                      <a:extLst>
+                        <a:ext uri="{28A0092B-C50C-407E-A947-70E740481C1C}">
+                          <a14:useLocalDpi xmlns:a14="http://schemas.microsoft.com/office/drawing/2010/main" val="0"/>
+                        </a:ext>
+                      </a:extLst>
+                    </a:blip>
+                    <a:stretch>
+                      <a:fillRect/>
+                    </a:stretch>
+                  </pic:blipFill>
+                  <pic:spPr>
+                    <a:xfrm>
+                      <a:off x="0" y="0"/>
+                      <a:ext cx="6440014" cy="5991225"/>
+                    </a:xfrm>
+                    <a:prstGeom prst="rect">
+                      <a:avLst/>
+                    </a:prstGeom>
+                  </pic:spPr>
+                </pic:pic>
+              </a:graphicData>
+            </a:graphic>
+          </wp:anchor>
+        </w:drawing>
+      </w:r>
+      <w:r>
+        <w:br w:type="page"/>
+      </w:r>
+    </w:p>
+    <w:p>
+      <w:pPr>
+        <w:pStyle w:val="Heading1"/>
+        <w:spacing w:line="276" w:lineRule="auto"/>
+      </w:pPr>
+      <w:bookmarkStart w:id="8" w:name="_Toc117585334"/>
+      <w:r>
+        <w:lastRenderedPageBreak/>
+        <w:t>Synthèses Personnelles</w:t>
+      </w:r>
+      <w:bookmarkEnd w:id="8"/>
+    </w:p>
+    <w:p>
+      <w:pPr>
+        <w:spacing w:line="276" w:lineRule="auto"/>
+      </w:pPr>
+    </w:p>
+    <w:p>
+      <w:pPr>
+        <w:pStyle w:val="Heading2"/>
+        <w:spacing w:line="276" w:lineRule="auto"/>
+      </w:pPr>
+      <w:bookmarkStart w:id="9" w:name="_Toc117585335"/>
+      <w:r>
+        <w:t>BARBOSA Iléona</w:t>
+      </w:r>
+      <w:bookmarkEnd w:id="9"/>
+    </w:p>
+    <w:p>
+      <w:pPr>
+        <w:spacing w:line="276" w:lineRule="auto"/>
+        <w:jc w:val="left"/>
+        <w:rPr>
+          <w:rFonts w:asciiTheme="majorHAnsi" w:eastAsiaTheme="majorEastAsia" w:hAnsiTheme="majorHAnsi" w:cstheme="majorBidi"/>
+          <w:color w:val="2E74B5" w:themeColor="accent1" w:themeShade="BF"/>
+          <w:sz w:val="26"/>
+          <w:szCs w:val="26"/>
+        </w:rPr>
+      </w:pPr>
+      <w:r>
+        <w:br w:type="page"/>
+      </w:r>
+    </w:p>
+    <w:p>
+      <w:pPr>
+        <w:pStyle w:val="Heading2"/>
+        <w:spacing w:line="276" w:lineRule="auto"/>
+      </w:pPr>
+      <w:bookmarkStart w:id="10" w:name="_Toc117585336"/>
+      <w:r>
+        <w:lastRenderedPageBreak/>
+        <w:t>BOEHM Maxime</w:t>
+      </w:r>
+      <w:bookmarkEnd w:id="10"/>
+    </w:p>
+    <w:p>
+      <w:pPr>
+        <w:spacing w:line="276" w:lineRule="auto"/>
+      </w:pPr>
+      <w:r>
+        <w:t xml:space="preserve">En tant que chef de projet, ma première tâche, après la définition du projet, a été de constituer la répartition des charges de travail en fonction des envies et des capacités de chacun. Afin d’exploiter au mieux les compétences de l’équipe, j’ai décidé de créer un </w:t>
+      </w:r>
+      <w:hyperlink w:anchor="_Organisation" w:history="1">
+        <w:r>
+          <w:rPr>
+            <w:rStyle w:val="Hyperlink"/>
+          </w:rPr>
+          <w:t>GA</w:t>
         </w:r>
         <w:r>
           <w:rPr>
             <w:rStyle w:val="Hyperlink"/>
           </w:rPr>
-          <w:t>e</w:t>
+          <w:t>N</w:t>
         </w:r>
         <w:r>
           <w:rPr>
             <w:rStyle w:val="Hyperlink"/>
           </w:rPr>
-          <w:t>xe</w:t>
+          <w:t>TT</w:t>
         </w:r>
       </w:hyperlink>
       <w:r>
-        <w:t>.</w:t>
-      </w:r>
+        <w:t>. Il nous a permis de fractionner les étapes en fonctions du temps disponible pour ce projet.</w:t>
+      </w:r>
+    </w:p>
+    <w:p>
+      <w:pPr>
+        <w:spacing w:line="276" w:lineRule="auto"/>
+      </w:pPr>
+      <w:r>
+        <w:t xml:space="preserve">Chacun d’entre nous a hérité d’une tâche de programmation plus ou moins grande en fonction de son rôle. Pour ma part, je me suis occupé du développement </w:t>
+      </w:r>
+      <w:r>
+        <w:t xml:space="preserve">du </w:t>
+      </w:r>
+      <w:r>
+        <w:t xml:space="preserve">programme père et de </w:t>
+      </w:r>
+      <w:hyperlink w:anchor="_Développement_Software" w:history="1">
+        <w:r>
+          <w:rPr>
+            <w:rStyle w:val="Hyperlink"/>
+          </w:rPr>
+          <w:t>l’architecture générale</w:t>
+        </w:r>
+      </w:hyperlink>
+      <w:r>
+        <w:t xml:space="preserve"> en fonction des fils. Afin de mieux comprendre et transmettre les informations à mon équipe. J’ai, dans un premier temps, rédigé l’architecture sur Drawio, un logiciel d’organigramme. Pour qu’ensuite je puisse le développer en langage C (</w:t>
+      </w:r>
+      <w:proofErr w:type="spellStart"/>
+      <w:r>
+        <w:fldChar w:fldCharType="begin"/>
+      </w:r>
+      <w:r>
+        <w:instrText xml:space="preserve"> HYPERLINK  \l "_Annexe_1" </w:instrText>
+      </w:r>
+      <w:r>
+        <w:fldChar w:fldCharType="separate"/>
+      </w:r>
+      <w:r>
+        <w:rPr>
+          <w:rStyle w:val="Hyperlink"/>
+        </w:rPr>
+        <w:t>cf</w:t>
+      </w:r>
+      <w:proofErr w:type="spellEnd"/>
+      <w:r>
+        <w:rPr>
+          <w:rStyle w:val="Hyperlink"/>
+        </w:rPr>
+        <w:t xml:space="preserve"> Annexe</w:t>
+      </w:r>
+      <w:r>
+        <w:fldChar w:fldCharType="end"/>
+      </w:r>
+      <w:r>
+        <w:t>).</w:t>
+      </w:r>
+    </w:p>
+    <w:p>
+      <w:pPr>
+        <w:spacing w:line="276" w:lineRule="auto"/>
+      </w:pPr>
+      <w:r>
+        <w:t>Enfin, en tant que chef de projet, je me suis occupé de rédiger ce rapport afin d’expliquer notre travail à notre professeur préféré.</w:t>
+      </w:r>
+    </w:p>
+    <w:p>
+      <w:pPr>
+        <w:spacing w:line="276" w:lineRule="auto"/>
+      </w:pPr>
+      <w:r>
+        <w:t>Avec plus de temps et des compétences plus développées, je pense que nous aurions pu aller plus loin et fournir un projet plus abouti. Rajouter comme initialement prévu de la musique ou même une projection de l’heure au mur dans une conception plus avancée.</w:t>
+      </w:r>
+    </w:p>
+    <w:p>
+      <w:pPr>
+        <w:spacing w:line="276" w:lineRule="auto"/>
+      </w:pPr>
+    </w:p>
+    <w:p>
+      <w:pPr>
+        <w:pStyle w:val="Heading2"/>
+        <w:spacing w:line="276" w:lineRule="auto"/>
+      </w:pPr>
+      <w:bookmarkStart w:id="11" w:name="_Toc117585337"/>
+      <w:r>
+        <w:t>JEAN Mathilde</w:t>
+      </w:r>
+      <w:bookmarkEnd w:id="11"/>
+    </w:p>
+    <w:p>
+      <w:pPr>
+        <w:spacing w:line="276" w:lineRule="auto"/>
+      </w:pPr>
+      <w:r>
+        <w:t xml:space="preserve">Au sein du projet j’avais comme rôle celui de développeuse. J’ai donc codé la fonction réveil/alarme, affichage de l’heure et la date ainsi que le chronomètre. J’ai d’abord effectué des recherches pour savoir comment m’y prendre puis j’ai décidé d’utiliser une librairie extérieure qui se nomme </w:t>
+      </w:r>
+      <w:proofErr w:type="spellStart"/>
+      <w:r>
+        <w:t>time.h</w:t>
+      </w:r>
+      <w:proofErr w:type="spellEnd"/>
+      <w:r>
+        <w:t xml:space="preserve">. Celle-ci me permet d’avoir une précision sur l’heure et la date pour éviter tout décalage au fil du temps dans l’affichage comme l’on peut avoir avec une boucle simple qui s’incrémente avec un i++. </w:t>
+      </w:r>
+    </w:p>
+    <w:p>
+      <w:pPr>
+        <w:spacing w:line="276" w:lineRule="auto"/>
+      </w:pPr>
+      <w:r>
+        <w:t xml:space="preserve">Cependant, j’ai rencontré des difficultés notamment pour le chronomètre. En effet, le temps qui s’est écoulé s’affiche une fois le chronomètre arrêté et non pendant. Ceci est due à la librairie utilisée. J’ai donc privilégié la propreté et la précision à l’affichage. Concernant la fonction réveil la difficulté a été de bien comprendre la librairie extérieure afin d’avoir les bonnes conditions et les boucles souhaitées. Je n’ai pas réussi à implémenter la musique pour le réveil car j’ai manqué de temps et de compréhension avec la librairie qui gère le son. </w:t>
+      </w:r>
+    </w:p>
+    <w:p>
+      <w:pPr>
+        <w:spacing w:line="276" w:lineRule="auto"/>
+      </w:pPr>
+      <w:r>
+        <w:t xml:space="preserve">Pour les axes d’amélioration, il faudrait rajouter la musique du réveil avec plus de temps, réussir peut-être en changeant la méthode de codage du chronomètre le temps écoulé en temps réel ainsi qu’afficher les millisecondes. Concernant l’affichage de l’heure et la date je trouve que c’est bien. </w:t>
+      </w:r>
+    </w:p>
+    <w:p>
+      <w:pPr>
+        <w:spacing w:line="276" w:lineRule="auto"/>
+      </w:pPr>
+      <w:r>
+        <w:t xml:space="preserve">Bien que nous ayons eu des tâches précises définies, nous nous sommes tous entraidé les uns des autres dans le groupe sur chacune de nos parties. </w:t>
+      </w:r>
+    </w:p>
+    <w:p>
+      <w:pPr>
+        <w:spacing w:line="276" w:lineRule="auto"/>
+      </w:pPr>
+      <w:r>
+        <w:lastRenderedPageBreak/>
+        <w:t>Ce projet m’a permis de découvrir une nouvelle librairie et donc de monter en compétence</w:t>
+      </w:r>
+      <w:r>
+        <w:t>s</w:t>
+      </w:r>
+      <w:bookmarkStart w:id="12" w:name="_GoBack"/>
+      <w:bookmarkEnd w:id="12"/>
+      <w:r>
+        <w:t xml:space="preserve"> sur le développement. Il m’a également appris que les imprévus peuvent vite nous retarder et que nous eut une ambition un peu trop élevée par rapport au temps que nous disposions. </w:t>
+      </w:r>
+    </w:p>
+    <w:p>
+      <w:pPr>
+        <w:spacing w:line="276" w:lineRule="auto"/>
+        <w:jc w:val="left"/>
+        <w:rPr>
+          <w:rFonts w:asciiTheme="majorHAnsi" w:eastAsiaTheme="majorEastAsia" w:hAnsiTheme="majorHAnsi" w:cstheme="majorBidi"/>
+          <w:color w:val="2E74B5" w:themeColor="accent1" w:themeShade="BF"/>
+          <w:sz w:val="26"/>
+          <w:szCs w:val="26"/>
+        </w:rPr>
+      </w:pPr>
+    </w:p>
+    <w:p>
+      <w:pPr>
+        <w:pStyle w:val="Heading2"/>
+        <w:spacing w:line="276" w:lineRule="auto"/>
+      </w:pPr>
+      <w:bookmarkStart w:id="13" w:name="_Toc117585338"/>
+      <w:r>
+        <w:t>LEGRAND Daniel</w:t>
+      </w:r>
+      <w:bookmarkEnd w:id="13"/>
+    </w:p>
+    <w:p>
+      <w:pPr>
+        <w:spacing w:line="276" w:lineRule="auto"/>
+        <w:jc w:val="left"/>
+        <w:rPr>
+          <w:rFonts w:asciiTheme="majorHAnsi" w:eastAsiaTheme="majorEastAsia" w:hAnsiTheme="majorHAnsi" w:cstheme="majorBidi"/>
+          <w:color w:val="2E74B5" w:themeColor="accent1" w:themeShade="BF"/>
+          <w:sz w:val="26"/>
+          <w:szCs w:val="26"/>
+        </w:rPr>
+      </w:pPr>
       <w:r>
         <w:br w:type="page"/>
       </w:r>
     </w:p>
     <w:p>
       <w:pPr>
-        <w:spacing w:line="259" w:lineRule="auto"/>
+        <w:pStyle w:val="Heading2"/>
+        <w:spacing w:line="276" w:lineRule="auto"/>
+      </w:pPr>
+      <w:bookmarkStart w:id="14" w:name="_Toc117585339"/>
+      <w:r>
+        <w:lastRenderedPageBreak/>
+        <w:t>RAVEL Thomas</w:t>
+      </w:r>
+      <w:bookmarkEnd w:id="14"/>
+      <w:r>
+        <w:t xml:space="preserve"> </w:t>
+      </w:r>
+    </w:p>
+    <w:p>
+      <w:pPr>
+        <w:spacing w:line="276" w:lineRule="auto"/>
+      </w:pPr>
+    </w:p>
+    <w:p>
+      <w:pPr>
+        <w:spacing w:line="276" w:lineRule="auto"/>
         <w:jc w:val="left"/>
-      </w:pPr>
-    </w:p>
-    <w:p>
-      <w:pPr>
-        <w:spacing w:line="259" w:lineRule="auto"/>
-        <w:jc w:val="left"/>
-      </w:pPr>
-    </w:p>
-    <w:p/>
+        <w:rPr>
+          <w:rFonts w:eastAsiaTheme="majorEastAsia" w:cstheme="majorBidi"/>
+          <w:color w:val="2E74B5" w:themeColor="accent1" w:themeShade="BF"/>
+          <w:sz w:val="32"/>
+          <w:szCs w:val="32"/>
+        </w:rPr>
+      </w:pPr>
+      <w:bookmarkStart w:id="15" w:name="_Annexe"/>
+      <w:bookmarkEnd w:id="15"/>
+      <w:r>
+        <w:br w:type="page"/>
+      </w:r>
+    </w:p>
     <w:p>
       <w:pPr>
         <w:pStyle w:val="Heading1"/>
-      </w:pPr>
-      <w:bookmarkStart w:id="6" w:name="_Toc117518249"/>
-      <w:r>
-        <w:t xml:space="preserve">Développement </w:t>
-      </w:r>
-      <w:r>
-        <w:t>Hardware</w:t>
-      </w:r>
-      <w:bookmarkEnd w:id="6"/>
-    </w:p>
-    <w:p/>
-    <w:p>
-      <w:pPr>
-        <w:pStyle w:val="Heading1"/>
-      </w:pPr>
-      <w:bookmarkStart w:id="7" w:name="_Toc117518250"/>
-      <w:r>
-        <w:t>Synthèses Personnelles</w:t>
-      </w:r>
-      <w:bookmarkEnd w:id="7"/>
-    </w:p>
-    <w:p>
-      <w:pPr>
-        <w:pStyle w:val="Heading2"/>
-      </w:pPr>
-      <w:bookmarkStart w:id="8" w:name="_Toc117518251"/>
-      <w:r>
-        <w:t>BARBOSA Iléona</w:t>
-      </w:r>
-      <w:bookmarkEnd w:id="8"/>
-    </w:p>
-    <w:p>
-      <w:pPr>
-        <w:pStyle w:val="Heading2"/>
-      </w:pPr>
-      <w:bookmarkStart w:id="9" w:name="_Toc117518252"/>
-      <w:r>
-        <w:t>BOEHM Maxime</w:t>
-      </w:r>
-      <w:bookmarkEnd w:id="9"/>
-    </w:p>
-    <w:p>
-      <w:pPr>
-        <w:pStyle w:val="Heading2"/>
-      </w:pPr>
-      <w:bookmarkStart w:id="10" w:name="_Toc117518253"/>
-      <w:r>
-        <w:t>JEAN Mathilde</w:t>
-      </w:r>
-      <w:bookmarkEnd w:id="10"/>
-    </w:p>
-    <w:p>
-      <w:pPr>
-        <w:pStyle w:val="Heading2"/>
-      </w:pPr>
-      <w:bookmarkStart w:id="11" w:name="_Toc117518254"/>
-      <w:r>
-        <w:t>LEGRAND Daniel</w:t>
-      </w:r>
-      <w:bookmarkEnd w:id="11"/>
-    </w:p>
-    <w:p>
-      <w:pPr>
-        <w:pStyle w:val="Heading2"/>
-      </w:pPr>
-      <w:bookmarkStart w:id="12" w:name="_Toc117518255"/>
-      <w:r>
-        <w:t>RAVEL Thomas</w:t>
-      </w:r>
-      <w:bookmarkEnd w:id="12"/>
-      <w:r>
-        <w:t xml:space="preserve"> </w:t>
-      </w:r>
-    </w:p>
-    <w:p/>
-    <w:p>
-      <w:pPr>
-        <w:pStyle w:val="Heading1"/>
-      </w:pPr>
-      <w:bookmarkStart w:id="13" w:name="_Annexe"/>
-      <w:bookmarkStart w:id="14" w:name="_Toc117518256"/>
-      <w:bookmarkEnd w:id="13"/>
-      <w:r>
+        <w:spacing w:line="276" w:lineRule="auto"/>
+      </w:pPr>
+      <w:bookmarkStart w:id="16" w:name="_Toc117585340"/>
+      <w:bookmarkStart w:id="17" w:name="_Annexe_1"/>
+      <w:bookmarkEnd w:id="17"/>
+      <w:r>
+        <w:lastRenderedPageBreak/>
         <w:t>Annexe</w:t>
       </w:r>
-      <w:bookmarkEnd w:id="14"/>
-    </w:p>
-    <w:p/>
+      <w:bookmarkEnd w:id="16"/>
+    </w:p>
+    <w:p>
+      <w:pPr>
+        <w:spacing w:line="276" w:lineRule="auto"/>
+      </w:pPr>
+    </w:p>
     <w:sectPr>
+      <w:headerReference w:type="default" r:id="rId15"/>
+      <w:footerReference w:type="default" r:id="rId16"/>
       <w:pgSz w:w="11906" w:h="16838"/>
       <w:pgMar w:top="1440" w:right="1440" w:bottom="1440" w:left="1440" w:header="708" w:footer="708" w:gutter="0"/>
       <w:cols w:space="708"/>
@@ -1948,6 +3766,245 @@
 </w:endnotes>
 </file>
 
+<file path=word/footer1.xml><?xml version="1.0" encoding="utf-8"?>
+<w:ftr xmlns:wpc="http://schemas.microsoft.com/office/word/2010/wordprocessingCanvas" xmlns:cx="http://schemas.microsoft.com/office/drawing/2014/chartex" xmlns:cx1="http://schemas.microsoft.com/office/drawing/2015/9/8/chartex" xmlns:mc="http://schemas.openxmlformats.org/markup-compatibility/2006" xmlns:o="urn:schemas-microsoft-com:office:office" xmlns:r="http://schemas.openxmlformats.org/officeDocument/2006/relationships" xmlns:m="http://schemas.openxmlformats.org/officeDocument/2006/math" xmlns:v="urn:schemas-microsoft-com:vml" xmlns:wp14="http://schemas.microsoft.com/office/word/2010/wordprocessingDrawing" xmlns:wp="http://schemas.openxmlformats.org/drawingml/2006/wordprocessingDrawing" xmlns:w10="urn:schemas-microsoft-com:office:word" xmlns:w="http://schemas.openxmlformats.org/wordprocessingml/2006/main" xmlns:w14="http://schemas.microsoft.com/office/word/2010/wordml" xmlns:w15="http://schemas.microsoft.com/office/word/2012/wordml" xmlns:w16se="http://schemas.microsoft.com/office/word/2015/wordml/symex" xmlns:wpg="http://schemas.microsoft.com/office/word/2010/wordprocessingGroup" xmlns:wpi="http://schemas.microsoft.com/office/word/2010/wordprocessingInk" xmlns:wne="http://schemas.microsoft.com/office/word/2006/wordml" xmlns:wps="http://schemas.microsoft.com/office/word/2010/wordprocessingShape" mc:Ignorable="w14 w15 w16se wp14">
+  <w:p>
+    <w:pPr>
+      <w:pStyle w:val="Footer"/>
+      <w:jc w:val="right"/>
+    </w:pPr>
+    <w:r>
+      <w:rPr>
+        <w:rFonts w:ascii="Calibri" w:hAnsi="Calibri" w:cs="Calibri"/>
+        <w:noProof/>
+        <w:color w:val="1F497D"/>
+        <w:lang w:eastAsia="fr-FR"/>
+      </w:rPr>
+      <w:drawing>
+        <wp:anchor distT="0" distB="0" distL="114300" distR="114300" simplePos="0" relativeHeight="251664384" behindDoc="0" locked="0" layoutInCell="1" allowOverlap="1" wp14:anchorId="2F935EFC" wp14:editId="43AFC87B">
+          <wp:simplePos x="0" y="0"/>
+          <wp:positionH relativeFrom="margin">
+            <wp:align>center</wp:align>
+          </wp:positionH>
+          <wp:positionV relativeFrom="paragraph">
+            <wp:posOffset>95885</wp:posOffset>
+          </wp:positionV>
+          <wp:extent cx="1133475" cy="401387"/>
+          <wp:effectExtent l="0" t="0" r="0" b="0"/>
+          <wp:wrapNone/>
+          <wp:docPr id="9" name="Picture 9" descr="cid:image001.png@01D896A9.F5E49F70"/>
+          <wp:cNvGraphicFramePr>
+            <a:graphicFrameLocks xmlns:a="http://schemas.openxmlformats.org/drawingml/2006/main" noChangeAspect="1"/>
+          </wp:cNvGraphicFramePr>
+          <a:graphic xmlns:a="http://schemas.openxmlformats.org/drawingml/2006/main">
+            <a:graphicData uri="http://schemas.openxmlformats.org/drawingml/2006/picture">
+              <pic:pic xmlns:pic="http://schemas.openxmlformats.org/drawingml/2006/picture">
+                <pic:nvPicPr>
+                  <pic:cNvPr id="0" name="Image 1" descr="cid:image001.png@01D896A9.F5E49F70"/>
+                  <pic:cNvPicPr>
+                    <a:picLocks noChangeAspect="1" noChangeArrowheads="1"/>
+                  </pic:cNvPicPr>
+                </pic:nvPicPr>
+                <pic:blipFill rotWithShape="1">
+                  <a:blip r:embed="rId1" r:link="rId2">
+                    <a:extLst>
+                      <a:ext uri="{28A0092B-C50C-407E-A947-70E740481C1C}">
+                        <a14:useLocalDpi xmlns:a14="http://schemas.microsoft.com/office/drawing/2010/main" val="0"/>
+                      </a:ext>
+                    </a:extLst>
+                  </a:blip>
+                  <a:srcRect r="40837"/>
+                  <a:stretch/>
+                </pic:blipFill>
+                <pic:spPr bwMode="auto">
+                  <a:xfrm>
+                    <a:off x="0" y="0"/>
+                    <a:ext cx="1133475" cy="401387"/>
+                  </a:xfrm>
+                  <a:prstGeom prst="rect">
+                    <a:avLst/>
+                  </a:prstGeom>
+                  <a:noFill/>
+                  <a:ln>
+                    <a:noFill/>
+                  </a:ln>
+                  <a:extLst>
+                    <a:ext uri="{53640926-AAD7-44D8-BBD7-CCE9431645EC}">
+                      <a14:shadowObscured xmlns:a14="http://schemas.microsoft.com/office/drawing/2010/main"/>
+                    </a:ext>
+                  </a:extLst>
+                </pic:spPr>
+              </pic:pic>
+            </a:graphicData>
+          </a:graphic>
+          <wp14:sizeRelH relativeFrom="margin">
+            <wp14:pctWidth>0</wp14:pctWidth>
+          </wp14:sizeRelH>
+          <wp14:sizeRelV relativeFrom="margin">
+            <wp14:pctHeight>0</wp14:pctHeight>
+          </wp14:sizeRelV>
+        </wp:anchor>
+      </w:drawing>
+    </w:r>
+    <w:r>
+      <w:rPr>
+        <w:noProof/>
+        <w:lang w:eastAsia="fr-FR"/>
+      </w:rPr>
+      <mc:AlternateContent>
+        <mc:Choice Requires="wps">
+          <w:drawing>
+            <wp:anchor distT="0" distB="0" distL="114300" distR="114300" simplePos="0" relativeHeight="251659264" behindDoc="0" locked="0" layoutInCell="1" allowOverlap="1">
+              <wp:simplePos x="0" y="0"/>
+              <wp:positionH relativeFrom="page">
+                <wp:align>left</wp:align>
+              </wp:positionH>
+              <wp:positionV relativeFrom="paragraph">
+                <wp:posOffset>129540</wp:posOffset>
+              </wp:positionV>
+              <wp:extent cx="819150" cy="266700"/>
+              <wp:effectExtent l="0" t="0" r="0" b="0"/>
+              <wp:wrapNone/>
+              <wp:docPr id="5" name="Rectangle 5"/>
+              <wp:cNvGraphicFramePr/>
+              <a:graphic xmlns:a="http://schemas.openxmlformats.org/drawingml/2006/main">
+                <a:graphicData uri="http://schemas.microsoft.com/office/word/2010/wordprocessingShape">
+                  <wps:wsp>
+                    <wps:cNvSpPr/>
+                    <wps:spPr>
+                      <a:xfrm>
+                        <a:off x="0" y="0"/>
+                        <a:ext cx="819150" cy="266700"/>
+                      </a:xfrm>
+                      <a:prstGeom prst="rect">
+                        <a:avLst/>
+                      </a:prstGeom>
+                      <a:solidFill>
+                        <a:schemeClr val="accent1">
+                          <a:lumMod val="60000"/>
+                          <a:lumOff val="40000"/>
+                        </a:schemeClr>
+                      </a:solidFill>
+                      <a:ln>
+                        <a:noFill/>
+                      </a:ln>
+                    </wps:spPr>
+                    <wps:style>
+                      <a:lnRef idx="2">
+                        <a:schemeClr val="accent1">
+                          <a:shade val="50000"/>
+                        </a:schemeClr>
+                      </a:lnRef>
+                      <a:fillRef idx="1">
+                        <a:schemeClr val="accent1"/>
+                      </a:fillRef>
+                      <a:effectRef idx="0">
+                        <a:schemeClr val="accent1"/>
+                      </a:effectRef>
+                      <a:fontRef idx="minor">
+                        <a:schemeClr val="lt1"/>
+                      </a:fontRef>
+                    </wps:style>
+                    <wps:bodyPr rot="0" spcFirstLastPara="0" vertOverflow="overflow" horzOverflow="overflow" vert="horz" wrap="square" lIns="91440" tIns="45720" rIns="91440" bIns="45720" numCol="1" spcCol="0" rtlCol="0" fromWordArt="0" anchor="ctr" anchorCtr="0" forceAA="0" compatLnSpc="1">
+                      <a:prstTxWarp prst="textNoShape">
+                        <a:avLst/>
+                      </a:prstTxWarp>
+                      <a:noAutofit/>
+                    </wps:bodyPr>
+                  </wps:wsp>
+                </a:graphicData>
+              </a:graphic>
+              <wp14:sizeRelH relativeFrom="margin">
+                <wp14:pctWidth>0</wp14:pctWidth>
+              </wp14:sizeRelH>
+            </wp:anchor>
+          </w:drawing>
+        </mc:Choice>
+        <mc:Fallback>
+          <w:pict>
+            <v:rect w14:anchorId="5DBA0AA6" id="Rectangle 5" o:spid="_x0000_s1026" style="position:absolute;margin-left:0;margin-top:10.2pt;width:64.5pt;height:21pt;z-index:251659264;visibility:visible;mso-wrap-style:square;mso-width-percent:0;mso-wrap-distance-left:9pt;mso-wrap-distance-top:0;mso-wrap-distance-right:9pt;mso-wrap-distance-bottom:0;mso-position-horizontal:left;mso-position-horizontal-relative:page;mso-position-vertical:absolute;mso-position-vertical-relative:text;mso-width-percent:0;mso-width-relative:margin;v-text-anchor:middle" o:gfxdata="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" fillcolor="#9cc2e5 [1940]" stroked="f" strokeweight="1pt">
+              <w10:wrap anchorx="page"/>
+            </v:rect>
+          </w:pict>
+        </mc:Fallback>
+      </mc:AlternateContent>
+    </w:r>
+    <w:r>
+      <w:tab/>
+    </w:r>
+  </w:p>
+  <w:p>
+    <w:pPr>
+      <w:pStyle w:val="Footer"/>
+    </w:pPr>
+    <w:r>
+      <w:fldChar w:fldCharType="begin"/>
+    </w:r>
+    <w:r>
+      <w:instrText xml:space="preserve"> FILENAME \* MERGEFORMAT </w:instrText>
+    </w:r>
+    <w:r>
+      <w:fldChar w:fldCharType="separate"/>
+    </w:r>
+    <w:r>
+      <w:rPr>
+        <w:noProof/>
+      </w:rPr>
+      <w:t>Projet_OS_CR.docx</w:t>
+    </w:r>
+    <w:r>
+      <w:fldChar w:fldCharType="end"/>
+    </w:r>
+    <w:r>
+      <w:t xml:space="preserve"> </w:t>
+    </w:r>
+    <w:sdt>
+      <w:sdtPr>
+        <w:id w:val="1840195132"/>
+        <w:docPartObj>
+          <w:docPartGallery w:val="Page Numbers (Bottom of Page)"/>
+          <w:docPartUnique/>
+        </w:docPartObj>
+      </w:sdtPr>
+      <w:sdtEndPr>
+        <w:rPr>
+          <w:noProof/>
+        </w:rPr>
+      </w:sdtEndPr>
+      <w:sdtContent>
+        <w:r>
+          <w:tab/>
+        </w:r>
+        <w:r>
+          <w:tab/>
+        </w:r>
+        <w:r>
+          <w:fldChar w:fldCharType="begin"/>
+        </w:r>
+        <w:r>
+          <w:instrText xml:space="preserve"> PAGE   \* MERGEFORMAT </w:instrText>
+        </w:r>
+        <w:r>
+          <w:fldChar w:fldCharType="separate"/>
+        </w:r>
+        <w:r>
+          <w:rPr>
+            <w:noProof/>
+          </w:rPr>
+          <w:t>14</w:t>
+        </w:r>
+        <w:r>
+          <w:rPr>
+            <w:noProof/>
+          </w:rPr>
+          <w:fldChar w:fldCharType="end"/>
+        </w:r>
+      </w:sdtContent>
+    </w:sdt>
+  </w:p>
+</w:ftr>
+</file>
+
 <file path=word/footnotes.xml><?xml version="1.0" encoding="utf-8"?>
 <w:footnotes xmlns:wpc="http://schemas.microsoft.com/office/word/2010/wordprocessingCanvas" xmlns:cx="http://schemas.microsoft.com/office/drawing/2014/chartex" xmlns:cx1="http://schemas.microsoft.com/office/drawing/2015/9/8/chartex" xmlns:mc="http://schemas.openxmlformats.org/markup-compatibility/2006" xmlns:o="urn:schemas-microsoft-com:office:office" xmlns:r="http://schemas.openxmlformats.org/officeDocument/2006/relationships" xmlns:m="http://schemas.openxmlformats.org/officeDocument/2006/math" xmlns:v="urn:schemas-microsoft-com:vml" xmlns:wp14="http://schemas.microsoft.com/office/word/2010/wordprocessingDrawing" xmlns:wp="http://schemas.openxmlformats.org/drawingml/2006/wordprocessingDrawing" xmlns:w10="urn:schemas-microsoft-com:office:word" xmlns:w="http://schemas.openxmlformats.org/wordprocessingml/2006/main" xmlns:w14="http://schemas.microsoft.com/office/word/2010/wordml" xmlns:w15="http://schemas.microsoft.com/office/word/2012/wordml" xmlns:w16se="http://schemas.microsoft.com/office/word/2015/wordml/symex" xmlns:wpg="http://schemas.microsoft.com/office/word/2010/wordprocessingGroup" xmlns:wpi="http://schemas.microsoft.com/office/word/2010/wordprocessingInk" xmlns:wne="http://schemas.microsoft.com/office/word/2006/wordml" xmlns:wps="http://schemas.microsoft.com/office/word/2010/wordprocessingShape" mc:Ignorable="w14 w15 w16se wp14">
   <w:footnote w:type="separator" w:id="-1">
@@ -1971,6 +4028,419 @@
     </w:p>
   </w:footnote>
 </w:footnotes>
+</file>
+
+<file path=word/header1.xml><?xml version="1.0" encoding="utf-8"?>
+<w:hdr xmlns:wpc="http://schemas.microsoft.com/office/word/2010/wordprocessingCanvas" xmlns:cx="http://schemas.microsoft.com/office/drawing/2014/chartex" xmlns:cx1="http://schemas.microsoft.com/office/drawing/2015/9/8/chartex" xmlns:mc="http://schemas.openxmlformats.org/markup-compatibility/2006" xmlns:o="urn:schemas-microsoft-com:office:office" xmlns:r="http://schemas.openxmlformats.org/officeDocument/2006/relationships" xmlns:m="http://schemas.openxmlformats.org/officeDocument/2006/math" xmlns:v="urn:schemas-microsoft-com:vml" xmlns:wp14="http://schemas.microsoft.com/office/word/2010/wordprocessingDrawing" xmlns:wp="http://schemas.openxmlformats.org/drawingml/2006/wordprocessingDrawing" xmlns:w10="urn:schemas-microsoft-com:office:word" xmlns:w="http://schemas.openxmlformats.org/wordprocessingml/2006/main" xmlns:w14="http://schemas.microsoft.com/office/word/2010/wordml" xmlns:w15="http://schemas.microsoft.com/office/word/2012/wordml" xmlns:w16se="http://schemas.microsoft.com/office/word/2015/wordml/symex" xmlns:wpg="http://schemas.microsoft.com/office/word/2010/wordprocessingGroup" xmlns:wpi="http://schemas.microsoft.com/office/word/2010/wordprocessingInk" xmlns:wne="http://schemas.microsoft.com/office/word/2006/wordml" xmlns:wps="http://schemas.microsoft.com/office/word/2010/wordprocessingShape" mc:Ignorable="w14 w15 w16se wp14">
+  <w:p>
+    <w:pPr>
+      <w:pStyle w:val="Header"/>
+      <w:rPr>
+        <w:sz w:val="16"/>
+      </w:rPr>
+    </w:pPr>
+    <w:r>
+      <w:rPr>
+        <w:noProof/>
+        <w:lang w:eastAsia="fr-FR"/>
+      </w:rPr>
+      <mc:AlternateContent>
+        <mc:Choice Requires="wps">
+          <w:drawing>
+            <wp:anchor distT="0" distB="0" distL="114300" distR="114300" simplePos="0" relativeHeight="251668480" behindDoc="0" locked="0" layoutInCell="1" allowOverlap="1" wp14:anchorId="50C232A1" wp14:editId="451D3C3B">
+              <wp:simplePos x="0" y="0"/>
+              <wp:positionH relativeFrom="page">
+                <wp:posOffset>9525</wp:posOffset>
+              </wp:positionH>
+              <wp:positionV relativeFrom="paragraph">
+                <wp:posOffset>-278130</wp:posOffset>
+              </wp:positionV>
+              <wp:extent cx="3371850" cy="266700"/>
+              <wp:effectExtent l="0" t="0" r="0" b="0"/>
+              <wp:wrapNone/>
+              <wp:docPr id="11" name="Rectangle 11"/>
+              <wp:cNvGraphicFramePr/>
+              <a:graphic xmlns:a="http://schemas.openxmlformats.org/drawingml/2006/main">
+                <a:graphicData uri="http://schemas.microsoft.com/office/word/2010/wordprocessingShape">
+                  <wps:wsp>
+                    <wps:cNvSpPr/>
+                    <wps:spPr>
+                      <a:xfrm>
+                        <a:off x="0" y="0"/>
+                        <a:ext cx="3371850" cy="266700"/>
+                      </a:xfrm>
+                      <a:prstGeom prst="rect">
+                        <a:avLst/>
+                      </a:prstGeom>
+                      <a:solidFill>
+                        <a:schemeClr val="accent1">
+                          <a:lumMod val="60000"/>
+                          <a:lumOff val="40000"/>
+                        </a:schemeClr>
+                      </a:solidFill>
+                      <a:ln>
+                        <a:noFill/>
+                      </a:ln>
+                    </wps:spPr>
+                    <wps:style>
+                      <a:lnRef idx="2">
+                        <a:schemeClr val="accent1">
+                          <a:shade val="50000"/>
+                        </a:schemeClr>
+                      </a:lnRef>
+                      <a:fillRef idx="1">
+                        <a:schemeClr val="accent1"/>
+                      </a:fillRef>
+                      <a:effectRef idx="0">
+                        <a:schemeClr val="accent1"/>
+                      </a:effectRef>
+                      <a:fontRef idx="minor">
+                        <a:schemeClr val="lt1"/>
+                      </a:fontRef>
+                    </wps:style>
+                    <wps:bodyPr rot="0" spcFirstLastPara="0" vertOverflow="overflow" horzOverflow="overflow" vert="horz" wrap="square" lIns="91440" tIns="45720" rIns="91440" bIns="45720" numCol="1" spcCol="0" rtlCol="0" fromWordArt="0" anchor="ctr" anchorCtr="0" forceAA="0" compatLnSpc="1">
+                      <a:prstTxWarp prst="textNoShape">
+                        <a:avLst/>
+                      </a:prstTxWarp>
+                      <a:noAutofit/>
+                    </wps:bodyPr>
+                  </wps:wsp>
+                </a:graphicData>
+              </a:graphic>
+              <wp14:sizeRelH relativeFrom="margin">
+                <wp14:pctWidth>0</wp14:pctWidth>
+              </wp14:sizeRelH>
+            </wp:anchor>
+          </w:drawing>
+        </mc:Choice>
+        <mc:Fallback>
+          <w:pict>
+            <v:rect w14:anchorId="7AECABCE" id="Rectangle 11" o:spid="_x0000_s1026" style="position:absolute;margin-left:.75pt;margin-top:-21.9pt;width:265.5pt;height:21pt;z-index:251668480;visibility:visible;mso-wrap-style:square;mso-width-percent:0;mso-wrap-distance-left:9pt;mso-wrap-distance-top:0;mso-wrap-distance-right:9pt;mso-wrap-distance-bottom:0;mso-position-horizontal:absolute;mso-position-horizontal-relative:page;mso-position-vertical:absolute;mso-position-vertical-relative:text;mso-width-percent:0;mso-width-relative:margin;v-text-anchor:middle" o:gfxdata="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" fillcolor="#9cc2e5 [1940]" stroked="f" strokeweight="1pt">
+              <w10:wrap anchorx="page"/>
+            </v:rect>
+          </w:pict>
+        </mc:Fallback>
+      </mc:AlternateContent>
+    </w:r>
+    <w:r>
+      <w:rPr>
+        <w:noProof/>
+        <w:lang w:eastAsia="fr-FR"/>
+      </w:rPr>
+      <mc:AlternateContent>
+        <mc:Choice Requires="wps">
+          <w:drawing>
+            <wp:anchor distT="0" distB="0" distL="114300" distR="114300" simplePos="0" relativeHeight="251666432" behindDoc="0" locked="0" layoutInCell="1" allowOverlap="1" wp14:anchorId="3C994F8C" wp14:editId="608D92A3">
+              <wp:simplePos x="0" y="0"/>
+              <wp:positionH relativeFrom="page">
+                <wp:posOffset>4181475</wp:posOffset>
+              </wp:positionH>
+              <wp:positionV relativeFrom="paragraph">
+                <wp:posOffset>-278130</wp:posOffset>
+              </wp:positionV>
+              <wp:extent cx="3371850" cy="266700"/>
+              <wp:effectExtent l="0" t="0" r="0" b="0"/>
+              <wp:wrapNone/>
+              <wp:docPr id="10" name="Rectangle 10"/>
+              <wp:cNvGraphicFramePr/>
+              <a:graphic xmlns:a="http://schemas.openxmlformats.org/drawingml/2006/main">
+                <a:graphicData uri="http://schemas.microsoft.com/office/word/2010/wordprocessingShape">
+                  <wps:wsp>
+                    <wps:cNvSpPr/>
+                    <wps:spPr>
+                      <a:xfrm>
+                        <a:off x="0" y="0"/>
+                        <a:ext cx="3371850" cy="266700"/>
+                      </a:xfrm>
+                      <a:prstGeom prst="rect">
+                        <a:avLst/>
+                      </a:prstGeom>
+                      <a:solidFill>
+                        <a:schemeClr val="accent1">
+                          <a:lumMod val="60000"/>
+                          <a:lumOff val="40000"/>
+                        </a:schemeClr>
+                      </a:solidFill>
+                      <a:ln>
+                        <a:noFill/>
+                      </a:ln>
+                    </wps:spPr>
+                    <wps:style>
+                      <a:lnRef idx="2">
+                        <a:schemeClr val="accent1">
+                          <a:shade val="50000"/>
+                        </a:schemeClr>
+                      </a:lnRef>
+                      <a:fillRef idx="1">
+                        <a:schemeClr val="accent1"/>
+                      </a:fillRef>
+                      <a:effectRef idx="0">
+                        <a:schemeClr val="accent1"/>
+                      </a:effectRef>
+                      <a:fontRef idx="minor">
+                        <a:schemeClr val="lt1"/>
+                      </a:fontRef>
+                    </wps:style>
+                    <wps:bodyPr rot="0" spcFirstLastPara="0" vertOverflow="overflow" horzOverflow="overflow" vert="horz" wrap="square" lIns="91440" tIns="45720" rIns="91440" bIns="45720" numCol="1" spcCol="0" rtlCol="0" fromWordArt="0" anchor="ctr" anchorCtr="0" forceAA="0" compatLnSpc="1">
+                      <a:prstTxWarp prst="textNoShape">
+                        <a:avLst/>
+                      </a:prstTxWarp>
+                      <a:noAutofit/>
+                    </wps:bodyPr>
+                  </wps:wsp>
+                </a:graphicData>
+              </a:graphic>
+              <wp14:sizeRelH relativeFrom="margin">
+                <wp14:pctWidth>0</wp14:pctWidth>
+              </wp14:sizeRelH>
+            </wp:anchor>
+          </w:drawing>
+        </mc:Choice>
+        <mc:Fallback>
+          <w:pict>
+            <v:rect w14:anchorId="1C99DA0C" id="Rectangle 10" o:spid="_x0000_s1026" style="position:absolute;margin-left:329.25pt;margin-top:-21.9pt;width:265.5pt;height:21pt;z-index:251666432;visibility:visible;mso-wrap-style:square;mso-width-percent:0;mso-wrap-distance-left:9pt;mso-wrap-distance-top:0;mso-wrap-distance-right:9pt;mso-wrap-distance-bottom:0;mso-position-horizontal:absolute;mso-position-horizontal-relative:page;mso-position-vertical:absolute;mso-position-vertical-relative:text;mso-width-percent:0;mso-width-relative:margin;v-text-anchor:middle" o:gfxdata="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" fillcolor="#9cc2e5 [1940]" stroked="f" strokeweight="1pt">
+              <w10:wrap anchorx="page"/>
+            </v:rect>
+          </w:pict>
+        </mc:Fallback>
+      </mc:AlternateContent>
+    </w:r>
+    <w:r>
+      <w:rPr>
+        <w:noProof/>
+        <w:sz w:val="16"/>
+        <w:lang w:eastAsia="fr-FR"/>
+      </w:rPr>
+      <mc:AlternateContent>
+        <mc:Choice Requires="wps">
+          <w:drawing>
+            <wp:anchor distT="0" distB="0" distL="114300" distR="114300" simplePos="0" relativeHeight="251662336" behindDoc="0" locked="0" layoutInCell="1" allowOverlap="1" wp14:anchorId="4F5626E0" wp14:editId="371E36BE">
+              <wp:simplePos x="0" y="0"/>
+              <wp:positionH relativeFrom="margin">
+                <wp:posOffset>1884680</wp:posOffset>
+              </wp:positionH>
+              <wp:positionV relativeFrom="paragraph">
+                <wp:posOffset>-335280</wp:posOffset>
+              </wp:positionV>
+              <wp:extent cx="1952625" cy="352425"/>
+              <wp:effectExtent l="0" t="0" r="9525" b="9525"/>
+              <wp:wrapNone/>
+              <wp:docPr id="8" name="Text Box 8"/>
+              <wp:cNvGraphicFramePr/>
+              <a:graphic xmlns:a="http://schemas.openxmlformats.org/drawingml/2006/main">
+                <a:graphicData uri="http://schemas.microsoft.com/office/word/2010/wordprocessingShape">
+                  <wps:wsp>
+                    <wps:cNvSpPr txBox="1"/>
+                    <wps:spPr>
+                      <a:xfrm>
+                        <a:off x="0" y="0"/>
+                        <a:ext cx="1952625" cy="352425"/>
+                      </a:xfrm>
+                      <a:prstGeom prst="rect">
+                        <a:avLst/>
+                      </a:prstGeom>
+                      <a:solidFill>
+                        <a:schemeClr val="lt1"/>
+                      </a:solidFill>
+                      <a:ln w="6350">
+                        <a:noFill/>
+                      </a:ln>
+                    </wps:spPr>
+                    <wps:txbx>
+                      <w:txbxContent>
+                        <w:p>
+                          <w:pPr>
+                            <w:jc w:val="center"/>
+                            <w:rPr>
+                              <w:color w:val="2E74B5" w:themeColor="accent1" w:themeShade="BF"/>
+                              <w:sz w:val="44"/>
+                            </w:rPr>
+                          </w:pPr>
+                          <w:r>
+                            <w:rPr>
+                              <w:color w:val="2E74B5" w:themeColor="accent1" w:themeShade="BF"/>
+                              <w:sz w:val="32"/>
+                            </w:rPr>
+                            <w:t>Réveil</w:t>
+                          </w:r>
+                        </w:p>
+                      </w:txbxContent>
+                    </wps:txbx>
+                    <wps:bodyPr rot="0" spcFirstLastPara="0" vertOverflow="overflow" horzOverflow="overflow" vert="horz" wrap="square" lIns="91440" tIns="45720" rIns="91440" bIns="45720" numCol="1" spcCol="0" rtlCol="0" fromWordArt="0" anchor="t" anchorCtr="0" forceAA="0" compatLnSpc="1">
+                      <a:prstTxWarp prst="textNoShape">
+                        <a:avLst/>
+                      </a:prstTxWarp>
+                      <a:noAutofit/>
+                    </wps:bodyPr>
+                  </wps:wsp>
+                </a:graphicData>
+              </a:graphic>
+              <wp14:sizeRelH relativeFrom="margin">
+                <wp14:pctWidth>0</wp14:pctWidth>
+              </wp14:sizeRelH>
+              <wp14:sizeRelV relativeFrom="margin">
+                <wp14:pctHeight>0</wp14:pctHeight>
+              </wp14:sizeRelV>
+            </wp:anchor>
+          </w:drawing>
+        </mc:Choice>
+        <mc:Fallback>
+          <w:pict>
+            <v:shapetype w14:anchorId="4F5626E0" id="_x0000_t202" coordsize="21600,21600" o:spt="202" path="m,l,21600r21600,l21600,xe">
+              <v:stroke joinstyle="miter"/>
+              <v:path gradientshapeok="t" o:connecttype="rect"/>
+            </v:shapetype>
+            <v:shape id="Text Box 8" o:spid="_x0000_s1042" type="#_x0000_t202" style="position:absolute;left:0;text-align:left;margin-left:148.4pt;margin-top:-26.4pt;width:153.75pt;height:27.75pt;z-index:251662336;visibility:visible;mso-wrap-style:square;mso-width-percent:0;mso-height-percent:0;mso-wrap-distance-left:9pt;mso-wrap-distance-top:0;mso-wrap-distance-right:9pt;mso-wrap-distance-bottom:0;mso-position-horizontal:absolute;mso-position-horizontal-relative:margin;mso-position-vertical:absolute;mso-position-vertical-relative:text;mso-width-percent:0;mso-height-percent:0;mso-width-relative:margin;mso-height-relative:margin;v-text-anchor:top" o:gfxdata="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" fillcolor="white [3201]" stroked="f" strokeweight=".5pt">
+              <v:textbox>
+                <w:txbxContent>
+                  <w:p>
+                    <w:pPr>
+                      <w:jc w:val="center"/>
+                      <w:rPr>
+                        <w:color w:val="2E74B5" w:themeColor="accent1" w:themeShade="BF"/>
+                        <w:sz w:val="44"/>
+                      </w:rPr>
+                    </w:pPr>
+                    <w:r>
+                      <w:rPr>
+                        <w:color w:val="2E74B5" w:themeColor="accent1" w:themeShade="BF"/>
+                        <w:sz w:val="32"/>
+                      </w:rPr>
+                      <w:t>Réveil</w:t>
+                    </w:r>
+                  </w:p>
+                </w:txbxContent>
+              </v:textbox>
+              <w10:wrap anchorx="margin"/>
+            </v:shape>
+          </w:pict>
+        </mc:Fallback>
+      </mc:AlternateContent>
+    </w:r>
+    <w:r>
+      <w:rPr>
+        <w:noProof/>
+        <w:sz w:val="16"/>
+        <w:lang w:eastAsia="fr-FR"/>
+      </w:rPr>
+      <mc:AlternateContent>
+        <mc:Choice Requires="wps">
+          <w:drawing>
+            <wp:anchor distT="0" distB="0" distL="114300" distR="114300" simplePos="0" relativeHeight="251660288" behindDoc="0" locked="0" layoutInCell="1" allowOverlap="1">
+              <wp:simplePos x="0" y="0"/>
+              <wp:positionH relativeFrom="margin">
+                <wp:align>center</wp:align>
+              </wp:positionH>
+              <wp:positionV relativeFrom="paragraph">
+                <wp:posOffset>7620</wp:posOffset>
+              </wp:positionV>
+              <wp:extent cx="2524125" cy="276225"/>
+              <wp:effectExtent l="0" t="0" r="9525" b="9525"/>
+              <wp:wrapNone/>
+              <wp:docPr id="7" name="Text Box 7"/>
+              <wp:cNvGraphicFramePr/>
+              <a:graphic xmlns:a="http://schemas.openxmlformats.org/drawingml/2006/main">
+                <a:graphicData uri="http://schemas.microsoft.com/office/word/2010/wordprocessingShape">
+                  <wps:wsp>
+                    <wps:cNvSpPr txBox="1"/>
+                    <wps:spPr>
+                      <a:xfrm>
+                        <a:off x="0" y="0"/>
+                        <a:ext cx="2524125" cy="276225"/>
+                      </a:xfrm>
+                      <a:prstGeom prst="rect">
+                        <a:avLst/>
+                      </a:prstGeom>
+                      <a:solidFill>
+                        <a:schemeClr val="lt1"/>
+                      </a:solidFill>
+                      <a:ln w="6350">
+                        <a:noFill/>
+                      </a:ln>
+                    </wps:spPr>
+                    <wps:txbx>
+                      <w:txbxContent>
+                        <w:p>
+                          <w:r>
+                            <w:rPr>
+                              <w:sz w:val="16"/>
+                            </w:rPr>
+                            <w:t>BARBOSA – BOEHM – JEAN – LEGRAND –</w:t>
+                          </w:r>
+                          <w:r>
+                            <w:rPr>
+                              <w:sz w:val="16"/>
+                            </w:rPr>
+                            <w:t xml:space="preserve"> </w:t>
+                          </w:r>
+                          <w:r>
+                            <w:rPr>
+                              <w:sz w:val="16"/>
+                            </w:rPr>
+                            <w:t>RAVEL</w:t>
+                          </w:r>
+                        </w:p>
+                      </w:txbxContent>
+                    </wps:txbx>
+                    <wps:bodyPr rot="0" spcFirstLastPara="0" vertOverflow="overflow" horzOverflow="overflow" vert="horz" wrap="square" lIns="91440" tIns="45720" rIns="91440" bIns="45720" numCol="1" spcCol="0" rtlCol="0" fromWordArt="0" anchor="t" anchorCtr="0" forceAA="0" compatLnSpc="1">
+                      <a:prstTxWarp prst="textNoShape">
+                        <a:avLst/>
+                      </a:prstTxWarp>
+                      <a:noAutofit/>
+                    </wps:bodyPr>
+                  </wps:wsp>
+                </a:graphicData>
+              </a:graphic>
+              <wp14:sizeRelH relativeFrom="margin">
+                <wp14:pctWidth>0</wp14:pctWidth>
+              </wp14:sizeRelH>
+              <wp14:sizeRelV relativeFrom="margin">
+                <wp14:pctHeight>0</wp14:pctHeight>
+              </wp14:sizeRelV>
+            </wp:anchor>
+          </w:drawing>
+        </mc:Choice>
+        <mc:Fallback>
+          <w:pict>
+            <v:shape id="Text Box 7" o:spid="_x0000_s1043" type="#_x0000_t202" style="position:absolute;left:0;text-align:left;margin-left:0;margin-top:.6pt;width:198.75pt;height:21.75pt;z-index:251660288;visibility:visible;mso-wrap-style:square;mso-width-percent:0;mso-height-percent:0;mso-wrap-distance-left:9pt;mso-wrap-distance-top:0;mso-wrap-distance-right:9pt;mso-wrap-distance-bottom:0;mso-position-horizontal:center;mso-position-horizontal-relative:margin;mso-position-vertical:absolute;mso-position-vertical-relative:text;mso-width-percent:0;mso-height-percent:0;mso-width-relative:margin;mso-height-relative:margin;v-text-anchor:top" o:gfxdata="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" fillcolor="white [3201]" stroked="f" strokeweight=".5pt">
+              <v:textbox>
+                <w:txbxContent>
+                  <w:p>
+                    <w:r>
+                      <w:rPr>
+                        <w:sz w:val="16"/>
+                      </w:rPr>
+                      <w:t>BARBOSA – BOEHM – JEAN – LEGRAND –</w:t>
+                    </w:r>
+                    <w:r>
+                      <w:rPr>
+                        <w:sz w:val="16"/>
+                      </w:rPr>
+                      <w:t xml:space="preserve"> </w:t>
+                    </w:r>
+                    <w:r>
+                      <w:rPr>
+                        <w:sz w:val="16"/>
+                      </w:rPr>
+                      <w:t>RAVEL</w:t>
+                    </w:r>
+                  </w:p>
+                </w:txbxContent>
+              </v:textbox>
+              <w10:wrap anchorx="margin"/>
+            </v:shape>
+          </w:pict>
+        </mc:Fallback>
+      </mc:AlternateContent>
+    </w:r>
+    <w:r>
+      <w:rPr>
+        <w:sz w:val="16"/>
+      </w:rPr>
+      <w:t xml:space="preserve"> </w:t>
+    </w:r>
+  </w:p>
+</w:hdr>
 </file>
 
 <file path=word/numbering.xml><?xml version="1.0" encoding="utf-8"?>
@@ -1996,14 +4466,14 @@
         <v:path o:extrusionok="f" gradientshapeok="t" o:connecttype="rect"/>
         <o:lock v:ext="edit" aspectratio="t"/>
       </v:shapetype>
-      <v:shape id="_x0000_i1121" type="#_x0000_t75" style="width:468pt;height:468pt" o:bullet="t">
-        <v:imagedata r:id="rId1" o:title="1200px-Logo-ubuntu_cof-orange-hex.svg"/>
+      <v:shape id="_x0000_i1206" type="#_x0000_t75" style="width:468pt;height:468pt" o:bullet="t">
+        <v:imagedata r:id="rId1" o:title="1200px-Logo-ubuntu_cof-orange-hex"/>
       </v:shape>
     </w:pict>
   </w:numPicBullet>
   <w:numPicBullet w:numPicBulletId="1">
     <w:pict>
-      <v:shape id="_x0000_i1122" type="#_x0000_t75" style="width:222pt;height:221.25pt" o:bullet="t">
+      <v:shape id="_x0000_i1207" type="#_x0000_t75" style="width:222pt;height:221.25pt" o:bullet="t">
         <v:imagedata r:id="rId2" o:title="Capture"/>
       </v:shape>
     </w:pict>
@@ -2810,10 +5280,32 @@
       <w:szCs w:val="26"/>
     </w:rPr>
   </w:style>
+  <w:style w:type="paragraph" w:styleId="Heading3">
+    <w:name w:val="heading 3"/>
+    <w:basedOn w:val="Normal"/>
+    <w:next w:val="Normal"/>
+    <w:link w:val="Heading3Char"/>
+    <w:uiPriority w:val="9"/>
+    <w:semiHidden/>
+    <w:unhideWhenUsed/>
+    <w:qFormat/>
+    <w:rsid w:val="00534A08"/>
+    <w:pPr>
+      <w:keepNext/>
+      <w:keepLines/>
+      <w:spacing w:before="40" w:after="0"/>
+      <w:outlineLvl w:val="2"/>
+    </w:pPr>
+    <w:rPr>
+      <w:rFonts w:asciiTheme="majorHAnsi" w:eastAsiaTheme="majorEastAsia" w:hAnsiTheme="majorHAnsi" w:cstheme="majorBidi"/>
+      <w:color w:val="1F4D78" w:themeColor="accent1" w:themeShade="7F"/>
+      <w:sz w:val="24"/>
+      <w:szCs w:val="24"/>
+    </w:rPr>
+  </w:style>
   <w:style w:type="character" w:default="1" w:styleId="DefaultParagraphFont">
     <w:name w:val="Default Paragraph Font"/>
     <w:uiPriority w:val="1"/>
-    <w:semiHidden/>
     <w:unhideWhenUsed/>
   </w:style>
   <w:style w:type="table" w:default="1" w:styleId="TableNormal">
@@ -3022,7 +5514,594 @@
       <w:u w:val="single"/>
     </w:rPr>
   </w:style>
+  <w:style w:type="character" w:styleId="PlaceholderText">
+    <w:name w:val="Placeholder Text"/>
+    <w:basedOn w:val="DefaultParagraphFont"/>
+    <w:uiPriority w:val="99"/>
+    <w:semiHidden/>
+    <w:rsid w:val="00B746D3"/>
+    <w:rPr>
+      <w:color w:val="808080"/>
+    </w:rPr>
+  </w:style>
+  <w:style w:type="paragraph" w:styleId="NormalWeb">
+    <w:name w:val="Normal (Web)"/>
+    <w:basedOn w:val="Normal"/>
+    <w:uiPriority w:val="99"/>
+    <w:unhideWhenUsed/>
+    <w:rsid w:val="00534A08"/>
+    <w:pPr>
+      <w:spacing w:before="100" w:beforeAutospacing="1" w:after="100" w:afterAutospacing="1"/>
+      <w:jc w:val="left"/>
+    </w:pPr>
+    <w:rPr>
+      <w:rFonts w:ascii="Times New Roman" w:eastAsiaTheme="minorEastAsia" w:hAnsi="Times New Roman" w:cs="Times New Roman"/>
+      <w:sz w:val="24"/>
+      <w:szCs w:val="24"/>
+      <w:lang w:eastAsia="fr-FR"/>
+    </w:rPr>
+  </w:style>
+  <w:style w:type="character" w:customStyle="1" w:styleId="Heading3Char">
+    <w:name w:val="Heading 3 Char"/>
+    <w:basedOn w:val="DefaultParagraphFont"/>
+    <w:link w:val="Heading3"/>
+    <w:uiPriority w:val="9"/>
+    <w:semiHidden/>
+    <w:rsid w:val="00534A08"/>
+    <w:rPr>
+      <w:rFonts w:asciiTheme="majorHAnsi" w:eastAsiaTheme="majorEastAsia" w:hAnsiTheme="majorHAnsi" w:cstheme="majorBidi"/>
+      <w:color w:val="1F4D78" w:themeColor="accent1" w:themeShade="7F"/>
+      <w:sz w:val="24"/>
+      <w:szCs w:val="24"/>
+    </w:rPr>
+  </w:style>
 </w:styles>
+</file>
+
+<file path=word/glossary/document.xml><?xml version="1.0" encoding="utf-8"?>
+<w:glossaryDocument xmlns:wpc="http://schemas.microsoft.com/office/word/2010/wordprocessingCanvas" xmlns:cx="http://schemas.microsoft.com/office/drawing/2014/chartex" xmlns:cx1="http://schemas.microsoft.com/office/drawing/2015/9/8/chartex" xmlns:mc="http://schemas.openxmlformats.org/markup-compatibility/2006" xmlns:o="urn:schemas-microsoft-com:office:office" xmlns:r="http://schemas.openxmlformats.org/officeDocument/2006/relationships" xmlns:m="http://schemas.openxmlformats.org/officeDocument/2006/math" xmlns:v="urn:schemas-microsoft-com:vml" xmlns:wp14="http://schemas.microsoft.com/office/word/2010/wordprocessingDrawing" xmlns:wp="http://schemas.openxmlformats.org/drawingml/2006/wordprocessingDrawing" xmlns:w10="urn:schemas-microsoft-com:office:word" xmlns:w="http://schemas.openxmlformats.org/wordprocessingml/2006/main" xmlns:w14="http://schemas.microsoft.com/office/word/2010/wordml" xmlns:w15="http://schemas.microsoft.com/office/word/2012/wordml" xmlns:w16se="http://schemas.microsoft.com/office/word/2015/wordml/symex" xmlns:wpg="http://schemas.microsoft.com/office/word/2010/wordprocessingGroup" xmlns:wpi="http://schemas.microsoft.com/office/word/2010/wordprocessingInk" xmlns:wne="http://schemas.microsoft.com/office/word/2006/wordml" xmlns:wps="http://schemas.microsoft.com/office/word/2010/wordprocessingShape" mc:Ignorable="w14 w15 w16se wp14"/>
+</file>
+
+<file path=word/glossary/fontTable.xml><?xml version="1.0" encoding="utf-8"?>
+<w:fonts xmlns:mc="http://schemas.openxmlformats.org/markup-compatibility/2006" xmlns:r="http://schemas.openxmlformats.org/officeDocument/2006/relationships" xmlns:w="http://schemas.openxmlformats.org/wordprocessingml/2006/main" xmlns:w14="http://schemas.microsoft.com/office/word/2010/wordml" xmlns:w15="http://schemas.microsoft.com/office/word/2012/wordml" xmlns:w16se="http://schemas.microsoft.com/office/word/2015/wordml/symex" mc:Ignorable="w14 w15 w16se">
+  <w:font w:name="Symbol">
+    <w:panose1 w:val="05050102010706020507"/>
+    <w:charset w:val="02"/>
+    <w:family w:val="roman"/>
+    <w:pitch w:val="variable"/>
+    <w:sig w:usb0="00000000" w:usb1="10000000" w:usb2="00000000" w:usb3="00000000" w:csb0="80000000" w:csb1="00000000"/>
+  </w:font>
+  <w:font w:name="Times New Roman">
+    <w:panose1 w:val="02020603050405020304"/>
+    <w:charset w:val="00"/>
+    <w:family w:val="roman"/>
+    <w:pitch w:val="variable"/>
+    <w:sig w:usb0="E0002EFF" w:usb1="C000785B" w:usb2="00000009" w:usb3="00000000" w:csb0="000001FF" w:csb1="00000000"/>
+  </w:font>
+  <w:font w:name="Courier New">
+    <w:panose1 w:val="02070309020205020404"/>
+    <w:charset w:val="00"/>
+    <w:family w:val="modern"/>
+    <w:pitch w:val="fixed"/>
+    <w:sig w:usb0="E0002EFF" w:usb1="C0007843" w:usb2="00000009" w:usb3="00000000" w:csb0="000001FF" w:csb1="00000000"/>
+  </w:font>
+  <w:font w:name="Wingdings">
+    <w:panose1 w:val="05000000000000000000"/>
+    <w:charset w:val="02"/>
+    <w:family w:val="auto"/>
+    <w:pitch w:val="variable"/>
+    <w:sig w:usb0="00000000" w:usb1="10000000" w:usb2="00000000" w:usb3="00000000" w:csb0="80000000" w:csb1="00000000"/>
+  </w:font>
+  <w:font w:name="Calibri">
+    <w:panose1 w:val="020F0502020204030204"/>
+    <w:charset w:val="00"/>
+    <w:family w:val="swiss"/>
+    <w:pitch w:val="variable"/>
+    <w:sig w:usb0="E0002EFF" w:usb1="C000247B" w:usb2="00000009" w:usb3="00000000" w:csb0="000001FF" w:csb1="00000000"/>
+  </w:font>
+  <w:font w:name="Century Gothic">
+    <w:panose1 w:val="020B0502020202020204"/>
+    <w:charset w:val="00"/>
+    <w:family w:val="swiss"/>
+    <w:pitch w:val="variable"/>
+    <w:sig w:usb0="00000287" w:usb1="00000000" w:usb2="00000000" w:usb3="00000000" w:csb0="0000009F" w:csb1="00000000"/>
+  </w:font>
+  <w:font w:name="Calibri Light">
+    <w:panose1 w:val="020F0302020204030204"/>
+    <w:charset w:val="00"/>
+    <w:family w:val="swiss"/>
+    <w:pitch w:val="variable"/>
+    <w:sig w:usb0="E0002AFF" w:usb1="C000247B" w:usb2="00000009" w:usb3="00000000" w:csb0="000001FF" w:csb1="00000000"/>
+  </w:font>
+</w:fonts>
+</file>
+
+<file path=word/glossary/settings.xml><?xml version="1.0" encoding="utf-8"?>
+<w:settings xmlns:mc="http://schemas.openxmlformats.org/markup-compatibility/2006" xmlns:o="urn:schemas-microsoft-com:office:office" xmlns:r="http://schemas.openxmlformats.org/officeDocument/2006/relationships" xmlns:m="http://schemas.openxmlformats.org/officeDocument/2006/math" xmlns:v="urn:schemas-microsoft-com:vml" xmlns:w10="urn:schemas-microsoft-com:office:word" xmlns:w="http://schemas.openxmlformats.org/wordprocessingml/2006/main" xmlns:w14="http://schemas.microsoft.com/office/word/2010/wordml" xmlns:w15="http://schemas.microsoft.com/office/word/2012/wordml" xmlns:w16se="http://schemas.microsoft.com/office/word/2015/wordml/symex" xmlns:sl="http://schemas.openxmlformats.org/schemaLibrary/2006/main" mc:Ignorable="w14 w15 w16se">
+  <w:view w:val="normal"/>
+  <w:defaultTabStop w:val="708"/>
+  <w:hyphenationZone w:val="425"/>
+  <w:characterSpacingControl w:val="doNotCompress"/>
+  <w:compat>
+    <w:useFELayout/>
+    <w:compatSetting w:name="compatibilityMode" w:uri="http://schemas.microsoft.com/office/word" w:val="15"/>
+    <w:compatSetting w:name="overrideTableStyleFontSizeAndJustification" w:uri="http://schemas.microsoft.com/office/word" w:val="1"/>
+    <w:compatSetting w:name="enableOpenTypeFeatures" w:uri="http://schemas.microsoft.com/office/word" w:val="1"/>
+    <w:compatSetting w:name="doNotFlipMirrorIndents" w:uri="http://schemas.microsoft.com/office/word" w:val="1"/>
+    <w:compatSetting w:name="differentiateMultirowTableHeaders" w:uri="http://schemas.microsoft.com/office/word" w:val="1"/>
+  </w:compat>
+  <w:rsids>
+    <w:rsidRoot w:val="008E02B7"/>
+    <w:rsid w:val="008E02B7"/>
+    <w:rsid w:val="00BE7BCC"/>
+  </w:rsids>
+  <m:mathPr>
+    <m:mathFont m:val="Cambria Math"/>
+    <m:brkBin m:val="before"/>
+    <m:brkBinSub m:val="--"/>
+    <m:smallFrac m:val="0"/>
+    <m:dispDef/>
+    <m:lMargin m:val="0"/>
+    <m:rMargin m:val="0"/>
+    <m:defJc m:val="centerGroup"/>
+    <m:wrapIndent m:val="1440"/>
+    <m:intLim m:val="subSup"/>
+    <m:naryLim m:val="undOvr"/>
+  </m:mathPr>
+  <w:themeFontLang w:val="fr-FR"/>
+  <w:clrSchemeMapping w:bg1="light1" w:t1="dark1" w:bg2="light2" w:t2="dark2" w:accent1="accent1" w:accent2="accent2" w:accent3="accent3" w:accent4="accent4" w:accent5="accent5" w:accent6="accent6" w:hyperlink="hyperlink" w:followedHyperlink="followedHyperlink"/>
+  <w:decimalSymbol w:val=","/>
+  <w:listSeparator w:val=";"/>
+  <w15:chartTrackingRefBased/>
+</w:settings>
+</file>
+
+<file path=word/glossary/styles.xml><?xml version="1.0" encoding="utf-8"?>
+<w:styles xmlns:mc="http://schemas.openxmlformats.org/markup-compatibility/2006" xmlns:r="http://schemas.openxmlformats.org/officeDocument/2006/relationships" xmlns:w="http://schemas.openxmlformats.org/wordprocessingml/2006/main" xmlns:w14="http://schemas.microsoft.com/office/word/2010/wordml" xmlns:w15="http://schemas.microsoft.com/office/word/2012/wordml" xmlns:w16se="http://schemas.microsoft.com/office/word/2015/wordml/symex" mc:Ignorable="w14 w15 w16se">
+  <w:docDefaults>
+    <w:rPrDefault>
+      <w:rPr>
+        <w:rFonts w:asciiTheme="minorHAnsi" w:eastAsiaTheme="minorEastAsia" w:hAnsiTheme="minorHAnsi" w:cstheme="minorBidi"/>
+        <w:sz w:val="22"/>
+        <w:szCs w:val="22"/>
+        <w:lang w:val="fr-FR" w:eastAsia="fr-FR" w:bidi="ar-SA"/>
+      </w:rPr>
+    </w:rPrDefault>
+    <w:pPrDefault>
+      <w:pPr>
+        <w:spacing w:after="160" w:line="259" w:lineRule="auto"/>
+      </w:pPr>
+    </w:pPrDefault>
+  </w:docDefaults>
+  <w:latentStyles w:defLockedState="0" w:defUIPriority="99" w:defSemiHidden="0" w:defUnhideWhenUsed="0" w:defQFormat="0" w:count="371">
+    <w:lsdException w:name="Normal" w:uiPriority="0" w:qFormat="1"/>
+    <w:lsdException w:name="heading 1" w:uiPriority="9" w:qFormat="1"/>
+    <w:lsdException w:name="heading 2" w:semiHidden="1" w:uiPriority="9" w:unhideWhenUsed="1" w:qFormat="1"/>
+    <w:lsdException w:name="heading 3" w:semiHidden="1" w:uiPriority="9" w:unhideWhenUsed="1" w:qFormat="1"/>
+    <w:lsdException w:name="heading 4" w:semiHidden="1" w:uiPriority="9" w:unhideWhenUsed="1" w:qFormat="1"/>
+    <w:lsdException w:name="heading 5" w:semiHidden="1" w:uiPriority="9" w:unhideWhenUsed="1" w:qFormat="1"/>
+    <w:lsdException w:name="heading 6" w:semiHidden="1" w:uiPriority="9" w:unhideWhenUsed="1" w:qFormat="1"/>
+    <w:lsdException w:name="heading 7" w:semiHidden="1" w:uiPriority="9" w:unhideWhenUsed="1" w:qFormat="1"/>
+    <w:lsdException w:name="heading 8" w:semiHidden="1" w:uiPriority="9" w:unhideWhenUsed="1" w:qFormat="1"/>
+    <w:lsdException w:name="heading 9" w:semiHidden="1" w:uiPriority="9" w:unhideWhenUsed="1" w:qFormat="1"/>
+    <w:lsdException w:name="index 1" w:semiHidden="1" w:unhideWhenUsed="1"/>
+    <w:lsdException w:name="index 2" w:semiHidden="1" w:unhideWhenUsed="1"/>
+    <w:lsdException w:name="index 3" w:semiHidden="1" w:unhideWhenUsed="1"/>
+    <w:lsdException w:name="index 4" w:semiHidden="1" w:unhideWhenUsed="1"/>
+    <w:lsdException w:name="index 5" w:semiHidden="1" w:unhideWhenUsed="1"/>
+    <w:lsdException w:name="index 6" w:semiHidden="1" w:unhideWhenUsed="1"/>
+    <w:lsdException w:name="index 7" w:semiHidden="1" w:unhideWhenUsed="1"/>
+    <w:lsdException w:name="index 8" w:semiHidden="1" w:unhideWhenUsed="1"/>
+    <w:lsdException w:name="index 9" w:semiHidden="1" w:unhideWhenUsed="1"/>
+    <w:lsdException w:name="toc 1" w:semiHidden="1" w:uiPriority="39" w:unhideWhenUsed="1"/>
+    <w:lsdException w:name="toc 2" w:semiHidden="1" w:uiPriority="39" w:unhideWhenUsed="1"/>
+    <w:lsdException w:name="toc 3" w:semiHidden="1" w:uiPriority="39" w:unhideWhenUsed="1"/>
+    <w:lsdException w:name="toc 4" w:semiHidden="1" w:uiPriority="39" w:unhideWhenUsed="1"/>
+    <w:lsdException w:name="toc 5" w:semiHidden="1" w:uiPriority="39" w:unhideWhenUsed="1"/>
+    <w:lsdException w:name="toc 6" w:semiHidden="1" w:uiPriority="39" w:unhideWhenUsed="1"/>
+    <w:lsdException w:name="toc 7" w:semiHidden="1" w:uiPriority="39" w:unhideWhenUsed="1"/>
+    <w:lsdException w:name="toc 8" w:semiHidden="1" w:uiPriority="39" w:unhideWhenUsed="1"/>
+    <w:lsdException w:name="toc 9" w:semiHidden="1" w:uiPriority="39" w:unhideWhenUsed="1"/>
+    <w:lsdException w:name="Normal Indent" w:semiHidden="1" w:unhideWhenUsed="1"/>
+    <w:lsdException w:name="footnote text" w:semiHidden="1" w:unhideWhenUsed="1"/>
+    <w:lsdException w:name="annotation text" w:semiHidden="1" w:unhideWhenUsed="1"/>
+    <w:lsdException w:name="header" w:semiHidden="1" w:unhideWhenUsed="1"/>
+    <w:lsdException w:name="footer" w:semiHidden="1" w:unhideWhenUsed="1"/>
+    <w:lsdException w:name="index heading" w:semiHidden="1" w:unhideWhenUsed="1"/>
+    <w:lsdException w:name="caption" w:semiHidden="1" w:uiPriority="35" w:unhideWhenUsed="1" w:qFormat="1"/>
+    <w:lsdException w:name="table of figures" w:semiHidden="1" w:unhideWhenUsed="1"/>
+    <w:lsdException w:name="envelope address" w:semiHidden="1" w:unhideWhenUsed="1"/>
+    <w:lsdException w:name="envelope return" w:semiHidden="1" w:unhideWhenUsed="1"/>
+    <w:lsdException w:name="footnote reference" w:semiHidden="1" w:unhideWhenUsed="1"/>
+    <w:lsdException w:name="annotation reference" w:semiHidden="1" w:unhideWhenUsed="1"/>
+    <w:lsdException w:name="line number" w:semiHidden="1" w:unhideWhenUsed="1"/>
+    <w:lsdException w:name="page number" w:semiHidden="1" w:unhideWhenUsed="1"/>
+    <w:lsdException w:name="endnote reference" w:semiHidden="1" w:unhideWhenUsed="1"/>
+    <w:lsdException w:name="endnote text" w:semiHidden="1" w:unhideWhenUsed="1"/>
+    <w:lsdException w:name="table of authorities" w:semiHidden="1" w:unhideWhenUsed="1"/>
+    <w:lsdException w:name="macro" w:semiHidden="1" w:unhideWhenUsed="1"/>
+    <w:lsdException w:name="toa heading" w:semiHidden="1" w:unhideWhenUsed="1"/>
+    <w:lsdException w:name="List" w:semiHidden="1" w:unhideWhenUsed="1"/>
+    <w:lsdException w:name="List Bullet" w:semiHidden="1" w:unhideWhenUsed="1"/>
+    <w:lsdException w:name="List Number" w:semiHidden="1" w:unhideWhenUsed="1"/>
+    <w:lsdException w:name="List 2" w:semiHidden="1" w:unhideWhenUsed="1"/>
+    <w:lsdException w:name="List 3" w:semiHidden="1" w:unhideWhenUsed="1"/>
+    <w:lsdException w:name="List 4" w:semiHidden="1" w:unhideWhenUsed="1"/>
+    <w:lsdException w:name="List 5" w:semiHidden="1" w:unhideWhenUsed="1"/>
+    <w:lsdException w:name="List Bullet 2" w:semiHidden="1" w:unhideWhenUsed="1"/>
+    <w:lsdException w:name="List Bullet 3" w:semiHidden="1" w:unhideWhenUsed="1"/>
+    <w:lsdException w:name="List Bullet 4" w:semiHidden="1" w:unhideWhenUsed="1"/>
+    <w:lsdException w:name="List Bullet 5" w:semiHidden="1" w:unhideWhenUsed="1"/>
+    <w:lsdException w:name="List Number 2" w:semiHidden="1" w:unhideWhenUsed="1"/>
+    <w:lsdException w:name="List Number 3" w:semiHidden="1" w:unhideWhenUsed="1"/>
+    <w:lsdException w:name="List Number 4" w:semiHidden="1" w:unhideWhenUsed="1"/>
+    <w:lsdException w:name="List Number 5" w:semiHidden="1" w:unhideWhenUsed="1"/>
+    <w:lsdException w:name="Title" w:uiPriority="10" w:qFormat="1"/>
+    <w:lsdException w:name="Closing" w:semiHidden="1" w:unhideWhenUsed="1"/>
+    <w:lsdException w:name="Signature" w:semiHidden="1" w:unhideWhenUsed="1"/>
+    <w:lsdException w:name="Default Paragraph Font" w:semiHidden="1" w:uiPriority="1" w:unhideWhenUsed="1"/>
+    <w:lsdException w:name="Body Text" w:semiHidden="1" w:unhideWhenUsed="1"/>
+    <w:lsdException w:name="Body Text Indent" w:semiHidden="1" w:unhideWhenUsed="1"/>
+    <w:lsdException w:name="List Continue" w:semiHidden="1" w:unhideWhenUsed="1"/>
+    <w:lsdException w:name="List Continue 2" w:semiHidden="1" w:unhideWhenUsed="1"/>
+    <w:lsdException w:name="List Continue 3" w:semiHidden="1" w:unhideWhenUsed="1"/>
+    <w:lsdException w:name="List Continue 4" w:semiHidden="1" w:unhideWhenUsed="1"/>
+    <w:lsdException w:name="List Continue 5" w:semiHidden="1" w:unhideWhenUsed="1"/>
+    <w:lsdException w:name="Message Header" w:semiHidden="1" w:unhideWhenUsed="1"/>
+    <w:lsdException w:name="Subtitle" w:uiPriority="11" w:qFormat="1"/>
+    <w:lsdException w:name="Salutation" w:semiHidden="1" w:unhideWhenUsed="1"/>
+    <w:lsdException w:name="Date" w:semiHidden="1" w:unhideWhenUsed="1"/>
+    <w:lsdException w:name="Body Text First Indent" w:semiHidden="1" w:unhideWhenUsed="1"/>
+    <w:lsdException w:name="Body Text First Indent 2" w:semiHidden="1" w:unhideWhenUsed="1"/>
+    <w:lsdException w:name="Note Heading" w:semiHidden="1" w:unhideWhenUsed="1"/>
+    <w:lsdException w:name="Body Text 2" w:semiHidden="1" w:unhideWhenUsed="1"/>
+    <w:lsdException w:name="Body Text 3" w:semiHidden="1" w:unhideWhenUsed="1"/>
+    <w:lsdException w:name="Body Text Indent 2" w:semiHidden="1" w:unhideWhenUsed="1"/>
+    <w:lsdException w:name="Body Text Indent 3" w:semiHidden="1" w:unhideWhenUsed="1"/>
+    <w:lsdException w:name="Block Text" w:semiHidden="1" w:unhideWhenUsed="1"/>
+    <w:lsdException w:name="Hyperlink" w:semiHidden="1" w:unhideWhenUsed="1"/>
+    <w:lsdException w:name="FollowedHyperlink" w:semiHidden="1" w:unhideWhenUsed="1"/>
+    <w:lsdException w:name="Strong" w:uiPriority="22" w:qFormat="1"/>
+    <w:lsdException w:name="Emphasis" w:uiPriority="20" w:qFormat="1"/>
+    <w:lsdException w:name="Document Map" w:semiHidden="1" w:unhideWhenUsed="1"/>
+    <w:lsdException w:name="Plain Text" w:semiHidden="1" w:unhideWhenUsed="1"/>
+    <w:lsdException w:name="E-mail Signature" w:semiHidden="1" w:unhideWhenUsed="1"/>
+    <w:lsdException w:name="HTML Top of Form" w:semiHidden="1" w:unhideWhenUsed="1"/>
+    <w:lsdException w:name="HTML Bottom of Form" w:semiHidden="1" w:unhideWhenUsed="1"/>
+    <w:lsdException w:name="Normal (Web)" w:semiHidden="1" w:unhideWhenUsed="1"/>
+    <w:lsdException w:name="HTML Acronym" w:semiHidden="1" w:unhideWhenUsed="1"/>
+    <w:lsdException w:name="HTML Address" w:semiHidden="1" w:unhideWhenUsed="1"/>
+    <w:lsdException w:name="HTML Cite" w:semiHidden="1" w:unhideWhenUsed="1"/>
+    <w:lsdException w:name="HTML Code" w:semiHidden="1" w:unhideWhenUsed="1"/>
+    <w:lsdException w:name="HTML Definition" w:semiHidden="1" w:unhideWhenUsed="1"/>
+    <w:lsdException w:name="HTML Keyboard" w:semiHidden="1" w:unhideWhenUsed="1"/>
+    <w:lsdException w:name="HTML Preformatted" w:semiHidden="1" w:unhideWhenUsed="1"/>
+    <w:lsdException w:name="HTML Sample" w:semiHidden="1" w:unhideWhenUsed="1"/>
+    <w:lsdException w:name="HTML Typewriter" w:semiHidden="1" w:unhideWhenUsed="1"/>
+    <w:lsdException w:name="HTML Variable" w:semiHidden="1" w:unhideWhenUsed="1"/>
+    <w:lsdException w:name="Normal Table" w:semiHidden="1" w:unhideWhenUsed="1"/>
+    <w:lsdException w:name="annotation subject" w:semiHidden="1" w:unhideWhenUsed="1"/>
+    <w:lsdException w:name="No List" w:semiHidden="1" w:unhideWhenUsed="1"/>
+    <w:lsdException w:name="Outline List 1" w:semiHidden="1" w:unhideWhenUsed="1"/>
+    <w:lsdException w:name="Outline List 2" w:semiHidden="1" w:unhideWhenUsed="1"/>
+    <w:lsdException w:name="Outline List 3" w:semiHidden="1" w:unhideWhenUsed="1"/>
+    <w:lsdException w:name="Table Simple 1" w:semiHidden="1" w:unhideWhenUsed="1"/>
+    <w:lsdException w:name="Table Simple 2" w:semiHidden="1" w:unhideWhenUsed="1"/>
+    <w:lsdException w:name="Table Simple 3" w:semiHidden="1" w:unhideWhenUsed="1"/>
+    <w:lsdException w:name="Table Classic 1" w:semiHidden="1" w:unhideWhenUsed="1"/>
+    <w:lsdException w:name="Table Classic 2" w:semiHidden="1" w:unhideWhenUsed="1"/>
+    <w:lsdException w:name="Table Classic 3" w:semiHidden="1" w:unhideWhenUsed="1"/>
+    <w:lsdException w:name="Table Classic 4" w:semiHidden="1" w:unhideWhenUsed="1"/>
+    <w:lsdException w:name="Table Colorful 1" w:semiHidden="1" w:unhideWhenUsed="1"/>
+    <w:lsdException w:name="Table Colorful 2" w:semiHidden="1" w:unhideWhenUsed="1"/>
+    <w:lsdException w:name="Table Colorful 3" w:semiHidden="1" w:unhideWhenUsed="1"/>
+    <w:lsdException w:name="Table Columns 1" w:semiHidden="1" w:unhideWhenUsed="1"/>
+    <w:lsdException w:name="Table Columns 2" w:semiHidden="1" w:unhideWhenUsed="1"/>
+    <w:lsdException w:name="Table Columns 3" w:semiHidden="1" w:unhideWhenUsed="1"/>
+    <w:lsdException w:name="Table Columns 4" w:semiHidden="1" w:unhideWhenUsed="1"/>
+    <w:lsdException w:name="Table Columns 5" w:semiHidden="1" w:unhideWhenUsed="1"/>
+    <w:lsdException w:name="Table Grid 1" w:semiHidden="1" w:unhideWhenUsed="1"/>
+    <w:lsdException w:name="Table Grid 2" w:semiHidden="1" w:unhideWhenUsed="1"/>
+    <w:lsdException w:name="Table Grid 3" w:semiHidden="1" w:unhideWhenUsed="1"/>
+    <w:lsdException w:name="Table Grid 4" w:semiHidden="1" w:unhideWhenUsed="1"/>
+    <w:lsdException w:name="Table Grid 5" w:semiHidden="1" w:unhideWhenUsed="1"/>
+    <w:lsdException w:name="Table Grid 6" w:semiHidden="1" w:unhideWhenUsed="1"/>
+    <w:lsdException w:name="Table Grid 7" w:semiHidden="1" w:unhideWhenUsed="1"/>
+    <w:lsdException w:name="Table Grid 8" w:semiHidden="1" w:unhideWhenUsed="1"/>
+    <w:lsdException w:name="Table List 1" w:semiHidden="1" w:unhideWhenUsed="1"/>
+    <w:lsdException w:name="Table List 2" w:semiHidden="1" w:unhideWhenUsed="1"/>
+    <w:lsdException w:name="Table List 3" w:semiHidden="1" w:unhideWhenUsed="1"/>
+    <w:lsdException w:name="Table List 4" w:semiHidden="1" w:unhideWhenUsed="1"/>
+    <w:lsdException w:name="Table List 5" w:semiHidden="1" w:unhideWhenUsed="1"/>
+    <w:lsdException w:name="Table List 6" w:semiHidden="1" w:unhideWhenUsed="1"/>
+    <w:lsdException w:name="Table List 7" w:semiHidden="1" w:unhideWhenUsed="1"/>
+    <w:lsdException w:name="Table List 8" w:semiHidden="1" w:unhideWhenUsed="1"/>
+    <w:lsdException w:name="Table 3D effects 1" w:semiHidden="1" w:unhideWhenUsed="1"/>
+    <w:lsdException w:name="Table 3D effects 2" w:semiHidden="1" w:unhideWhenUsed="1"/>
+    <w:lsdException w:name="Table 3D effects 3" w:semiHidden="1" w:unhideWhenUsed="1"/>
+    <w:lsdException w:name="Table Contemporary" w:semiHidden="1" w:unhideWhenUsed="1"/>
+    <w:lsdException w:name="Table Elegant" w:semiHidden="1" w:unhideWhenUsed="1"/>
+    <w:lsdException w:name="Table Professional" w:semiHidden="1" w:unhideWhenUsed="1"/>
+    <w:lsdException w:name="Table Subtle 1" w:semiHidden="1" w:unhideWhenUsed="1"/>
+    <w:lsdException w:name="Table Subtle 2" w:semiHidden="1" w:unhideWhenUsed="1"/>
+    <w:lsdException w:name="Table Web 1" w:semiHidden="1" w:unhideWhenUsed="1"/>
+    <w:lsdException w:name="Table Web 2" w:semiHidden="1" w:unhideWhenUsed="1"/>
+    <w:lsdException w:name="Table Web 3" w:semiHidden="1" w:unhideWhenUsed="1"/>
+    <w:lsdException w:name="Balloon Text" w:semiHidden="1" w:unhideWhenUsed="1"/>
+    <w:lsdException w:name="Table Grid" w:uiPriority="39"/>
+    <w:lsdException w:name="Table Theme" w:semiHidden="1" w:unhideWhenUsed="1"/>
+    <w:lsdException w:name="Placeholder Text" w:semiHidden="1"/>
+    <w:lsdException w:name="No Spacing" w:uiPriority="1" w:qFormat="1"/>
+    <w:lsdException w:name="Light Shading" w:uiPriority="60"/>
+    <w:lsdException w:name="Light List" w:uiPriority="61"/>
+    <w:lsdException w:name="Light Grid" w:uiPriority="62"/>
+    <w:lsdException w:name="Medium Shading 1" w:uiPriority="63"/>
+    <w:lsdException w:name="Medium Shading 2" w:uiPriority="64"/>
+    <w:lsdException w:name="Medium List 1" w:uiPriority="65"/>
+    <w:lsdException w:name="Medium List 2" w:uiPriority="66"/>
+    <w:lsdException w:name="Medium Grid 1" w:uiPriority="67"/>
+    <w:lsdException w:name="Medium Grid 2" w:uiPriority="68"/>
+    <w:lsdException w:name="Medium Grid 3" w:uiPriority="69"/>
+    <w:lsdException w:name="Dark List" w:uiPriority="70"/>
+    <w:lsdException w:name="Colorful Shading" w:uiPriority="71"/>
+    <w:lsdException w:name="Colorful List" w:uiPriority="72"/>
+    <w:lsdException w:name="Colorful Grid" w:uiPriority="73"/>
+    <w:lsdException w:name="Light Shading Accent 1" w:uiPriority="60"/>
+    <w:lsdException w:name="Light List Accent 1" w:uiPriority="61"/>
+    <w:lsdException w:name="Light Grid Accent 1" w:uiPriority="62"/>
+    <w:lsdException w:name="Medium Shading 1 Accent 1" w:uiPriority="63"/>
+    <w:lsdException w:name="Medium Shading 2 Accent 1" w:uiPriority="64"/>
+    <w:lsdException w:name="Medium List 1 Accent 1" w:uiPriority="65"/>
+    <w:lsdException w:name="Revision" w:semiHidden="1"/>
+    <w:lsdException w:name="List Paragraph" w:uiPriority="34" w:qFormat="1"/>
+    <w:lsdException w:name="Quote" w:uiPriority="29" w:qFormat="1"/>
+    <w:lsdException w:name="Intense Quote" w:uiPriority="30" w:qFormat="1"/>
+    <w:lsdException w:name="Medium List 2 Accent 1" w:uiPriority="66"/>
+    <w:lsdException w:name="Medium Grid 1 Accent 1" w:uiPriority="67"/>
+    <w:lsdException w:name="Medium Grid 2 Accent 1" w:uiPriority="68"/>
+    <w:lsdException w:name="Medium Grid 3 Accent 1" w:uiPriority="69"/>
+    <w:lsdException w:name="Dark List Accent 1" w:uiPriority="70"/>
+    <w:lsdException w:name="Colorful Shading Accent 1" w:uiPriority="71"/>
+    <w:lsdException w:name="Colorful List Accent 1" w:uiPriority="72"/>
+    <w:lsdException w:name="Colorful Grid Accent 1" w:uiPriority="73"/>
+    <w:lsdException w:name="Light Shading Accent 2" w:uiPriority="60"/>
+    <w:lsdException w:name="Light List Accent 2" w:uiPriority="61"/>
+    <w:lsdException w:name="Light Grid Accent 2" w:uiPriority="62"/>
+    <w:lsdException w:name="Medium Shading 1 Accent 2" w:uiPriority="63"/>
+    <w:lsdException w:name="Medium Shading 2 Accent 2" w:uiPriority="64"/>
+    <w:lsdException w:name="Medium List 1 Accent 2" w:uiPriority="65"/>
+    <w:lsdException w:name="Medium List 2 Accent 2" w:uiPriority="66"/>
+    <w:lsdException w:name="Medium Grid 1 Accent 2" w:uiPriority="67"/>
+    <w:lsdException w:name="Medium Grid 2 Accent 2" w:uiPriority="68"/>
+    <w:lsdException w:name="Medium Grid 3 Accent 2" w:uiPriority="69"/>
+    <w:lsdException w:name="Dark List Accent 2" w:uiPriority="70"/>
+    <w:lsdException w:name="Colorful Shading Accent 2" w:uiPriority="71"/>
+    <w:lsdException w:name="Colorful List Accent 2" w:uiPriority="72"/>
+    <w:lsdException w:name="Colorful Grid Accent 2" w:uiPriority="73"/>
+    <w:lsdException w:name="Light Shading Accent 3" w:uiPriority="60"/>
+    <w:lsdException w:name="Light List Accent 3" w:uiPriority="61"/>
+    <w:lsdException w:name="Light Grid Accent 3" w:uiPriority="62"/>
+    <w:lsdException w:name="Medium Shading 1 Accent 3" w:uiPriority="63"/>
+    <w:lsdException w:name="Medium Shading 2 Accent 3" w:uiPriority="64"/>
+    <w:lsdException w:name="Medium List 1 Accent 3" w:uiPriority="65"/>
+    <w:lsdException w:name="Medium List 2 Accent 3" w:uiPriority="66"/>
+    <w:lsdException w:name="Medium Grid 1 Accent 3" w:uiPriority="67"/>
+    <w:lsdException w:name="Medium Grid 2 Accent 3" w:uiPriority="68"/>
+    <w:lsdException w:name="Medium Grid 3 Accent 3" w:uiPriority="69"/>
+    <w:lsdException w:name="Dark List Accent 3" w:uiPriority="70"/>
+    <w:lsdException w:name="Colorful Shading Accent 3" w:uiPriority="71"/>
+    <w:lsdException w:name="Colorful List Accent 3" w:uiPriority="72"/>
+    <w:lsdException w:name="Colorful Grid Accent 3" w:uiPriority="73"/>
+    <w:lsdException w:name="Light Shading Accent 4" w:uiPriority="60"/>
+    <w:lsdException w:name="Light List Accent 4" w:uiPriority="61"/>
+    <w:lsdException w:name="Light Grid Accent 4" w:uiPriority="62"/>
+    <w:lsdException w:name="Medium Shading 1 Accent 4" w:uiPriority="63"/>
+    <w:lsdException w:name="Medium Shading 2 Accent 4" w:uiPriority="64"/>
+    <w:lsdException w:name="Medium List 1 Accent 4" w:uiPriority="65"/>
+    <w:lsdException w:name="Medium List 2 Accent 4" w:uiPriority="66"/>
+    <w:lsdException w:name="Medium Grid 1 Accent 4" w:uiPriority="67"/>
+    <w:lsdException w:name="Medium Grid 2 Accent 4" w:uiPriority="68"/>
+    <w:lsdException w:name="Medium Grid 3 Accent 4" w:uiPriority="69"/>
+    <w:lsdException w:name="Dark List Accent 4" w:uiPriority="70"/>
+    <w:lsdException w:name="Colorful Shading Accent 4" w:uiPriority="71"/>
+    <w:lsdException w:name="Colorful List Accent 4" w:uiPriority="72"/>
+    <w:lsdException w:name="Colorful Grid Accent 4" w:uiPriority="73"/>
+    <w:lsdException w:name="Light Shading Accent 5" w:uiPriority="60"/>
+    <w:lsdException w:name="Light List Accent 5" w:uiPriority="61"/>
+    <w:lsdException w:name="Light Grid Accent 5" w:uiPriority="62"/>
+    <w:lsdException w:name="Medium Shading 1 Accent 5" w:uiPriority="63"/>
+    <w:lsdException w:name="Medium Shading 2 Accent 5" w:uiPriority="64"/>
+    <w:lsdException w:name="Medium List 1 Accent 5" w:uiPriority="65"/>
+    <w:lsdException w:name="Medium List 2 Accent 5" w:uiPriority="66"/>
+    <w:lsdException w:name="Medium Grid 1 Accent 5" w:uiPriority="67"/>
+    <w:lsdException w:name="Medium Grid 2 Accent 5" w:uiPriority="68"/>
+    <w:lsdException w:name="Medium Grid 3 Accent 5" w:uiPriority="69"/>
+    <w:lsdException w:name="Dark List Accent 5" w:uiPriority="70"/>
+    <w:lsdException w:name="Colorful Shading Accent 5" w:uiPriority="71"/>
+    <w:lsdException w:name="Colorful List Accent 5" w:uiPriority="72"/>
+    <w:lsdException w:name="Colorful Grid Accent 5" w:uiPriority="73"/>
+    <w:lsdException w:name="Light Shading Accent 6" w:uiPriority="60"/>
+    <w:lsdException w:name="Light List Accent 6" w:uiPriority="61"/>
+    <w:lsdException w:name="Light Grid Accent 6" w:uiPriority="62"/>
+    <w:lsdException w:name="Medium Shading 1 Accent 6" w:uiPriority="63"/>
+    <w:lsdException w:name="Medium Shading 2 Accent 6" w:uiPriority="64"/>
+    <w:lsdException w:name="Medium List 1 Accent 6" w:uiPriority="65"/>
+    <w:lsdException w:name="Medium List 2 Accent 6" w:uiPriority="66"/>
+    <w:lsdException w:name="Medium Grid 1 Accent 6" w:uiPriority="67"/>
+    <w:lsdException w:name="Medium Grid 2 Accent 6" w:uiPriority="68"/>
+    <w:lsdException w:name="Medium Grid 3 Accent 6" w:uiPriority="69"/>
+    <w:lsdException w:name="Dark List Accent 6" w:uiPriority="70"/>
+    <w:lsdException w:name="Colorful Shading Accent 6" w:uiPriority="71"/>
+    <w:lsdException w:name="Colorful List Accent 6" w:uiPriority="72"/>
+    <w:lsdException w:name="Colorful Grid Accent 6" w:uiPriority="73"/>
+    <w:lsdException w:name="Subtle Emphasis" w:uiPriority="19" w:qFormat="1"/>
+    <w:lsdException w:name="Intense Emphasis" w:uiPriority="21" w:qFormat="1"/>
+    <w:lsdException w:name="Subtle Reference" w:uiPriority="31" w:qFormat="1"/>
+    <w:lsdException w:name="Intense Reference" w:uiPriority="32" w:qFormat="1"/>
+    <w:lsdException w:name="Book Title" w:uiPriority="33" w:qFormat="1"/>
+    <w:lsdException w:name="Bibliography" w:semiHidden="1" w:uiPriority="37" w:unhideWhenUsed="1"/>
+    <w:lsdException w:name="TOC Heading" w:semiHidden="1" w:uiPriority="39" w:unhideWhenUsed="1" w:qFormat="1"/>
+    <w:lsdException w:name="Plain Table 1" w:uiPriority="41"/>
+    <w:lsdException w:name="Plain Table 2" w:uiPriority="42"/>
+    <w:lsdException w:name="Plain Table 3" w:uiPriority="43"/>
+    <w:lsdException w:name="Plain Table 4" w:uiPriority="44"/>
+    <w:lsdException w:name="Plain Table 5" w:uiPriority="45"/>
+    <w:lsdException w:name="Grid Table Light" w:uiPriority="40"/>
+    <w:lsdException w:name="Grid Table 1 Light" w:uiPriority="46"/>
+    <w:lsdException w:name="Grid Table 2" w:uiPriority="47"/>
+    <w:lsdException w:name="Grid Table 3" w:uiPriority="48"/>
+    <w:lsdException w:name="Grid Table 4" w:uiPriority="49"/>
+    <w:lsdException w:name="Grid Table 5 Dark" w:uiPriority="50"/>
+    <w:lsdException w:name="Grid Table 6 Colorful" w:uiPriority="51"/>
+    <w:lsdException w:name="Grid Table 7 Colorful" w:uiPriority="52"/>
+    <w:lsdException w:name="Grid Table 1 Light Accent 1" w:uiPriority="46"/>
+    <w:lsdException w:name="Grid Table 2 Accent 1" w:uiPriority="47"/>
+    <w:lsdException w:name="Grid Table 3 Accent 1" w:uiPriority="48"/>
+    <w:lsdException w:name="Grid Table 4 Accent 1" w:uiPriority="49"/>
+    <w:lsdException w:name="Grid Table 5 Dark Accent 1" w:uiPriority="50"/>
+    <w:lsdException w:name="Grid Table 6 Colorful Accent 1" w:uiPriority="51"/>
+    <w:lsdException w:name="Grid Table 7 Colorful Accent 1" w:uiPriority="52"/>
+    <w:lsdException w:name="Grid Table 1 Light Accent 2" w:uiPriority="46"/>
+    <w:lsdException w:name="Grid Table 2 Accent 2" w:uiPriority="47"/>
+    <w:lsdException w:name="Grid Table 3 Accent 2" w:uiPriority="48"/>
+    <w:lsdException w:name="Grid Table 4 Accent 2" w:uiPriority="49"/>
+    <w:lsdException w:name="Grid Table 5 Dark Accent 2" w:uiPriority="50"/>
+    <w:lsdException w:name="Grid Table 6 Colorful Accent 2" w:uiPriority="51"/>
+    <w:lsdException w:name="Grid Table 7 Colorful Accent 2" w:uiPriority="52"/>
+    <w:lsdException w:name="Grid Table 1 Light Accent 3" w:uiPriority="46"/>
+    <w:lsdException w:name="Grid Table 2 Accent 3" w:uiPriority="47"/>
+    <w:lsdException w:name="Grid Table 3 Accent 3" w:uiPriority="48"/>
+    <w:lsdException w:name="Grid Table 4 Accent 3" w:uiPriority="49"/>
+    <w:lsdException w:name="Grid Table 5 Dark Accent 3" w:uiPriority="50"/>
+    <w:lsdException w:name="Grid Table 6 Colorful Accent 3" w:uiPriority="51"/>
+    <w:lsdException w:name="Grid Table 7 Colorful Accent 3" w:uiPriority="52"/>
+    <w:lsdException w:name="Grid Table 1 Light Accent 4" w:uiPriority="46"/>
+    <w:lsdException w:name="Grid Table 2 Accent 4" w:uiPriority="47"/>
+    <w:lsdException w:name="Grid Table 3 Accent 4" w:uiPriority="48"/>
+    <w:lsdException w:name="Grid Table 4 Accent 4" w:uiPriority="49"/>
+    <w:lsdException w:name="Grid Table 5 Dark Accent 4" w:uiPriority="50"/>
+    <w:lsdException w:name="Grid Table 6 Colorful Accent 4" w:uiPriority="51"/>
+    <w:lsdException w:name="Grid Table 7 Colorful Accent 4" w:uiPriority="52"/>
+    <w:lsdException w:name="Grid Table 1 Light Accent 5" w:uiPriority="46"/>
+    <w:lsdException w:name="Grid Table 2 Accent 5" w:uiPriority="47"/>
+    <w:lsdException w:name="Grid Table 3 Accent 5" w:uiPriority="48"/>
+    <w:lsdException w:name="Grid Table 4 Accent 5" w:uiPriority="49"/>
+    <w:lsdException w:name="Grid Table 5 Dark Accent 5" w:uiPriority="50"/>
+    <w:lsdException w:name="Grid Table 6 Colorful Accent 5" w:uiPriority="51"/>
+    <w:lsdException w:name="Grid Table 7 Colorful Accent 5" w:uiPriority="52"/>
+    <w:lsdException w:name="Grid Table 1 Light Accent 6" w:uiPriority="46"/>
+    <w:lsdException w:name="Grid Table 2 Accent 6" w:uiPriority="47"/>
+    <w:lsdException w:name="Grid Table 3 Accent 6" w:uiPriority="48"/>
+    <w:lsdException w:name="Grid Table 4 Accent 6" w:uiPriority="49"/>
+    <w:lsdException w:name="Grid Table 5 Dark Accent 6" w:uiPriority="50"/>
+    <w:lsdException w:name="Grid Table 6 Colorful Accent 6" w:uiPriority="51"/>
+    <w:lsdException w:name="Grid Table 7 Colorful Accent 6" w:uiPriority="52"/>
+    <w:lsdException w:name="List Table 1 Light" w:uiPriority="46"/>
+    <w:lsdException w:name="List Table 2" w:uiPriority="47"/>
+    <w:lsdException w:name="List Table 3" w:uiPriority="48"/>
+    <w:lsdException w:name="List Table 4" w:uiPriority="49"/>
+    <w:lsdException w:name="List Table 5 Dark" w:uiPriority="50"/>
+    <w:lsdException w:name="List Table 6 Colorful" w:uiPriority="51"/>
+    <w:lsdException w:name="List Table 7 Colorful" w:uiPriority="52"/>
+    <w:lsdException w:name="List Table 1 Light Accent 1" w:uiPriority="46"/>
+    <w:lsdException w:name="List Table 2 Accent 1" w:uiPriority="47"/>
+    <w:lsdException w:name="List Table 3 Accent 1" w:uiPriority="48"/>
+    <w:lsdException w:name="List Table 4 Accent 1" w:uiPriority="49"/>
+    <w:lsdException w:name="List Table 5 Dark Accent 1" w:uiPriority="50"/>
+    <w:lsdException w:name="List Table 6 Colorful Accent 1" w:uiPriority="51"/>
+    <w:lsdException w:name="List Table 7 Colorful Accent 1" w:uiPriority="52"/>
+    <w:lsdException w:name="List Table 1 Light Accent 2" w:uiPriority="46"/>
+    <w:lsdException w:name="List Table 2 Accent 2" w:uiPriority="47"/>
+    <w:lsdException w:name="List Table 3 Accent 2" w:uiPriority="48"/>
+    <w:lsdException w:name="List Table 4 Accent 2" w:uiPriority="49"/>
+    <w:lsdException w:name="List Table 5 Dark Accent 2" w:uiPriority="50"/>
+    <w:lsdException w:name="List Table 6 Colorful Accent 2" w:uiPriority="51"/>
+    <w:lsdException w:name="List Table 7 Colorful Accent 2" w:uiPriority="52"/>
+    <w:lsdException w:name="List Table 1 Light Accent 3" w:uiPriority="46"/>
+    <w:lsdException w:name="List Table 2 Accent 3" w:uiPriority="47"/>
+    <w:lsdException w:name="List Table 3 Accent 3" w:uiPriority="48"/>
+    <w:lsdException w:name="List Table 4 Accent 3" w:uiPriority="49"/>
+    <w:lsdException w:name="List Table 5 Dark Accent 3" w:uiPriority="50"/>
+    <w:lsdException w:name="List Table 6 Colorful Accent 3" w:uiPriority="51"/>
+    <w:lsdException w:name="List Table 7 Colorful Accent 3" w:uiPriority="52"/>
+    <w:lsdException w:name="List Table 1 Light Accent 4" w:uiPriority="46"/>
+    <w:lsdException w:name="List Table 2 Accent 4" w:uiPriority="47"/>
+    <w:lsdException w:name="List Table 3 Accent 4" w:uiPriority="48"/>
+    <w:lsdException w:name="List Table 4 Accent 4" w:uiPriority="49"/>
+    <w:lsdException w:name="List Table 5 Dark Accent 4" w:uiPriority="50"/>
+    <w:lsdException w:name="List Table 6 Colorful Accent 4" w:uiPriority="51"/>
+    <w:lsdException w:name="List Table 7 Colorful Accent 4" w:uiPriority="52"/>
+    <w:lsdException w:name="List Table 1 Light Accent 5" w:uiPriority="46"/>
+    <w:lsdException w:name="List Table 2 Accent 5" w:uiPriority="47"/>
+    <w:lsdException w:name="List Table 3 Accent 5" w:uiPriority="48"/>
+    <w:lsdException w:name="List Table 4 Accent 5" w:uiPriority="49"/>
+    <w:lsdException w:name="List Table 5 Dark Accent 5" w:uiPriority="50"/>
+    <w:lsdException w:name="List Table 6 Colorful Accent 5" w:uiPriority="51"/>
+    <w:lsdException w:name="List Table 7 Colorful Accent 5" w:uiPriority="52"/>
+    <w:lsdException w:name="List Table 1 Light Accent 6" w:uiPriority="46"/>
+    <w:lsdException w:name="List Table 2 Accent 6" w:uiPriority="47"/>
+    <w:lsdException w:name="List Table 3 Accent 6" w:uiPriority="48"/>
+    <w:lsdException w:name="List Table 4 Accent 6" w:uiPriority="49"/>
+    <w:lsdException w:name="List Table 5 Dark Accent 6" w:uiPriority="50"/>
+    <w:lsdException w:name="List Table 6 Colorful Accent 6" w:uiPriority="51"/>
+    <w:lsdException w:name="List Table 7 Colorful Accent 6" w:uiPriority="52"/>
+  </w:latentStyles>
+  <w:style w:type="paragraph" w:default="1" w:styleId="Normal">
+    <w:name w:val="Normal"/>
+    <w:qFormat/>
+    <w:rsid w:val="008E02B7"/>
+    <w:rPr>
+      <w:rFonts w:cs="Times New Roman"/>
+      <w:sz w:val="3276"/>
+      <w:szCs w:val="3276"/>
+    </w:rPr>
+  </w:style>
+  <w:style w:type="character" w:default="1" w:styleId="DefaultParagraphFont">
+    <w:name w:val="Default Paragraph Font"/>
+    <w:uiPriority w:val="1"/>
+    <w:semiHidden/>
+    <w:unhideWhenUsed/>
+    <w:rsid w:val="008E02B7"/>
+  </w:style>
+  <w:style w:type="table" w:default="1" w:styleId="TableNormal">
+    <w:name w:val="Normal Table"/>
+    <w:uiPriority w:val="99"/>
+    <w:semiHidden/>
+    <w:unhideWhenUsed/>
+    <w:tblPr>
+      <w:tblInd w:w="0" w:type="dxa"/>
+      <w:tblCellMar>
+        <w:top w:w="0" w:type="dxa"/>
+        <w:left w:w="108" w:type="dxa"/>
+        <w:bottom w:w="0" w:type="dxa"/>
+        <w:right w:w="108" w:type="dxa"/>
+      </w:tblCellMar>
+    </w:tblPr>
+  </w:style>
+  <w:style w:type="numbering" w:default="1" w:styleId="NoList">
+    <w:name w:val="No List"/>
+    <w:uiPriority w:val="99"/>
+    <w:semiHidden/>
+    <w:unhideWhenUsed/>
+  </w:style>
+  <w:style w:type="character" w:styleId="PlaceholderText">
+    <w:name w:val="Placeholder Text"/>
+    <w:basedOn w:val="DefaultParagraphFont"/>
+    <w:uiPriority w:val="99"/>
+    <w:semiHidden/>
+    <w:rsid w:val="008E02B7"/>
+    <w:rPr>
+      <w:color w:val="808080"/>
+    </w:rPr>
+  </w:style>
+</w:styles>
+</file>
+
+<file path=word/glossary/webSettings.xml><?xml version="1.0" encoding="utf-8"?>
+<w:webSettings xmlns:mc="http://schemas.openxmlformats.org/markup-compatibility/2006" xmlns:r="http://schemas.openxmlformats.org/officeDocument/2006/relationships" xmlns:w="http://schemas.openxmlformats.org/wordprocessingml/2006/main" xmlns:w14="http://schemas.microsoft.com/office/word/2010/wordml" xmlns:w15="http://schemas.microsoft.com/office/word/2012/wordml" xmlns:w16se="http://schemas.microsoft.com/office/word/2015/wordml/symex" mc:Ignorable="w14 w15 w16se">
+  <w:optimizeForBrowser/>
+  <w:allowPNG/>
+</w:webSettings>
 </file>
 
 <file path=word/theme/theme1.xml><?xml version="1.0" encoding="utf-8"?>
@@ -3291,7 +6370,7 @@
 </file>
 
 <file path=customXml/itemProps1.xml><?xml version="1.0" encoding="utf-8"?>
-<ds:datastoreItem xmlns:ds="http://schemas.openxmlformats.org/officeDocument/2006/customXml" ds:itemID="{94C8F957-7ADA-4FD3-8979-0EC4814F8322}">
+<ds:datastoreItem xmlns:ds="http://schemas.openxmlformats.org/officeDocument/2006/customXml" ds:itemID="{423FD39C-5BE5-424B-8949-EC8CE93A3A31}">
   <ds:schemaRefs>
     <ds:schemaRef ds:uri="http://schemas.openxmlformats.org/officeDocument/2006/bibliography"/>
   </ds:schemaRefs>

</xml_diff>